<commit_message>
No rich text in the output
Validator errors include "The element (w:rPr[1]) has unexpecetd child element ...main:rStyle".
However, this seems to be specific to microsoft's validator from what I can tell? In the
MS-OE376 standard, 2.1.246 (Part 4 Section 2.7.4.4, rPr (Run Properties) says that
"Word does not allow ... rStyle... to be children of the rPr element." Which IMO doesn't
make a lot of sense, but just going to try removing the Rich text link to see if it fixes
our Office 365 compatability.
</commit_message>
<xml_diff>
--- a/docassemble/tclpgoogledocsmerger/data/templates/ClausesTemplate_fixed.docx
+++ b/docassemble/tclpgoogledocsmerger/data/templates/ClausesTemplate_fixed.docx
@@ -56,8 +56,10 @@
           </wp:inline>
         </w:drawing>
       </w:r>
-      <w:bookmarkStart w:id="0" w:name="_6p9e43leqsip"/>
+      <w:bookmarkStart w:id="0" w:name="_2cxwo03z1nom"/>
+      <w:bookmarkStart w:id="1" w:name="_6p9e43leqsip"/>
       <w:bookmarkEnd w:id="0"/>
+      <w:bookmarkEnd w:id="1"/>
     </w:p>
     <w:p>
       <w:pPr>
@@ -75,8 +77,6 @@
         <w:pStyle w:val="Title"/>
         <w:rPr/>
       </w:pPr>
-      <w:bookmarkStart w:id="1" w:name="_2cxwo03z1nom"/>
-      <w:bookmarkEnd w:id="1"/>
       <w:r>
         <w:rPr/>
         <w:t>Clauses</w:t>
@@ -273,15 +273,7 @@
           </w:hyperlink>
           <w:r>
             <w:rPr/>
-            <w:t xml:space="preserve"> clause</w:t>
-          </w:r>
-          <w:r>
-            <w:rPr/>
-            <w:t>[0]</w:t>
-          </w:r>
-          <w:r>
-            <w:rPr/>
-            <w:t>.name</w:t>
+            <w:t xml:space="preserve"> clause[0].name</w:t>
           </w:r>
           <w:hyperlink w:anchor="_Toc90128866">
             <w:r>
@@ -390,19 +382,11 @@
         <w:pStyle w:val="Heading2"/>
         <w:rPr/>
       </w:pPr>
-      <w:bookmarkStart w:id="3" w:name="_Toc90128866"/>
-      <w:bookmarkStart w:id="4" w:name="_Toc90128590"/>
-      <w:r>
-        <w:rPr/>
-        <w:t>{{ clause</w:t>
-      </w:r>
-      <w:r>
-        <w:rPr/>
-        <w:t>[0]</w:t>
-      </w:r>
-      <w:r>
-        <w:rPr/>
-        <w:t>.name }}</w:t>
+      <w:bookmarkStart w:id="3" w:name="_Toc90128590"/>
+      <w:bookmarkStart w:id="4" w:name="_Toc90128866"/>
+      <w:r>
+        <w:rPr/>
+        <w:t>{{ clause[0].name }}</w:t>
       </w:r>
       <w:bookmarkEnd w:id="3"/>
       <w:bookmarkEnd w:id="4"/>
@@ -414,33 +398,17 @@
       </w:pPr>
       <w:r>
         <w:rPr/>
-        <w:t>Last modified at {{ clause</w:t>
-      </w:r>
-      <w:r>
-        <w:rPr/>
-        <w:t>[1]</w:t>
-      </w:r>
-      <w:r>
-        <w:rPr/>
-        <w:t xml:space="preserve"> }}.</w:t>
+        <w:t>Last modified at {{ clause[1] }}.</w:t>
       </w:r>
     </w:p>
     <w:p>
       <w:pPr>
-        <w:pStyle w:val="LOnormal"/>
-        <w:rPr/>
-      </w:pPr>
-      <w:r>
-        <w:rPr/>
-        <w:t>{{r clause</w:t>
-      </w:r>
-      <w:r>
-        <w:rPr/>
-        <w:t>[2]</w:t>
-      </w:r>
-      <w:r>
-        <w:rPr/>
-        <w:t xml:space="preserve"> }}</w:t>
+        <w:pStyle w:val="Normal"/>
+        <w:rPr/>
+      </w:pPr>
+      <w:r>
+        <w:rPr/>
+        <w:t>_____________________________________________________</w:t>
       </w:r>
     </w:p>
     <w:p>
@@ -450,25 +418,7 @@
       </w:pPr>
       <w:r>
         <w:rPr/>
-        <w:t>_____________________________________________________</w:t>
-      </w:r>
-    </w:p>
-    <w:p>
-      <w:pPr>
-        <w:pStyle w:val="Normal"/>
-        <w:rPr/>
-      </w:pPr>
-      <w:r>
-        <w:rPr/>
-        <w:t xml:space="preserve">{{p </w:t>
-      </w:r>
-      <w:r>
-        <w:rPr/>
-        <w:t>clause[3]</w:t>
-      </w:r>
-      <w:r>
-        <w:rPr/>
-        <w:t xml:space="preserve"> }}</w:t>
+        <w:t>{{p clause[3] }}</w:t>
       </w:r>
     </w:p>
     <w:p>
@@ -522,15 +472,7 @@
       </w:pPr>
       <w:r>
         <w:rPr/>
-        <w:t>Retrieved and assembled at {{ today_</w:t>
-      </w:r>
-      <w:r>
-        <w:rPr/>
-        <w:t>date</w:t>
-      </w:r>
-      <w:r>
-        <w:rPr/>
-        <w:t xml:space="preserve"> }} </w:t>
+        <w:t xml:space="preserve">Retrieved and assembled at {{ today_date }} </w:t>
       </w:r>
     </w:p>
     <w:sectPr>
@@ -1068,12 +1010,12 @@
       <w:jc w:val="both"/>
     </w:pPr>
     <w:rPr>
-      <w:rFonts w:cs="Source Sans Pro Light" w:ascii="Source Sans Pro Light" w:hAnsi="Source Sans Pro Light" w:eastAsia="Times New Roman"/>
+      <w:rFonts w:ascii="Source Sans Pro Light" w:hAnsi="Source Sans Pro Light" w:eastAsia="Times New Roman" w:cs="Source Sans Pro Light"/>
       <w:color w:val="auto"/>
       <w:kern w:val="0"/>
       <w:sz w:val="20"/>
       <w:szCs w:val="20"/>
-      <w:lang w:bidi="hi-IN" w:val="en-US" w:eastAsia="zh-CN"/>
+      <w:lang w:val="en-US" w:eastAsia="zh-CN" w:bidi="hi-IN"/>
     </w:rPr>
   </w:style>
   <w:style w:type="paragraph" w:styleId="Heading1">
@@ -1511,12 +1453,12 @@
       <w:jc w:val="both"/>
     </w:pPr>
     <w:rPr>
-      <w:rFonts w:cs="Source Sans Pro Light" w:ascii="Source Sans Pro Light" w:hAnsi="Source Sans Pro Light" w:eastAsia="Times New Roman"/>
+      <w:rFonts w:ascii="Source Sans Pro Light" w:hAnsi="Source Sans Pro Light" w:eastAsia="Times New Roman" w:cs="Source Sans Pro Light"/>
       <w:color w:val="auto"/>
       <w:kern w:val="0"/>
       <w:sz w:val="20"/>
       <w:szCs w:val="20"/>
-      <w:lang w:bidi="hi-IN" w:val="en-US" w:eastAsia="zh-CN"/>
+      <w:lang w:val="en-US" w:eastAsia="zh-CN" w:bidi="hi-IN"/>
     </w:rPr>
   </w:style>
   <w:style w:type="paragraph" w:styleId="Title">

</xml_diff>

<commit_message>
Only 3 val errs in docx, copy session interview
Manually removed duplicate <w:b>s from the wrapper clausestemplate docx using the python-docx
library, and copied in the bade session interview in docassemble to change wording.

Also added some extra safety from empty lists in the query list
</commit_message>
<xml_diff>
--- a/docassemble/tclpgoogledocsmerger/data/templates/ClausesTemplate_fixed.docx
+++ b/docassemble/tclpgoogledocsmerger/data/templates/ClausesTemplate_fixed.docx
@@ -8,8 +8,7 @@
         <w:keepNext w:val="true"/>
         <w:keepLines/>
         <w:rPr>
-          <w:rFonts w:ascii="Source Sans Pro" w:hAnsi="Source Sans Pro" w:cs="Source Sans Pro"/>
-          <w:b/>
+          <w:rFonts w:ascii="Source Sans Pro" w:hAnsi="Source Sans Pro" w:eastAsia="Source Sans Pro" w:cs="Source Sans Pro"/>
           <w:b/>
           <w:color w:val="FFFFFF"/>
           <w:sz w:val="96"/>
@@ -20,7 +19,7 @@
         <w:rPr/>
         <w:drawing>
           <wp:inline distT="0" distB="0" distL="0" distR="0">
-            <wp:extent cx="2133600" cy="1035050"/>
+            <wp:extent cx="2220595" cy="1080770"/>
             <wp:effectExtent l="0" t="0" r="0" b="0"/>
             <wp:docPr id="1" name="image3.png" descr=""/>
             <wp:cNvGraphicFramePr>
@@ -44,7 +43,7 @@
                   <pic:spPr bwMode="auto">
                     <a:xfrm>
                       <a:off x="0" y="0"/>
-                      <a:ext cx="2133600" cy="1035050"/>
+                      <a:ext cx="2220595" cy="1080770"/>
                     </a:xfrm>
                     <a:prstGeom prst="rect">
                       <a:avLst/>
@@ -72,7 +71,7 @@
           <w:pgNumType w:start="1" w:fmt="decimal"/>
           <w:formProt w:val="false"/>
           <w:textDirection w:val="lrTb"/>
-          <w:docGrid w:type="default" w:linePitch="100" w:charSpace="24576"/>
+          <w:docGrid w:type="default" w:linePitch="100" w:charSpace="16384"/>
         </w:sectPr>
         <w:pStyle w:val="Title"/>
         <w:rPr/>
@@ -102,8 +101,7 @@
       <w:pPr>
         <w:pStyle w:val="LOnormal"/>
         <w:rPr>
-          <w:rFonts w:ascii="Source Sans Pro" w:hAnsi="Source Sans Pro" w:cs="Source Sans Pro"/>
-          <w:b/>
+          <w:rFonts w:ascii="Source Sans Pro" w:hAnsi="Source Sans Pro" w:eastAsia="Source Sans Pro" w:cs="Source Sans Pro"/>
           <w:b/>
           <w:color w:val="FFFFFF"/>
           <w:sz w:val="96"/>
@@ -119,8 +117,7 @@
       <w:pPr>
         <w:pStyle w:val="LOnormal"/>
         <w:rPr>
-          <w:rFonts w:ascii="Source Sans Pro" w:hAnsi="Source Sans Pro" w:cs="Source Sans Pro"/>
-          <w:b/>
+          <w:rFonts w:ascii="Source Sans Pro" w:hAnsi="Source Sans Pro" w:eastAsia="Source Sans Pro" w:cs="Source Sans Pro"/>
           <w:b/>
           <w:color w:val="FFFFFF"/>
           <w:sz w:val="96"/>
@@ -136,8 +133,7 @@
       <w:pPr>
         <w:pStyle w:val="LOnormal"/>
         <w:rPr>
-          <w:rFonts w:ascii="Source Sans Pro" w:hAnsi="Source Sans Pro" w:cs="Source Sans Pro"/>
-          <w:b/>
+          <w:rFonts w:ascii="Source Sans Pro" w:hAnsi="Source Sans Pro" w:eastAsia="Source Sans Pro" w:cs="Source Sans Pro"/>
           <w:b/>
           <w:color w:val="FFFFFF"/>
           <w:sz w:val="96"/>
@@ -153,8 +149,7 @@
       <w:pPr>
         <w:pStyle w:val="LOnormal"/>
         <w:rPr>
-          <w:rFonts w:ascii="Source Sans Pro" w:hAnsi="Source Sans Pro" w:cs="Source Sans Pro"/>
-          <w:b/>
+          <w:rFonts w:ascii="Source Sans Pro" w:hAnsi="Source Sans Pro" w:eastAsia="Source Sans Pro" w:cs="Source Sans Pro"/>
           <w:b/>
           <w:color w:val="FFFFFF"/>
           <w:sz w:val="96"/>
@@ -164,6 +159,16 @@
       <w:r>
         <w:rPr/>
         <w:t>While care has been taken in the drafting of these clauses, neither The Chancery Lane Project nor any of its contributors owe a duty of care to any party in relation to the preparation of the Climate Change Playbook and do not accept any liability for any errors or omissions, nor for any loss incurred by any person relying on or using this Climate Contract Playbook or any other person. Users should use their own professional judgement in the application of these clauses to any particular circumstance or jurisdiction or seek independent legal advice.</w:t>
+      </w:r>
+    </w:p>
+    <w:p>
+      <w:pPr>
+        <w:pStyle w:val="LOnormal"/>
+        <w:rPr/>
+      </w:pPr>
+      <w:r>
+        <w:rPr/>
+        <w:t>At present, all the clauses are based on the laws of England and Wales. We encourage the conversion of these precedent clauses for use in other jurisdictions.</w:t>
       </w:r>
     </w:p>
     <w:p>
@@ -177,25 +182,9 @@
           <w:pgNumType w:fmt="decimal"/>
           <w:formProt w:val="false"/>
           <w:textDirection w:val="lrTb"/>
-          <w:docGrid w:type="default" w:linePitch="100" w:charSpace="24576"/>
+          <w:docGrid w:type="default" w:linePitch="100" w:charSpace="16384"/>
         </w:sectPr>
-        <w:pStyle w:val="LOnormal"/>
-        <w:rPr/>
-      </w:pPr>
-      <w:r>
-        <w:rPr/>
-        <w:t>At present, all the clauses are based on the laws of England and Wales. We encourage the conversion of these precedent clauses for use in other jurisdictions.</w:t>
-      </w:r>
-    </w:p>
-    <w:p>
-      <w:pPr>
-        <w:pStyle w:val="TOCHeading"/>
-        <w:rPr/>
-      </w:pPr>
-      <w:r>
-        <w:rPr/>
-        <w:t>Table of Contents</w:t>
-      </w:r>
+      </w:pPr>
     </w:p>
     <w:sdt>
       <w:sdtPr>
@@ -207,13 +196,23 @@
       <w:sdtContent>
         <w:p>
           <w:pPr>
+            <w:pStyle w:val="TOCHeading"/>
+            <w:rPr/>
+          </w:pPr>
+          <w:r>
+            <w:rPr/>
+            <w:t>Table of Contents</w:t>
+          </w:r>
+        </w:p>
+        <w:p>
+          <w:pPr>
             <w:pStyle w:val="Contents2"/>
             <w:tabs>
               <w:tab w:val="clear" w:pos="720"/>
               <w:tab w:val="right" w:pos="9016" w:leader="dot"/>
             </w:tabs>
             <w:rPr>
-              <w:rFonts w:ascii="Cambria" w:hAnsi="Cambria" w:eastAsia="" w:cs="Times New Roman" w:asciiTheme="minorHAnsi" w:eastAsiaTheme="minorEastAsia" w:hAnsiTheme="minorHAnsi"/>
+              <w:rFonts w:ascii="Cambria" w:hAnsi="Cambria" w:eastAsia="" w:cs="" w:asciiTheme="minorHAnsi" w:cstheme="minorBidi" w:eastAsiaTheme="minorEastAsia" w:hAnsiTheme="minorHAnsi"/>
               <w:sz w:val="22"/>
               <w:szCs w:val="22"/>
               <w:lang w:eastAsia="en-US" w:bidi="ar-SA"/>
@@ -223,27 +222,33 @@
             <w:fldChar w:fldCharType="begin"/>
           </w:r>
           <w:r>
-            <w:rPr/>
+            <w:rPr>
+              <w:vanish w:val="false"/>
+            </w:rPr>
             <w:instrText> TOC \z \o "1-3" \u \h</w:instrText>
           </w:r>
           <w:r>
-            <w:rPr/>
+            <w:rPr>
+              <w:vanish w:val="false"/>
+            </w:rPr>
             <w:fldChar w:fldCharType="separate"/>
           </w:r>
           <w:r>
-            <w:rPr/>
+            <w:rPr>
+              <w:vanish w:val="false"/>
+            </w:rPr>
             <w:t xml:space="preserve">{%p for clause in </w:t>
           </w:r>
           <w:r>
             <w:rPr>
-              <w:rFonts w:cs="Mangal"/>
-              <w:szCs w:val="18"/>
-              <w:lang w:bidi="hi-IN"/>
+              <w:vanish w:val="false"/>
             </w:rPr>
             <w:t>mysubdoc</w:t>
           </w:r>
           <w:r>
-            <w:rPr/>
+            <w:rPr>
+              <w:vanish w:val="false"/>
+            </w:rPr>
             <w:t xml:space="preserve"> %}</w:t>
           </w:r>
         </w:p>
@@ -255,7 +260,7 @@
               <w:tab w:val="right" w:pos="9016" w:leader="dot"/>
             </w:tabs>
             <w:rPr>
-              <w:rFonts w:ascii="Cambria" w:hAnsi="Cambria" w:eastAsia="" w:cs="Times New Roman" w:asciiTheme="minorHAnsi" w:eastAsiaTheme="minorEastAsia" w:hAnsiTheme="minorHAnsi"/>
+              <w:rFonts w:ascii="Cambria" w:hAnsi="Cambria" w:eastAsia="" w:cs="" w:asciiTheme="minorHAnsi" w:cstheme="minorBidi" w:eastAsiaTheme="minorEastAsia" w:hAnsiTheme="minorHAnsi"/>
               <w:sz w:val="22"/>
               <w:szCs w:val="22"/>
               <w:lang w:eastAsia="en-US" w:bidi="ar-SA"/>
@@ -272,8 +277,22 @@
             </w:r>
           </w:hyperlink>
           <w:r>
-            <w:rPr/>
-            <w:t xml:space="preserve"> clause[0].name</w:t>
+            <w:rPr>
+              <w:vanish w:val="false"/>
+            </w:rPr>
+            <w:t xml:space="preserve"> clause</w:t>
+          </w:r>
+          <w:r>
+            <w:rPr>
+              <w:vanish w:val="false"/>
+            </w:rPr>
+            <w:t>[0]</w:t>
+          </w:r>
+          <w:r>
+            <w:rPr>
+              <w:vanish w:val="false"/>
+            </w:rPr>
+            <w:t>.name</w:t>
           </w:r>
           <w:hyperlink w:anchor="_Toc90128866">
             <w:r>
@@ -335,19 +354,8 @@
       <w:pPr>
         <w:pStyle w:val="LOnormal"/>
         <w:rPr>
-          <w:rFonts w:ascii="Source Sans Pro" w:hAnsi="Source Sans Pro" w:cs="Source Sans Pro"/>
+          <w:rFonts w:ascii="Source Sans Pro" w:hAnsi="Source Sans Pro" w:eastAsia="Source Sans Pro" w:cs="Source Sans Pro"/>
         </w:rPr>
-      </w:pPr>
-      <w:r>
-        <w:rPr>
-          <w:rFonts w:cs="Source Sans Pro" w:ascii="Source Sans Pro" w:hAnsi="Source Sans Pro"/>
-        </w:rPr>
-      </w:r>
-    </w:p>
-    <w:p>
-      <w:pPr>
-        <w:pStyle w:val="Normal"/>
-        <w:rPr/>
       </w:pPr>
       <w:r>
         <w:rPr/>
@@ -363,13 +371,18 @@
       </w:pPr>
       <w:r>
         <w:rPr/>
-        <w:t xml:space="preserve">{%p for clause in </w:t>
-      </w:r>
-      <w:r>
-        <w:rPr>
-          <w:rFonts w:cs="Source Sans Pro Light"/>
-          <w:lang w:bidi="hi-IN"/>
-        </w:rPr>
+        <w:t xml:space="preserve">{%p for </w:t>
+      </w:r>
+      <w:r>
+        <w:rPr/>
+        <w:t>clause</w:t>
+      </w:r>
+      <w:r>
+        <w:rPr/>
+        <w:t xml:space="preserve"> in </w:t>
+      </w:r>
+      <w:r>
+        <w:rPr/>
         <w:t>mysubdoc</w:t>
       </w:r>
       <w:r>
@@ -386,7 +399,15 @@
       <w:bookmarkStart w:id="4" w:name="_Toc90128866"/>
       <w:r>
         <w:rPr/>
-        <w:t>{{ clause[0].name }}</w:t>
+        <w:t>{{ clause</w:t>
+      </w:r>
+      <w:r>
+        <w:rPr/>
+        <w:t>[0].name</w:t>
+      </w:r>
+      <w:r>
+        <w:rPr/>
+        <w:t xml:space="preserve"> }}</w:t>
       </w:r>
       <w:bookmarkEnd w:id="3"/>
       <w:bookmarkEnd w:id="4"/>
@@ -398,7 +419,47 @@
       </w:pPr>
       <w:r>
         <w:rPr/>
-        <w:t>Last modified at {{ clause[1] }}.</w:t>
+        <w:t xml:space="preserve">Last modified at {{ </w:t>
+      </w:r>
+      <w:r>
+        <w:rPr>
+          <w:rFonts w:eastAsia="Source Sans Pro Light" w:cs="Source Sans Pro Light"/>
+          <w:color w:val="auto"/>
+          <w:kern w:val="0"/>
+          <w:sz w:val="20"/>
+          <w:szCs w:val="20"/>
+          <w:lang w:val="en-US" w:eastAsia="zh-CN" w:bidi="hi-IN"/>
+        </w:rPr>
+        <w:t>clause[1]</w:t>
+      </w:r>
+      <w:r>
+        <w:rPr/>
+        <w:t xml:space="preserve"> }}.</w:t>
+      </w:r>
+    </w:p>
+    <w:p>
+      <w:pPr>
+        <w:pStyle w:val="LOnormal"/>
+        <w:rPr/>
+      </w:pPr>
+      <w:r>
+        <w:rPr/>
+        <w:t xml:space="preserve">{{r </w:t>
+      </w:r>
+      <w:r>
+        <w:rPr>
+          <w:rFonts w:eastAsia="Source Sans Pro Light" w:cs="Source Sans Pro Light"/>
+          <w:color w:val="auto"/>
+          <w:kern w:val="0"/>
+          <w:sz w:val="20"/>
+          <w:szCs w:val="20"/>
+          <w:lang w:val="en-US" w:eastAsia="zh-CN" w:bidi="hi-IN"/>
+        </w:rPr>
+        <w:t xml:space="preserve">clause[2] </w:t>
+      </w:r>
+      <w:r>
+        <w:rPr/>
+        <w:t>}}</w:t>
       </w:r>
     </w:p>
     <w:p>
@@ -418,7 +479,15 @@
       </w:pPr>
       <w:r>
         <w:rPr/>
-        <w:t>{{p clause[3] }}</w:t>
+        <w:t xml:space="preserve">{{p </w:t>
+      </w:r>
+      <w:r>
+        <w:rPr/>
+        <w:t>clause[3]</w:t>
+      </w:r>
+      <w:r>
+        <w:rPr/>
+        <w:t xml:space="preserve"> }}</w:t>
       </w:r>
     </w:p>
     <w:p>
@@ -472,7 +541,15 @@
       </w:pPr>
       <w:r>
         <w:rPr/>
-        <w:t xml:space="preserve">Retrieved and assembled at {{ today_date }} </w:t>
+        <w:t xml:space="preserve">Retrieved and assembled at {{ </w:t>
+      </w:r>
+      <w:r>
+        <w:rPr/>
+        <w:t>today_date</w:t>
+      </w:r>
+      <w:r>
+        <w:rPr/>
+        <w:t xml:space="preserve"> }} </w:t>
       </w:r>
     </w:p>
     <w:sectPr>
@@ -484,7 +561,7 @@
       <w:pgNumType w:fmt="decimal"/>
       <w:formProt w:val="false"/>
       <w:textDirection w:val="lrTb"/>
-      <w:docGrid w:type="default" w:linePitch="100" w:charSpace="24576"/>
+      <w:docGrid w:type="default" w:linePitch="100" w:charSpace="16384"/>
     </w:sectPr>
   </w:body>
 </w:document>
@@ -588,7 +665,7 @@
                 </pic:nvPicPr>
                 <pic:blipFill>
                   <a:blip r:embed="rId1"/>
-                  <a:srcRect l="5610" t="0" r="5610" b="0"/>
+                  <a:srcRect l="5607" t="0" r="5607" b="0"/>
                   <a:stretch>
                     <a:fillRect/>
                   </a:stretch>
@@ -655,8 +732,8 @@
   <w:docDefaults>
     <w:rPrDefault>
       <w:rPr>
-        <w:rFonts w:ascii="Source Sans Pro Light" w:hAnsi="Source Sans Pro Light" w:eastAsia="Times New Roman" w:cs="Times New Roman"/>
-        <w:lang w:val="en-US" w:eastAsia="zh-CN" w:bidi="ar-SA"/>
+        <w:rFonts w:ascii="Source Sans Pro Light" w:hAnsi="Source Sans Pro Light" w:eastAsia="Source Sans Pro Light" w:cs="Source Sans Pro Light"/>
+        <w:lang w:val="en-US" w:eastAsia="zh-CN" w:bidi="hi-IN"/>
       </w:rPr>
     </w:rPrDefault>
     <w:pPrDefault>
@@ -771,13 +848,57 @@
     <w:lsdException w:name="HTML Sample" w:semiHidden="1" w:unhideWhenUsed="1"/>
     <w:lsdException w:name="HTML Typewriter" w:semiHidden="1" w:unhideWhenUsed="1"/>
     <w:lsdException w:name="HTML Variable" w:semiHidden="1" w:unhideWhenUsed="1"/>
+    <w:lsdException w:name="Normal Table" w:semiHidden="1" w:unhideWhenUsed="1"/>
     <w:lsdException w:name="annotation subject" w:semiHidden="1" w:unhideWhenUsed="1"/>
     <w:lsdException w:name="No List" w:semiHidden="1" w:unhideWhenUsed="1"/>
     <w:lsdException w:name="Outline List 1" w:semiHidden="1" w:unhideWhenUsed="1"/>
     <w:lsdException w:name="Outline List 2" w:semiHidden="1" w:unhideWhenUsed="1"/>
     <w:lsdException w:name="Outline List 3" w:semiHidden="1" w:unhideWhenUsed="1"/>
+    <w:lsdException w:name="Table Simple 1" w:semiHidden="1" w:unhideWhenUsed="1"/>
+    <w:lsdException w:name="Table Simple 2" w:semiHidden="1" w:unhideWhenUsed="1"/>
+    <w:lsdException w:name="Table Simple 3" w:semiHidden="1" w:unhideWhenUsed="1"/>
+    <w:lsdException w:name="Table Classic 1" w:semiHidden="1" w:unhideWhenUsed="1"/>
+    <w:lsdException w:name="Table Classic 2" w:semiHidden="1" w:unhideWhenUsed="1"/>
+    <w:lsdException w:name="Table Classic 3" w:semiHidden="1" w:unhideWhenUsed="1"/>
+    <w:lsdException w:name="Table Classic 4" w:semiHidden="1" w:unhideWhenUsed="1"/>
+    <w:lsdException w:name="Table Colorful 1" w:semiHidden="1" w:unhideWhenUsed="1"/>
+    <w:lsdException w:name="Table Colorful 2" w:semiHidden="1" w:unhideWhenUsed="1"/>
+    <w:lsdException w:name="Table Colorful 3" w:semiHidden="1" w:unhideWhenUsed="1"/>
+    <w:lsdException w:name="Table Columns 1" w:semiHidden="1" w:unhideWhenUsed="1"/>
+    <w:lsdException w:name="Table Columns 2" w:semiHidden="1" w:unhideWhenUsed="1"/>
+    <w:lsdException w:name="Table Columns 3" w:semiHidden="1" w:unhideWhenUsed="1"/>
+    <w:lsdException w:name="Table Columns 4" w:semiHidden="1" w:unhideWhenUsed="1"/>
+    <w:lsdException w:name="Table Columns 5" w:semiHidden="1" w:unhideWhenUsed="1"/>
+    <w:lsdException w:name="Table Grid 1" w:semiHidden="1" w:unhideWhenUsed="1"/>
+    <w:lsdException w:name="Table Grid 2" w:semiHidden="1" w:unhideWhenUsed="1"/>
+    <w:lsdException w:name="Table Grid 3" w:semiHidden="1" w:unhideWhenUsed="1"/>
+    <w:lsdException w:name="Table Grid 4" w:semiHidden="1" w:unhideWhenUsed="1"/>
+    <w:lsdException w:name="Table Grid 5" w:semiHidden="1" w:unhideWhenUsed="1"/>
+    <w:lsdException w:name="Table Grid 6" w:semiHidden="1" w:unhideWhenUsed="1"/>
+    <w:lsdException w:name="Table Grid 7" w:semiHidden="1" w:unhideWhenUsed="1"/>
+    <w:lsdException w:name="Table Grid 8" w:semiHidden="1" w:unhideWhenUsed="1"/>
+    <w:lsdException w:name="Table List 1" w:semiHidden="1" w:unhideWhenUsed="1"/>
+    <w:lsdException w:name="Table List 2" w:semiHidden="1" w:unhideWhenUsed="1"/>
+    <w:lsdException w:name="Table List 3" w:semiHidden="1" w:unhideWhenUsed="1"/>
+    <w:lsdException w:name="Table List 4" w:semiHidden="1" w:unhideWhenUsed="1"/>
+    <w:lsdException w:name="Table List 5" w:semiHidden="1" w:unhideWhenUsed="1"/>
+    <w:lsdException w:name="Table List 6" w:semiHidden="1" w:unhideWhenUsed="1"/>
+    <w:lsdException w:name="Table List 7" w:semiHidden="1" w:unhideWhenUsed="1"/>
+    <w:lsdException w:name="Table List 8" w:semiHidden="1" w:unhideWhenUsed="1"/>
+    <w:lsdException w:name="Table 3D effects 1" w:semiHidden="1" w:unhideWhenUsed="1"/>
+    <w:lsdException w:name="Table 3D effects 2" w:semiHidden="1" w:unhideWhenUsed="1"/>
+    <w:lsdException w:name="Table 3D effects 3" w:semiHidden="1" w:unhideWhenUsed="1"/>
+    <w:lsdException w:name="Table Contemporary" w:semiHidden="1" w:unhideWhenUsed="1"/>
+    <w:lsdException w:name="Table Elegant" w:semiHidden="1" w:unhideWhenUsed="1"/>
+    <w:lsdException w:name="Table Professional" w:semiHidden="1" w:unhideWhenUsed="1"/>
+    <w:lsdException w:name="Table Subtle 1" w:semiHidden="1" w:unhideWhenUsed="1"/>
+    <w:lsdException w:name="Table Subtle 2" w:semiHidden="1" w:unhideWhenUsed="1"/>
+    <w:lsdException w:name="Table Web 1" w:semiHidden="1" w:unhideWhenUsed="1"/>
+    <w:lsdException w:name="Table Web 2" w:semiHidden="1" w:unhideWhenUsed="1"/>
+    <w:lsdException w:name="Table Web 3" w:semiHidden="1" w:unhideWhenUsed="1"/>
     <w:lsdException w:name="Balloon Text" w:semiHidden="1" w:unhideWhenUsed="1"/>
     <w:lsdException w:name="Table Grid" w:uiPriority="39"/>
+    <w:lsdException w:name="Table Theme" w:semiHidden="1" w:unhideWhenUsed="1"/>
     <w:lsdException w:name="Placeholder Text" w:semiHidden="1"/>
     <w:lsdException w:name="No Spacing" w:uiPriority="1" w:qFormat="1"/>
     <w:lsdException w:name="Light Shading" w:uiPriority="60"/>
@@ -1010,7 +1131,7 @@
       <w:jc w:val="both"/>
     </w:pPr>
     <w:rPr>
-      <w:rFonts w:ascii="Source Sans Pro Light" w:hAnsi="Source Sans Pro Light" w:eastAsia="Times New Roman" w:cs="Source Sans Pro Light"/>
+      <w:rFonts w:ascii="Source Sans Pro Light" w:hAnsi="Source Sans Pro Light" w:eastAsia="Source Sans Pro Light" w:cs="Source Sans Pro Light"/>
       <w:color w:val="auto"/>
       <w:kern w:val="0"/>
       <w:sz w:val="20"/>
@@ -1022,7 +1143,6 @@
     <w:name w:val="Heading 1"/>
     <w:basedOn w:val="LOnormal"/>
     <w:next w:val="LOnormal"/>
-    <w:link w:val="Heading1Char"/>
     <w:uiPriority w:val="9"/>
     <w:qFormat/>
     <w:pPr>
@@ -1031,7 +1151,7 @@
       <w:outlineLvl w:val="0"/>
     </w:pPr>
     <w:rPr>
-      <w:rFonts w:ascii="Source Sans Pro" w:hAnsi="Source Sans Pro" w:cs="Source Sans Pro"/>
+      <w:rFonts w:ascii="Source Sans Pro" w:hAnsi="Source Sans Pro" w:eastAsia="Source Sans Pro" w:cs="Source Sans Pro"/>
       <w:b/>
       <w:sz w:val="54"/>
       <w:szCs w:val="54"/>
@@ -1041,7 +1161,6 @@
     <w:name w:val="Heading 2"/>
     <w:basedOn w:val="LOnormal"/>
     <w:next w:val="LOnormal"/>
-    <w:link w:val="Heading2Char"/>
     <w:uiPriority w:val="9"/>
     <w:unhideWhenUsed/>
     <w:qFormat/>
@@ -1051,7 +1170,7 @@
       <w:outlineLvl w:val="1"/>
     </w:pPr>
     <w:rPr>
-      <w:rFonts w:ascii="Source Sans Pro" w:hAnsi="Source Sans Pro" w:cs="Source Sans Pro"/>
+      <w:rFonts w:ascii="Source Sans Pro" w:hAnsi="Source Sans Pro" w:eastAsia="Source Sans Pro" w:cs="Source Sans Pro"/>
       <w:b/>
       <w:sz w:val="22"/>
       <w:szCs w:val="22"/>
@@ -1061,7 +1180,6 @@
     <w:name w:val="Heading 3"/>
     <w:basedOn w:val="LOnormal"/>
     <w:next w:val="LOnormal"/>
-    <w:link w:val="Heading3Char"/>
     <w:uiPriority w:val="9"/>
     <w:semiHidden/>
     <w:unhideWhenUsed/>
@@ -1082,7 +1200,6 @@
     <w:name w:val="Heading 4"/>
     <w:basedOn w:val="LOnormal"/>
     <w:next w:val="LOnormal"/>
-    <w:link w:val="Heading4Char"/>
     <w:uiPriority w:val="9"/>
     <w:semiHidden/>
     <w:unhideWhenUsed/>
@@ -1103,7 +1220,6 @@
     <w:name w:val="Heading 5"/>
     <w:basedOn w:val="LOnormal"/>
     <w:next w:val="LOnormal"/>
-    <w:link w:val="Heading5Char"/>
     <w:uiPriority w:val="9"/>
     <w:semiHidden/>
     <w:unhideWhenUsed/>
@@ -1124,7 +1240,6 @@
     <w:name w:val="Heading 6"/>
     <w:basedOn w:val="LOnormal"/>
     <w:next w:val="LOnormal"/>
-    <w:link w:val="Heading6Char"/>
     <w:uiPriority w:val="9"/>
     <w:semiHidden/>
     <w:unhideWhenUsed/>
@@ -1150,105 +1265,6 @@
     <w:qFormat/>
     <w:rPr/>
   </w:style>
-  <w:style w:type="character" w:styleId="Heading1Char" w:customStyle="1">
-    <w:name w:val="Heading 1 Char"/>
-    <w:basedOn w:val="DefaultParagraphFont"/>
-    <w:link w:val="Heading1"/>
-    <w:uiPriority w:val="9"/>
-    <w:qFormat/>
-    <w:rPr>
-      <w:rFonts w:ascii="Calibri" w:hAnsi="Calibri" w:eastAsia="" w:cs="Mangal" w:asciiTheme="majorHAnsi" w:eastAsiaTheme="majorEastAsia" w:hAnsiTheme="majorHAnsi"/>
-      <w:b/>
-      <w:bCs/>
-      <w:kern w:val="2"/>
-      <w:sz w:val="32"/>
-      <w:szCs w:val="29"/>
-      <w:lang w:bidi="hi-IN"/>
-    </w:rPr>
-  </w:style>
-  <w:style w:type="character" w:styleId="Heading2Char" w:customStyle="1">
-    <w:name w:val="Heading 2 Char"/>
-    <w:basedOn w:val="DefaultParagraphFont"/>
-    <w:link w:val="Heading2"/>
-    <w:uiPriority w:val="9"/>
-    <w:semiHidden/>
-    <w:qFormat/>
-    <w:rPr>
-      <w:rFonts w:ascii="Calibri" w:hAnsi="Calibri" w:eastAsia="" w:cs="Mangal" w:asciiTheme="majorHAnsi" w:eastAsiaTheme="majorEastAsia" w:hAnsiTheme="majorHAnsi"/>
-      <w:b/>
-      <w:bCs/>
-      <w:i/>
-      <w:iCs/>
-      <w:sz w:val="28"/>
-      <w:szCs w:val="25"/>
-      <w:lang w:bidi="hi-IN"/>
-    </w:rPr>
-  </w:style>
-  <w:style w:type="character" w:styleId="Heading3Char" w:customStyle="1">
-    <w:name w:val="Heading 3 Char"/>
-    <w:basedOn w:val="DefaultParagraphFont"/>
-    <w:link w:val="Heading3"/>
-    <w:uiPriority w:val="9"/>
-    <w:semiHidden/>
-    <w:qFormat/>
-    <w:rPr>
-      <w:rFonts w:ascii="Calibri" w:hAnsi="Calibri" w:eastAsia="" w:cs="Mangal" w:asciiTheme="majorHAnsi" w:eastAsiaTheme="majorEastAsia" w:hAnsiTheme="majorHAnsi"/>
-      <w:b/>
-      <w:bCs/>
-      <w:sz w:val="26"/>
-      <w:szCs w:val="23"/>
-      <w:lang w:bidi="hi-IN"/>
-    </w:rPr>
-  </w:style>
-  <w:style w:type="character" w:styleId="Heading4Char" w:customStyle="1">
-    <w:name w:val="Heading 4 Char"/>
-    <w:basedOn w:val="DefaultParagraphFont"/>
-    <w:link w:val="Heading4"/>
-    <w:uiPriority w:val="9"/>
-    <w:semiHidden/>
-    <w:qFormat/>
-    <w:rPr>
-      <w:rFonts w:ascii="Cambria" w:hAnsi="Cambria" w:eastAsia="" w:cs="Mangal" w:asciiTheme="minorHAnsi" w:eastAsiaTheme="minorEastAsia" w:hAnsiTheme="minorHAnsi"/>
-      <w:b/>
-      <w:bCs/>
-      <w:sz w:val="28"/>
-      <w:szCs w:val="25"/>
-      <w:lang w:bidi="hi-IN"/>
-    </w:rPr>
-  </w:style>
-  <w:style w:type="character" w:styleId="Heading5Char" w:customStyle="1">
-    <w:name w:val="Heading 5 Char"/>
-    <w:basedOn w:val="DefaultParagraphFont"/>
-    <w:link w:val="Heading5"/>
-    <w:uiPriority w:val="9"/>
-    <w:semiHidden/>
-    <w:qFormat/>
-    <w:rPr>
-      <w:rFonts w:ascii="Cambria" w:hAnsi="Cambria" w:eastAsia="" w:cs="Mangal" w:asciiTheme="minorHAnsi" w:eastAsiaTheme="minorEastAsia" w:hAnsiTheme="minorHAnsi"/>
-      <w:b/>
-      <w:bCs/>
-      <w:i/>
-      <w:iCs/>
-      <w:sz w:val="26"/>
-      <w:szCs w:val="23"/>
-      <w:lang w:bidi="hi-IN"/>
-    </w:rPr>
-  </w:style>
-  <w:style w:type="character" w:styleId="Heading6Char" w:customStyle="1">
-    <w:name w:val="Heading 6 Char"/>
-    <w:basedOn w:val="DefaultParagraphFont"/>
-    <w:link w:val="Heading6"/>
-    <w:uiPriority w:val="9"/>
-    <w:semiHidden/>
-    <w:qFormat/>
-    <w:rPr>
-      <w:rFonts w:ascii="Cambria" w:hAnsi="Cambria" w:eastAsia="" w:cs="Mangal" w:asciiTheme="minorHAnsi" w:eastAsiaTheme="minorEastAsia" w:hAnsiTheme="minorHAnsi"/>
-      <w:b/>
-      <w:bCs/>
-      <w:sz w:val="22"/>
-      <w:lang w:bidi="hi-IN"/>
-    </w:rPr>
-  </w:style>
   <w:style w:type="character" w:styleId="FootnoteCharacters" w:customStyle="1">
     <w:name w:val="Footnote Characters"/>
     <w:qFormat/>
@@ -1264,7 +1280,7 @@
     <w:name w:val="Bullets"/>
     <w:qFormat/>
     <w:rPr>
-      <w:rFonts w:ascii="OpenSymbol" w:hAnsi="OpenSymbol" w:eastAsia="Times New Roman"/>
+      <w:rFonts w:ascii="OpenSymbol" w:hAnsi="OpenSymbol" w:eastAsia="OpenSymbol" w:cs="OpenSymbol"/>
     </w:rPr>
   </w:style>
   <w:style w:type="character" w:styleId="InternetLink">
@@ -1272,97 +1288,16 @@
     <w:basedOn w:val="DefaultParagraphFont"/>
     <w:uiPriority w:val="99"/>
     <w:unhideWhenUsed/>
-    <w:rPr>
-      <w:rFonts w:cs="Times New Roman"/>
+    <w:rsid w:val="00027143"/>
+    <w:rPr>
       <w:color w:val="0000FF" w:themeColor="hyperlink"/>
       <w:u w:val="single"/>
     </w:rPr>
   </w:style>
-  <w:style w:type="character" w:styleId="IndexLink" w:customStyle="1">
+  <w:style w:type="character" w:styleId="IndexLink">
     <w:name w:val="Index Link"/>
     <w:qFormat/>
     <w:rPr/>
-  </w:style>
-  <w:style w:type="character" w:styleId="BodyTextChar" w:customStyle="1">
-    <w:name w:val="Body Text Char"/>
-    <w:basedOn w:val="DefaultParagraphFont"/>
-    <w:link w:val="BodyText"/>
-    <w:uiPriority w:val="99"/>
-    <w:semiHidden/>
-    <w:qFormat/>
-    <w:rPr>
-      <w:rFonts w:cs="Mangal"/>
-      <w:szCs w:val="18"/>
-      <w:lang w:bidi="hi-IN"/>
-    </w:rPr>
-  </w:style>
-  <w:style w:type="character" w:styleId="TitleChar" w:customStyle="1">
-    <w:name w:val="Title Char"/>
-    <w:basedOn w:val="DefaultParagraphFont"/>
-    <w:link w:val="Title"/>
-    <w:uiPriority w:val="10"/>
-    <w:qFormat/>
-    <w:rPr>
-      <w:rFonts w:ascii="Calibri" w:hAnsi="Calibri" w:eastAsia="" w:cs="Mangal" w:asciiTheme="majorHAnsi" w:eastAsiaTheme="majorEastAsia" w:hAnsiTheme="majorHAnsi"/>
-      <w:b/>
-      <w:bCs/>
-      <w:kern w:val="2"/>
-      <w:sz w:val="32"/>
-      <w:szCs w:val="29"/>
-      <w:lang w:bidi="hi-IN"/>
-    </w:rPr>
-  </w:style>
-  <w:style w:type="character" w:styleId="SubtitleChar" w:customStyle="1">
-    <w:name w:val="Subtitle Char"/>
-    <w:basedOn w:val="DefaultParagraphFont"/>
-    <w:link w:val="Subtitle"/>
-    <w:uiPriority w:val="11"/>
-    <w:qFormat/>
-    <w:rPr>
-      <w:rFonts w:ascii="Calibri" w:hAnsi="Calibri" w:eastAsia="" w:cs="Mangal" w:asciiTheme="majorHAnsi" w:eastAsiaTheme="majorEastAsia" w:hAnsiTheme="majorHAnsi"/>
-      <w:sz w:val="24"/>
-      <w:szCs w:val="21"/>
-      <w:lang w:bidi="hi-IN"/>
-    </w:rPr>
-  </w:style>
-  <w:style w:type="character" w:styleId="HeaderChar" w:customStyle="1">
-    <w:name w:val="Header Char"/>
-    <w:basedOn w:val="DefaultParagraphFont"/>
-    <w:link w:val="Header"/>
-    <w:uiPriority w:val="99"/>
-    <w:semiHidden/>
-    <w:qFormat/>
-    <w:rPr>
-      <w:rFonts w:cs="Mangal"/>
-      <w:szCs w:val="18"/>
-      <w:lang w:bidi="hi-IN"/>
-    </w:rPr>
-  </w:style>
-  <w:style w:type="character" w:styleId="FooterChar" w:customStyle="1">
-    <w:name w:val="Footer Char"/>
-    <w:basedOn w:val="DefaultParagraphFont"/>
-    <w:link w:val="Footer"/>
-    <w:uiPriority w:val="99"/>
-    <w:semiHidden/>
-    <w:qFormat/>
-    <w:rPr>
-      <w:rFonts w:cs="Mangal"/>
-      <w:szCs w:val="18"/>
-      <w:lang w:bidi="hi-IN"/>
-    </w:rPr>
-  </w:style>
-  <w:style w:type="character" w:styleId="FootnoteTextChar" w:customStyle="1">
-    <w:name w:val="Footnote Text Char"/>
-    <w:basedOn w:val="DefaultParagraphFont"/>
-    <w:link w:val="FootnoteText"/>
-    <w:uiPriority w:val="99"/>
-    <w:semiHidden/>
-    <w:qFormat/>
-    <w:rPr>
-      <w:rFonts w:cs="Mangal"/>
-      <w:szCs w:val="18"/>
-      <w:lang w:bidi="hi-IN"/>
-    </w:rPr>
   </w:style>
   <w:style w:type="paragraph" w:styleId="Heading" w:customStyle="1">
     <w:name w:val="Heading"/>
@@ -1374,7 +1309,7 @@
       <w:spacing w:before="240" w:after="120"/>
     </w:pPr>
     <w:rPr>
-      <w:rFonts w:ascii="Liberation Sans" w:hAnsi="Liberation Sans" w:cs="Lohit Devanagari"/>
+      <w:rFonts w:ascii="Liberation Sans" w:hAnsi="Liberation Sans" w:eastAsia="Noto Sans CJK SC" w:cs="Lohit Devanagari"/>
       <w:sz w:val="28"/>
       <w:szCs w:val="28"/>
     </w:rPr>
@@ -1382,8 +1317,6 @@
   <w:style w:type="paragraph" w:styleId="TextBody">
     <w:name w:val="Body Text"/>
     <w:basedOn w:val="Normal"/>
-    <w:link w:val="BodyTextChar"/>
-    <w:uiPriority w:val="99"/>
     <w:pPr>
       <w:spacing w:lineRule="auto" w:line="276" w:before="0" w:after="140"/>
     </w:pPr>
@@ -1392,7 +1325,6 @@
   <w:style w:type="paragraph" w:styleId="List">
     <w:name w:val="List"/>
     <w:basedOn w:val="TextBody"/>
-    <w:uiPriority w:val="99"/>
     <w:pPr/>
     <w:rPr>
       <w:rFonts w:cs="Lohit Devanagari"/>
@@ -1428,7 +1360,6 @@
   <w:style w:type="paragraph" w:styleId="Caption1">
     <w:name w:val="caption"/>
     <w:basedOn w:val="Normal"/>
-    <w:uiPriority w:val="35"/>
     <w:qFormat/>
     <w:pPr>
       <w:suppressLineNumbers/>
@@ -1453,7 +1384,7 @@
       <w:jc w:val="both"/>
     </w:pPr>
     <w:rPr>
-      <w:rFonts w:ascii="Source Sans Pro Light" w:hAnsi="Source Sans Pro Light" w:eastAsia="Times New Roman" w:cs="Source Sans Pro Light"/>
+      <w:rFonts w:ascii="Source Sans Pro Light" w:hAnsi="Source Sans Pro Light" w:eastAsia="Source Sans Pro Light" w:cs="Source Sans Pro Light"/>
       <w:color w:val="auto"/>
       <w:kern w:val="0"/>
       <w:sz w:val="20"/>
@@ -1465,7 +1396,6 @@
     <w:name w:val="Title"/>
     <w:basedOn w:val="LOnormal"/>
     <w:next w:val="LOnormal"/>
-    <w:link w:val="TitleChar"/>
     <w:uiPriority w:val="10"/>
     <w:qFormat/>
     <w:pPr>
@@ -1473,7 +1403,7 @@
       <w:keepLines/>
     </w:pPr>
     <w:rPr>
-      <w:rFonts w:ascii="Source Sans Pro" w:hAnsi="Source Sans Pro" w:cs="Source Sans Pro"/>
+      <w:rFonts w:ascii="Source Sans Pro" w:hAnsi="Source Sans Pro" w:eastAsia="Source Sans Pro" w:cs="Source Sans Pro"/>
       <w:b/>
       <w:color w:val="FFFFFF"/>
       <w:sz w:val="120"/>
@@ -1484,7 +1414,6 @@
     <w:name w:val="Subtitle"/>
     <w:basedOn w:val="LOnormal"/>
     <w:next w:val="LOnormal"/>
-    <w:link w:val="SubtitleChar"/>
     <w:uiPriority w:val="11"/>
     <w:qFormat/>
     <w:pPr>
@@ -1493,7 +1422,7 @@
       <w:spacing w:before="0" w:after="320"/>
     </w:pPr>
     <w:rPr>
-      <w:rFonts w:ascii="Arial" w:hAnsi="Arial" w:cs="Arial"/>
+      <w:rFonts w:ascii="Arial" w:hAnsi="Arial" w:eastAsia="Arial" w:cs="Arial"/>
       <w:color w:val="666666"/>
       <w:sz w:val="30"/>
       <w:szCs w:val="30"/>
@@ -1509,24 +1438,18 @@
   <w:style w:type="paragraph" w:styleId="Header">
     <w:name w:val="Header"/>
     <w:basedOn w:val="HeaderandFooter"/>
-    <w:link w:val="HeaderChar"/>
-    <w:uiPriority w:val="99"/>
     <w:pPr/>
     <w:rPr/>
   </w:style>
   <w:style w:type="paragraph" w:styleId="Footer">
     <w:name w:val="Footer"/>
     <w:basedOn w:val="HeaderandFooter"/>
-    <w:link w:val="FooterChar"/>
-    <w:uiPriority w:val="99"/>
     <w:pPr/>
     <w:rPr/>
   </w:style>
   <w:style w:type="paragraph" w:styleId="Footnote">
     <w:name w:val="Footnote Text"/>
     <w:basedOn w:val="Normal"/>
-    <w:link w:val="FootnoteTextChar"/>
-    <w:uiPriority w:val="99"/>
     <w:pPr/>
     <w:rPr/>
   </w:style>
@@ -1537,13 +1460,14 @@
     <w:uiPriority w:val="39"/>
     <w:unhideWhenUsed/>
     <w:qFormat/>
+    <w:rsid w:val="00027143"/>
     <w:pPr>
       <w:suppressAutoHyphens w:val="false"/>
       <w:spacing w:lineRule="auto" w:line="259" w:before="240" w:after="0"/>
       <w:jc w:val="left"/>
     </w:pPr>
     <w:rPr>
-      <w:rFonts w:ascii="Calibri" w:hAnsi="Calibri" w:eastAsia="" w:cs="Times New Roman" w:asciiTheme="majorHAnsi" w:eastAsiaTheme="majorEastAsia" w:hAnsiTheme="majorHAnsi"/>
+      <w:rFonts w:ascii="Calibri" w:hAnsi="Calibri" w:eastAsia="" w:cs="" w:asciiTheme="majorHAnsi" w:cstheme="majorBidi" w:eastAsiaTheme="majorEastAsia" w:hAnsiTheme="majorHAnsi"/>
       <w:b w:val="false"/>
       <w:color w:val="365F91" w:themeColor="accent1" w:themeShade="bf"/>
       <w:sz w:val="32"/>
@@ -1558,6 +1482,7 @@
     <w:autoRedefine/>
     <w:uiPriority w:val="39"/>
     <w:unhideWhenUsed/>
+    <w:rsid w:val="00027143"/>
     <w:pPr>
       <w:spacing w:before="0" w:after="100"/>
     </w:pPr>
@@ -1573,6 +1498,7 @@
     <w:autoRedefine/>
     <w:uiPriority w:val="39"/>
     <w:unhideWhenUsed/>
+    <w:rsid w:val="00905087"/>
     <w:pPr>
       <w:spacing w:before="0" w:after="100"/>
       <w:ind w:left="200" w:hanging="0"/>

</xml_diff>

<commit_message>
No errors in clausetemplates
</commit_message>
<xml_diff>
--- a/docassemble/tclpgoogledocsmerger/data/templates/ClausesTemplate_fixed.docx
+++ b/docassemble/tclpgoogledocsmerger/data/templates/ClausesTemplate_fixed.docx
@@ -55,8 +55,8 @@
           </wp:inline>
         </w:drawing>
       </w:r>
-      <w:bookmarkStart w:id="0" w:name="_2cxwo03z1nom"/>
-      <w:bookmarkStart w:id="1" w:name="_6p9e43leqsip"/>
+      <w:bookmarkStart w:id="0" w:name="_6p9e43leqsip"/>
+      <w:bookmarkStart w:id="1" w:name="_2cxwo03z1nom"/>
       <w:bookmarkEnd w:id="0"/>
       <w:bookmarkEnd w:id="1"/>
     </w:p>
@@ -73,8 +73,6 @@
           <w:textDirection w:val="lrTb"/>
           <w:docGrid w:type="default" w:linePitch="100" w:charSpace="16384"/>
         </w:sectPr>
-        <w:pStyle w:val="Title"/>
-        <w:rPr/>
       </w:pPr>
       <w:r>
         <w:rPr/>
@@ -159,16 +157,6 @@
       <w:r>
         <w:rPr/>
         <w:t>While care has been taken in the drafting of these clauses, neither The Chancery Lane Project nor any of its contributors owe a duty of care to any party in relation to the preparation of the Climate Change Playbook and do not accept any liability for any errors or omissions, nor for any loss incurred by any person relying on or using this Climate Contract Playbook or any other person. Users should use their own professional judgement in the application of these clauses to any particular circumstance or jurisdiction or seek independent legal advice.</w:t>
-      </w:r>
-    </w:p>
-    <w:p>
-      <w:pPr>
-        <w:pStyle w:val="LOnormal"/>
-        <w:rPr/>
-      </w:pPr>
-      <w:r>
-        <w:rPr/>
-        <w:t>At present, all the clauses are based on the laws of England and Wales. We encourage the conversion of these precedent clauses for use in other jurisdictions.</w:t>
       </w:r>
     </w:p>
     <w:p>
@@ -185,6 +173,10 @@
           <w:docGrid w:type="default" w:linePitch="100" w:charSpace="16384"/>
         </w:sectPr>
       </w:pPr>
+      <w:r>
+        <w:rPr/>
+        <w:t>At present, all the clauses are based on the laws of England and Wales. We encourage the conversion of these precedent clauses for use in other jurisdictions.</w:t>
+      </w:r>
     </w:p>
     <w:sdt>
       <w:sdtPr>
@@ -197,172 +189,20 @@
         <w:p>
           <w:pPr>
             <w:pStyle w:val="TOCHeading"/>
-            <w:rPr/>
-          </w:pPr>
-          <w:r>
-            <w:rPr/>
-            <w:t>Table of Contents</w:t>
-          </w:r>
-        </w:p>
-        <w:p>
-          <w:pPr>
-            <w:pStyle w:val="Contents2"/>
-            <w:tabs>
-              <w:tab w:val="clear" w:pos="720"/>
-              <w:tab w:val="right" w:pos="9016" w:leader="dot"/>
-            </w:tabs>
             <w:rPr>
-              <w:rFonts w:ascii="Cambria" w:hAnsi="Cambria" w:eastAsia="" w:cs="" w:asciiTheme="minorHAnsi" w:cstheme="minorBidi" w:eastAsiaTheme="minorEastAsia" w:hAnsiTheme="minorHAnsi"/>
-              <w:sz w:val="22"/>
-              <w:szCs w:val="22"/>
-              <w:lang w:eastAsia="en-US" w:bidi="ar-SA"/>
+              <w:rFonts w:ascii="Source Sans Pro" w:hAnsi="Source Sans Pro" w:eastAsia="Source Sans Pro" w:cs="Source Sans Pro"/>
             </w:rPr>
           </w:pPr>
           <w:r>
-            <w:fldChar w:fldCharType="begin"/>
-          </w:r>
-          <w:r>
             <w:rPr>
-              <w:vanish w:val="false"/>
+              <w:rFonts w:eastAsia="Source Sans Pro" w:cs="Source Sans Pro" w:ascii="Source Sans Pro" w:hAnsi="Source Sans Pro"/>
             </w:rPr>
-            <w:instrText> TOC \z \o "1-3" \u \h</w:instrText>
-          </w:r>
-          <w:r>
-            <w:rPr>
-              <w:vanish w:val="false"/>
-            </w:rPr>
-            <w:fldChar w:fldCharType="separate"/>
-          </w:r>
-          <w:r>
-            <w:rPr>
-              <w:vanish w:val="false"/>
-            </w:rPr>
-            <w:t xml:space="preserve">{%p for clause in </w:t>
-          </w:r>
-          <w:r>
-            <w:rPr>
-              <w:vanish w:val="false"/>
-            </w:rPr>
-            <w:t>mysubdoc</w:t>
-          </w:r>
-          <w:r>
-            <w:rPr>
-              <w:vanish w:val="false"/>
-            </w:rPr>
-            <w:t xml:space="preserve"> %}</w:t>
-          </w:r>
-        </w:p>
-        <w:p>
-          <w:pPr>
-            <w:pStyle w:val="Contents2"/>
-            <w:tabs>
-              <w:tab w:val="clear" w:pos="720"/>
-              <w:tab w:val="right" w:pos="9016" w:leader="dot"/>
-            </w:tabs>
-            <w:rPr>
-              <w:rFonts w:ascii="Cambria" w:hAnsi="Cambria" w:eastAsia="" w:cs="" w:asciiTheme="minorHAnsi" w:cstheme="minorBidi" w:eastAsiaTheme="minorEastAsia" w:hAnsiTheme="minorHAnsi"/>
-              <w:sz w:val="22"/>
-              <w:szCs w:val="22"/>
-              <w:lang w:eastAsia="en-US" w:bidi="ar-SA"/>
-            </w:rPr>
-          </w:pPr>
-          <w:hyperlink w:anchor="_Toc90128866">
-            <w:r>
-              <w:rPr>
-                <w:webHidden/>
-                <w:rStyle w:val="IndexLink"/>
-                <w:vanish w:val="false"/>
-              </w:rPr>
-              <w:t>{{</w:t>
-            </w:r>
-          </w:hyperlink>
-          <w:r>
-            <w:rPr>
-              <w:vanish w:val="false"/>
-            </w:rPr>
-            <w:t xml:space="preserve"> clause</w:t>
-          </w:r>
-          <w:r>
-            <w:rPr>
-              <w:vanish w:val="false"/>
-            </w:rPr>
-            <w:t>[0]</w:t>
-          </w:r>
-          <w:r>
-            <w:rPr>
-              <w:vanish w:val="false"/>
-            </w:rPr>
-            <w:t>.name</w:t>
-          </w:r>
-          <w:hyperlink w:anchor="_Toc90128866">
-            <w:r>
-              <w:rPr>
-                <w:webHidden/>
-              </w:rPr>
-              <w:fldChar w:fldCharType="begin"/>
-            </w:r>
-            <w:r>
-              <w:rPr>
-                <w:webHidden/>
-              </w:rPr>
-              <w:instrText>PAGEREF _Toc90128866 \h</w:instrText>
-            </w:r>
-            <w:r>
-              <w:rPr>
-                <w:webHidden/>
-              </w:rPr>
-              <w:fldChar w:fldCharType="separate"/>
-            </w:r>
-            <w:r>
-              <w:rPr>
-                <w:webHidden/>
-                <w:rStyle w:val="IndexLink"/>
-                <w:vanish w:val="false"/>
-              </w:rPr>
-              <w:t xml:space="preserve"> }}</w:t>
-              <w:tab/>
-            </w:r>
-            <w:r>
-              <w:rPr>
-                <w:webHidden/>
-              </w:rPr>
-              <w:fldChar w:fldCharType="end"/>
-            </w:r>
-          </w:hyperlink>
-        </w:p>
-        <w:p>
-          <w:pPr>
-            <w:pStyle w:val="Normal"/>
-            <w:rPr/>
-          </w:pPr>
-          <w:r>
-            <w:rPr/>
-            <w:t xml:space="preserve">   </w:t>
-          </w:r>
-          <w:r>
-            <w:rPr/>
-            <w:t>{%p endfor %}</w:t>
-          </w:r>
-          <w:r>
-            <w:rPr/>
-            <w:fldChar w:fldCharType="end"/>
           </w:r>
         </w:p>
       </w:sdtContent>
     </w:sdt>
     <w:p>
       <w:pPr>
-        <w:pStyle w:val="LOnormal"/>
-        <w:rPr>
-          <w:rFonts w:ascii="Source Sans Pro" w:hAnsi="Source Sans Pro" w:eastAsia="Source Sans Pro" w:cs="Source Sans Pro"/>
-        </w:rPr>
-      </w:pPr>
-      <w:r>
-        <w:rPr/>
-      </w:r>
-    </w:p>
-    <w:p>
-      <w:pPr>
         <w:pStyle w:val="Normal"/>
         <w:rPr>
           <w:sz w:val="54"/>
@@ -371,23 +211,7 @@
       </w:pPr>
       <w:r>
         <w:rPr/>
-        <w:t xml:space="preserve">{%p for </w:t>
-      </w:r>
-      <w:r>
-        <w:rPr/>
-        <w:t>clause</w:t>
-      </w:r>
-      <w:r>
-        <w:rPr/>
-        <w:t xml:space="preserve"> in </w:t>
-      </w:r>
-      <w:r>
-        <w:rPr/>
-        <w:t>mysubdoc</w:t>
-      </w:r>
-      <w:r>
-        <w:rPr/>
-        <w:t xml:space="preserve"> %}</w:t>
+        <w:t>{%p for clause in mysubdoc %}</w:t>
       </w:r>
     </w:p>
     <w:p>
@@ -395,19 +219,11 @@
         <w:pStyle w:val="Heading2"/>
         <w:rPr/>
       </w:pPr>
-      <w:bookmarkStart w:id="3" w:name="_Toc90128590"/>
-      <w:bookmarkStart w:id="4" w:name="_Toc90128866"/>
-      <w:r>
-        <w:rPr/>
-        <w:t>{{ clause</w:t>
-      </w:r>
-      <w:r>
-        <w:rPr/>
-        <w:t>[0].name</w:t>
-      </w:r>
-      <w:r>
-        <w:rPr/>
-        <w:t xml:space="preserve"> }}</w:t>
+      <w:bookmarkStart w:id="3" w:name="_Toc90128866"/>
+      <w:bookmarkStart w:id="4" w:name="_Toc90128590"/>
+      <w:r>
+        <w:rPr/>
+        <w:t>{{ clause[0].name }}</w:t>
       </w:r>
       <w:bookmarkEnd w:id="3"/>
       <w:bookmarkEnd w:id="4"/>
@@ -479,15 +295,7 @@
       </w:pPr>
       <w:r>
         <w:rPr/>
-        <w:t xml:space="preserve">{{p </w:t>
-      </w:r>
-      <w:r>
-        <w:rPr/>
-        <w:t>clause[3]</w:t>
-      </w:r>
-      <w:r>
-        <w:rPr/>
-        <w:t xml:space="preserve"> }}</w:t>
+        <w:t>{{p clause[3] }}</w:t>
       </w:r>
     </w:p>
     <w:p>
@@ -541,15 +349,7 @@
       </w:pPr>
       <w:r>
         <w:rPr/>
-        <w:t xml:space="preserve">Retrieved and assembled at {{ </w:t>
-      </w:r>
-      <w:r>
-        <w:rPr/>
-        <w:t>today_date</w:t>
-      </w:r>
-      <w:r>
-        <w:rPr/>
-        <w:t xml:space="preserve"> }} </w:t>
+        <w:t xml:space="preserve">Retrieved and assembled at {{ today_date }} </w:t>
       </w:r>
     </w:p>
     <w:sectPr>
@@ -581,6 +381,23 @@
     </w:pPr>
     <w:r>
       <w:rPr/>
+      <w:fldChar w:fldCharType="begin"/>
+    </w:r>
+    <w:r>
+      <w:rPr/>
+      <w:instrText> PAGE </w:instrText>
+    </w:r>
+    <w:r>
+      <w:rPr/>
+      <w:fldChar w:fldCharType="separate"/>
+    </w:r>
+    <w:r>
+      <w:rPr/>
+      <w:t>1</w:t>
+    </w:r>
+    <w:r>
+      <w:rPr/>
+      <w:fldChar w:fldCharType="end"/>
     </w:r>
   </w:p>
 </w:ftr>
@@ -600,6 +417,23 @@
     </w:pPr>
     <w:r>
       <w:rPr/>
+      <w:fldChar w:fldCharType="begin"/>
+    </w:r>
+    <w:r>
+      <w:rPr/>
+      <w:instrText> PAGE </w:instrText>
+    </w:r>
+    <w:r>
+      <w:rPr/>
+      <w:fldChar w:fldCharType="separate"/>
+    </w:r>
+    <w:r>
+      <w:rPr/>
+      <w:t>2</w:t>
+    </w:r>
+    <w:r>
+      <w:rPr/>
+      <w:fldChar w:fldCharType="end"/>
     </w:r>
   </w:p>
 </w:ftr>
@@ -619,6 +453,23 @@
     </w:pPr>
     <w:r>
       <w:rPr/>
+      <w:fldChar w:fldCharType="begin"/>
+    </w:r>
+    <w:r>
+      <w:rPr/>
+      <w:instrText> PAGE </w:instrText>
+    </w:r>
+    <w:r>
+      <w:rPr/>
+      <w:fldChar w:fldCharType="separate"/>
+    </w:r>
+    <w:r>
+      <w:rPr/>
+      <w:t>3</w:t>
+    </w:r>
+    <w:r>
+      <w:rPr/>
+      <w:fldChar w:fldCharType="end"/>
     </w:r>
   </w:p>
 </w:ftr>

</xml_diff>

<commit_message>
Can edit docx safely on windows: added tags_with_rows to template
</commit_message>
<xml_diff>
--- a/docassemble/tclpgoogledocsmerger/data/templates/ClausesTemplate_fixed.docx
+++ b/docassemble/tclpgoogledocsmerger/data/templates/ClausesTemplate_fixed.docx
@@ -1,14 +1,14 @@
 
 <file path=word/document.xml><?xml version="1.0" encoding="utf-8"?>
-<w:document xmlns:o="urn:schemas-microsoft-com:office:office" xmlns:r="http://schemas.openxmlformats.org/officeDocument/2006/relationships" xmlns:v="urn:schemas-microsoft-com:vml" xmlns:w="http://schemas.openxmlformats.org/wordprocessingml/2006/main" xmlns:w10="urn:schemas-microsoft-com:office:word" xmlns:wp="http://schemas.openxmlformats.org/drawingml/2006/wordprocessingDrawing" xmlns:wps="http://schemas.microsoft.com/office/word/2010/wordprocessingShape" xmlns:wpg="http://schemas.microsoft.com/office/word/2010/wordprocessingGroup" xmlns:mc="http://schemas.openxmlformats.org/markup-compatibility/2006" xmlns:wp14="http://schemas.microsoft.com/office/word/2010/wordprocessingDrawing" xmlns:w14="http://schemas.microsoft.com/office/word/2010/wordml" mc:Ignorable="w14 wp14">
+<w:document xmlns:wpc="http://schemas.microsoft.com/office/word/2010/wordprocessingCanvas" xmlns:cx="http://schemas.microsoft.com/office/drawing/2014/chartex" xmlns:cx1="http://schemas.microsoft.com/office/drawing/2015/9/8/chartex" xmlns:cx2="http://schemas.microsoft.com/office/drawing/2015/10/21/chartex" xmlns:cx3="http://schemas.microsoft.com/office/drawing/2016/5/9/chartex" xmlns:cx4="http://schemas.microsoft.com/office/drawing/2016/5/10/chartex" xmlns:cx5="http://schemas.microsoft.com/office/drawing/2016/5/11/chartex" xmlns:cx6="http://schemas.microsoft.com/office/drawing/2016/5/12/chartex" xmlns:cx7="http://schemas.microsoft.com/office/drawing/2016/5/13/chartex" xmlns:cx8="http://schemas.microsoft.com/office/drawing/2016/5/14/chartex" xmlns:mc="http://schemas.openxmlformats.org/markup-compatibility/2006" xmlns:aink="http://schemas.microsoft.com/office/drawing/2016/ink" xmlns:am3d="http://schemas.microsoft.com/office/drawing/2017/model3d" xmlns:o="urn:schemas-microsoft-com:office:office" xmlns:r="http://schemas.openxmlformats.org/officeDocument/2006/relationships" xmlns:m="http://schemas.openxmlformats.org/officeDocument/2006/math" xmlns:v="urn:schemas-microsoft-com:vml" xmlns:wp14="http://schemas.microsoft.com/office/word/2010/wordprocessingDrawing" xmlns:wp="http://schemas.openxmlformats.org/drawingml/2006/wordprocessingDrawing" xmlns:w10="urn:schemas-microsoft-com:office:word" xmlns:w="http://schemas.openxmlformats.org/wordprocessingml/2006/main" xmlns:w14="http://schemas.microsoft.com/office/word/2010/wordml" xmlns:w15="http://schemas.microsoft.com/office/word/2012/wordml" xmlns:w16cid="http://schemas.microsoft.com/office/word/2016/wordml/cid" xmlns:w16se="http://schemas.microsoft.com/office/word/2015/wordml/symex" xmlns:wpg="http://schemas.microsoft.com/office/word/2010/wordprocessingGroup" xmlns:wpi="http://schemas.microsoft.com/office/word/2010/wordprocessingInk" xmlns:wne="http://schemas.microsoft.com/office/word/2006/wordml" xmlns:wps="http://schemas.microsoft.com/office/word/2010/wordprocessingShape" mc:Ignorable="w14 w15 w16se w16cid wp14">
   <w:body>
     <w:p>
       <w:pPr>
-        <w:pStyle w:val="LOnormal"/>
-        <w:keepNext w:val="true"/>
+        <w:pStyle w:val="LO-normal"/>
+        <w:keepNext/>
         <w:keepLines/>
         <w:rPr>
-          <w:rFonts w:ascii="Source Sans Pro" w:hAnsi="Source Sans Pro" w:eastAsia="Source Sans Pro" w:cs="Source Sans Pro"/>
+          <w:rFonts w:ascii="Source Sans Pro" w:eastAsia="Source Sans Pro" w:hAnsi="Source Sans Pro" w:cs="Source Sans Pro"/>
           <w:b/>
           <w:color w:val="FFFFFF"/>
           <w:sz w:val="96"/>
@@ -16,12 +16,14 @@
         </w:rPr>
       </w:pPr>
       <w:r>
-        <w:rPr/>
+        <w:rPr>
+          <w:noProof/>
+        </w:rPr>
         <w:drawing>
           <wp:inline distT="0" distB="0" distL="0" distR="0">
             <wp:extent cx="2220595" cy="1080770"/>
             <wp:effectExtent l="0" t="0" r="0" b="0"/>
-            <wp:docPr id="1" name="image3.png" descr=""/>
+            <wp:docPr id="1" name="image3.png"/>
             <wp:cNvGraphicFramePr>
               <a:graphicFrameLocks xmlns:a="http://schemas.openxmlformats.org/drawingml/2006/main" noChangeAspect="1"/>
             </wp:cNvGraphicFramePr>
@@ -29,13 +31,13 @@
               <a:graphicData uri="http://schemas.openxmlformats.org/drawingml/2006/picture">
                 <pic:pic xmlns:pic="http://schemas.openxmlformats.org/drawingml/2006/picture">
                   <pic:nvPicPr>
-                    <pic:cNvPr id="1" name="image3.png" descr=""/>
+                    <pic:cNvPr id="1" name="image3.png"/>
                     <pic:cNvPicPr>
                       <a:picLocks noChangeAspect="1" noChangeArrowheads="1"/>
                     </pic:cNvPicPr>
                   </pic:nvPicPr>
                   <pic:blipFill>
-                    <a:blip r:embed="rId2"/>
+                    <a:blip r:embed="rId8"/>
                     <a:stretch>
                       <a:fillRect/>
                     </a:stretch>
@@ -63,19 +65,17 @@
     <w:p>
       <w:pPr>
         <w:sectPr>
-          <w:headerReference w:type="default" r:id="rId3"/>
-          <w:footerReference w:type="default" r:id="rId4"/>
-          <w:type w:val="nextPage"/>
+          <w:headerReference w:type="default" r:id="rId9"/>
+          <w:footerReference w:type="default" r:id="rId10"/>
           <w:pgSz w:w="11906" w:h="16838"/>
-          <w:pgMar w:left="1440" w:right="1440" w:header="720" w:top="2692" w:footer="720" w:bottom="1440" w:gutter="0"/>
-          <w:pgNumType w:start="1" w:fmt="decimal"/>
-          <w:formProt w:val="false"/>
-          <w:textDirection w:val="lrTb"/>
-          <w:docGrid w:type="default" w:linePitch="100" w:charSpace="16384"/>
+          <w:pgMar w:top="2692" w:right="1440" w:bottom="1440" w:left="1440" w:header="720" w:footer="720" w:gutter="0"/>
+          <w:pgNumType w:start="1"/>
+          <w:cols w:space="720"/>
+          <w:formProt w:val="0"/>
+          <w:docGrid w:linePitch="100" w:charSpace="16384"/>
         </w:sectPr>
       </w:pPr>
       <w:r>
-        <w:rPr/>
         <w:t>Clauses</w:t>
       </w:r>
     </w:p>
@@ -91,15 +91,15 @@
       <w:bookmarkStart w:id="2" w:name="_4a2ei5vywoeo"/>
       <w:bookmarkEnd w:id="2"/>
       <w:r>
-        <w:rPr/>
+        <w:lastRenderedPageBreak/>
         <w:t>Disclaimer</w:t>
       </w:r>
     </w:p>
     <w:p>
       <w:pPr>
-        <w:pStyle w:val="LOnormal"/>
+        <w:pStyle w:val="LO-normal"/>
         <w:rPr>
-          <w:rFonts w:ascii="Source Sans Pro" w:hAnsi="Source Sans Pro" w:eastAsia="Source Sans Pro" w:cs="Source Sans Pro"/>
+          <w:rFonts w:ascii="Source Sans Pro" w:eastAsia="Source Sans Pro" w:hAnsi="Source Sans Pro" w:cs="Source Sans Pro"/>
           <w:b/>
           <w:color w:val="FFFFFF"/>
           <w:sz w:val="96"/>
@@ -107,15 +107,14 @@
         </w:rPr>
       </w:pPr>
       <w:r>
-        <w:rPr/>
         <w:t>The clauses in this Climate Contract Playbook have been prepared in good faith on a pro bono basis and are free to download and use. The clauses have been drafted and edited by a variety of lawyers and, as such, the approaches to drafting may not conform to any particular drafting norms. We acknowledge this as a consequence of the collaborative drafting process.</w:t>
       </w:r>
     </w:p>
     <w:p>
       <w:pPr>
-        <w:pStyle w:val="LOnormal"/>
+        <w:pStyle w:val="LO-normal"/>
         <w:rPr>
-          <w:rFonts w:ascii="Source Sans Pro" w:hAnsi="Source Sans Pro" w:eastAsia="Source Sans Pro" w:cs="Source Sans Pro"/>
+          <w:rFonts w:ascii="Source Sans Pro" w:eastAsia="Source Sans Pro" w:hAnsi="Source Sans Pro" w:cs="Source Sans Pro"/>
           <w:b/>
           <w:color w:val="FFFFFF"/>
           <w:sz w:val="96"/>
@@ -123,15 +122,14 @@
         </w:rPr>
       </w:pPr>
       <w:r>
-        <w:rPr/>
         <w:t>This Climate Contract Playbook and the clauses in it are provided on an ‘as is’ basis and without any representation or warranty as to accuracy or that the clauses will achieve the relevant climate goal or any other welcome.</w:t>
       </w:r>
     </w:p>
     <w:p>
       <w:pPr>
-        <w:pStyle w:val="LOnormal"/>
+        <w:pStyle w:val="LO-normal"/>
         <w:rPr>
-          <w:rFonts w:ascii="Source Sans Pro" w:hAnsi="Source Sans Pro" w:eastAsia="Source Sans Pro" w:cs="Source Sans Pro"/>
+          <w:rFonts w:ascii="Source Sans Pro" w:eastAsia="Source Sans Pro" w:hAnsi="Source Sans Pro" w:cs="Source Sans Pro"/>
           <w:b/>
           <w:color w:val="FFFFFF"/>
           <w:sz w:val="96"/>
@@ -139,15 +137,14 @@
         </w:rPr>
       </w:pPr>
       <w:r>
-        <w:rPr/>
         <w:t>This Climate Contract Playbook does not comprise, constitute or provide personal, specific or individual recommendations or advice of any kind, and does not contain legal or financial advice. The clauses are precedents for legal professionals to use, amend and negotiate using their professional skill and judgement and at their own risk.</w:t>
       </w:r>
     </w:p>
     <w:p>
       <w:pPr>
-        <w:pStyle w:val="LOnormal"/>
+        <w:pStyle w:val="LO-normal"/>
         <w:rPr>
-          <w:rFonts w:ascii="Source Sans Pro" w:hAnsi="Source Sans Pro" w:eastAsia="Source Sans Pro" w:cs="Source Sans Pro"/>
+          <w:rFonts w:ascii="Source Sans Pro" w:eastAsia="Source Sans Pro" w:hAnsi="Source Sans Pro" w:cs="Source Sans Pro"/>
           <w:b/>
           <w:color w:val="FFFFFF"/>
           <w:sz w:val="96"/>
@@ -155,162 +152,143 @@
         </w:rPr>
       </w:pPr>
       <w:r>
-        <w:rPr/>
         <w:t>While care has been taken in the drafting of these clauses, neither The Chancery Lane Project nor any of its contributors owe a duty of care to any party in relation to the preparation of the Climate Change Playbook and do not accept any liability for any errors or omissions, nor for any loss incurred by any person relying on or using this Climate Contract Playbook or any other person. Users should use their own professional judgement in the application of these clauses to any particular circumstance or jurisdiction or seek independent legal advice.</w:t>
       </w:r>
     </w:p>
     <w:p>
+      <w:r>
+        <w:t>At present, all the clauses are based on the laws of England and Wales. We encourage the conversion of these precedent clauses for use in other jurisdictions.</w:t>
+      </w:r>
+    </w:p>
+    <w:p>
       <w:pPr>
         <w:sectPr>
-          <w:headerReference w:type="default" r:id="rId5"/>
-          <w:footerReference w:type="default" r:id="rId6"/>
-          <w:type w:val="nextPage"/>
+          <w:headerReference w:type="default" r:id="rId11"/>
+          <w:footerReference w:type="default" r:id="rId12"/>
           <w:pgSz w:w="11906" w:h="16838"/>
-          <w:pgMar w:left="1440" w:right="1440" w:header="720" w:top="1275" w:footer="0" w:bottom="1440" w:gutter="0"/>
-          <w:pgNumType w:fmt="decimal"/>
-          <w:formProt w:val="false"/>
-          <w:textDirection w:val="lrTb"/>
-          <w:docGrid w:type="default" w:linePitch="100" w:charSpace="16384"/>
+          <w:pgMar w:top="1275" w:right="1440" w:bottom="1440" w:left="1440" w:header="720" w:footer="0" w:gutter="0"/>
+          <w:cols w:space="720"/>
+          <w:formProt w:val="0"/>
+          <w:docGrid w:linePitch="100" w:charSpace="16384"/>
         </w:sectPr>
       </w:pPr>
       <w:r>
-        <w:rPr/>
-        <w:t>At present, all the clauses are based on the laws of England and Wales. We encourage the conversion of these precedent clauses for use in other jurisdictions.</w:t>
+        <w:t>You can find an appendix of the documents based on the tags that you searched by at the end of the document.</w:t>
       </w:r>
     </w:p>
     <w:sdt>
       <w:sdtPr>
+        <w:id w:val="2117631301"/>
         <w:docPartObj>
           <w:docPartGallery w:val="Table of Contents"/>
-          <w:docPartUnique w:val="true"/>
+          <w:docPartUnique/>
         </w:docPartObj>
       </w:sdtPr>
+      <w:sdtEndPr/>
       <w:sdtContent>
         <w:p>
           <w:pPr>
             <w:pStyle w:val="TOCHeading"/>
             <w:rPr>
-              <w:rFonts w:ascii="Source Sans Pro" w:hAnsi="Source Sans Pro" w:eastAsia="Source Sans Pro" w:cs="Source Sans Pro"/>
+              <w:rFonts w:ascii="Source Sans Pro" w:eastAsia="Source Sans Pro" w:hAnsi="Source Sans Pro" w:cs="Source Sans Pro"/>
             </w:rPr>
           </w:pPr>
-          <w:r>
-            <w:rPr>
-              <w:rFonts w:eastAsia="Source Sans Pro" w:cs="Source Sans Pro" w:ascii="Source Sans Pro" w:hAnsi="Source Sans Pro"/>
-            </w:rPr>
-          </w:r>
         </w:p>
       </w:sdtContent>
     </w:sdt>
     <w:p>
       <w:pPr>
-        <w:pStyle w:val="Normal"/>
         <w:rPr>
           <w:sz w:val="54"/>
           <w:szCs w:val="54"/>
         </w:rPr>
       </w:pPr>
       <w:r>
-        <w:rPr/>
-        <w:t>{%p for clause in mysubdoc %}</w:t>
+        <w:t xml:space="preserve">{%p for clause in </w:t>
+      </w:r>
+      <w:proofErr w:type="spellStart"/>
+      <w:r>
+        <w:t>mysubdoc</w:t>
+      </w:r>
+      <w:proofErr w:type="spellEnd"/>
+      <w:r>
+        <w:t xml:space="preserve"> %}</w:t>
       </w:r>
     </w:p>
     <w:p>
       <w:pPr>
         <w:pStyle w:val="Heading2"/>
-        <w:rPr/>
       </w:pPr>
       <w:bookmarkStart w:id="3" w:name="_Toc90128866"/>
       <w:bookmarkStart w:id="4" w:name="_Toc90128590"/>
-      <w:r>
-        <w:rPr/>
-        <w:t>{{ clause[0].name }}</w:t>
+      <w:proofErr w:type="gramStart"/>
+      <w:r>
+        <w:t>{{ clause</w:t>
+      </w:r>
+      <w:proofErr w:type="gramEnd"/>
+      <w:r>
+        <w:t>[0].name }}</w:t>
       </w:r>
       <w:bookmarkEnd w:id="3"/>
       <w:bookmarkEnd w:id="4"/>
     </w:p>
     <w:p>
       <w:pPr>
-        <w:pStyle w:val="LOnormal"/>
-        <w:rPr/>
-      </w:pPr>
-      <w:r>
-        <w:rPr/>
-        <w:t xml:space="preserve">Last modified at {{ </w:t>
-      </w:r>
-      <w:r>
-        <w:rPr>
-          <w:rFonts w:eastAsia="Source Sans Pro Light" w:cs="Source Sans Pro Light"/>
-          <w:color w:val="auto"/>
-          <w:kern w:val="0"/>
-          <w:sz w:val="20"/>
-          <w:szCs w:val="20"/>
-          <w:lang w:val="en-US" w:eastAsia="zh-CN" w:bidi="hi-IN"/>
-        </w:rPr>
-        <w:t>clause[1]</w:t>
-      </w:r>
-      <w:r>
-        <w:rPr/>
-        <w:t xml:space="preserve"> }}.</w:t>
-      </w:r>
-    </w:p>
-    <w:p>
-      <w:pPr>
-        <w:pStyle w:val="LOnormal"/>
-        <w:rPr/>
-      </w:pPr>
-      <w:r>
-        <w:rPr/>
+        <w:pStyle w:val="LO-normal"/>
+      </w:pPr>
+      <w:r>
+        <w:t xml:space="preserve">Last modified at </w:t>
+      </w:r>
+      <w:proofErr w:type="gramStart"/>
+      <w:r>
+        <w:t>{{ clause</w:t>
+      </w:r>
+      <w:proofErr w:type="gramEnd"/>
+      <w:r>
+        <w:t>[1] }}.</w:t>
+      </w:r>
+    </w:p>
+    <w:p>
+      <w:pPr>
+        <w:pStyle w:val="LO-normal"/>
+      </w:pPr>
+      <w:r>
         <w:t xml:space="preserve">{{r </w:t>
       </w:r>
-      <w:r>
-        <w:rPr>
-          <w:rFonts w:eastAsia="Source Sans Pro Light" w:cs="Source Sans Pro Light"/>
-          <w:color w:val="auto"/>
-          <w:kern w:val="0"/>
-          <w:sz w:val="20"/>
-          <w:szCs w:val="20"/>
-          <w:lang w:val="en-US" w:eastAsia="zh-CN" w:bidi="hi-IN"/>
-        </w:rPr>
-        <w:t xml:space="preserve">clause[2] </w:t>
-      </w:r>
-      <w:r>
-        <w:rPr/>
-        <w:t>}}</w:t>
-      </w:r>
-    </w:p>
-    <w:p>
-      <w:pPr>
-        <w:pStyle w:val="Normal"/>
-        <w:rPr/>
-      </w:pPr>
-      <w:r>
-        <w:rPr/>
+      <w:proofErr w:type="gramStart"/>
+      <w:r>
+        <w:t>clause[</w:t>
+      </w:r>
+      <w:proofErr w:type="gramEnd"/>
+      <w:r>
+        <w:t>2] }}</w:t>
+      </w:r>
+    </w:p>
+    <w:p>
+      <w:r>
         <w:t>_____________________________________________________</w:t>
       </w:r>
     </w:p>
     <w:p>
-      <w:pPr>
-        <w:pStyle w:val="Normal"/>
-        <w:rPr/>
-      </w:pPr>
-      <w:r>
-        <w:rPr/>
-        <w:t>{{p clause[3] }}</w:t>
-      </w:r>
-    </w:p>
-    <w:p>
-      <w:pPr>
-        <w:pStyle w:val="Normal"/>
-        <w:rPr/>
-      </w:pPr>
-      <w:r>
-        <w:rPr/>
+      <w:r>
+        <w:t xml:space="preserve">{{p </w:t>
+      </w:r>
+      <w:proofErr w:type="gramStart"/>
+      <w:r>
+        <w:t>clause[</w:t>
+      </w:r>
+      <w:proofErr w:type="gramEnd"/>
+      <w:r>
+        <w:t>3] }}</w:t>
+      </w:r>
+    </w:p>
+    <w:p>
+      <w:r>
         <w:t>_____________________________________________________</w:t>
       </w:r>
     </w:p>
     <w:p>
       <w:pPr>
-        <w:pStyle w:val="Normal"/>
         <w:rPr>
           <w:sz w:val="54"/>
           <w:szCs w:val="54"/>
@@ -318,85 +296,214 @@
       </w:pPr>
       <w:bookmarkStart w:id="5" w:name="MainText"/>
       <w:r>
-        <w:rPr/>
-        <w:t>{%p endfor %}</w:t>
+        <w:t xml:space="preserve">{%p </w:t>
+      </w:r>
+      <w:proofErr w:type="spellStart"/>
+      <w:r>
+        <w:t>endfor</w:t>
+      </w:r>
+      <w:proofErr w:type="spellEnd"/>
+      <w:r>
+        <w:t xml:space="preserve"> %}</w:t>
       </w:r>
       <w:bookmarkEnd w:id="5"/>
     </w:p>
     <w:p>
       <w:pPr>
-        <w:pStyle w:val="Normal"/>
         <w:rPr>
           <w:sz w:val="54"/>
           <w:szCs w:val="54"/>
         </w:rPr>
       </w:pPr>
-      <w:r>
+    </w:p>
+    <w:p>
+      <w:pPr>
+        <w:pStyle w:val="Heading2"/>
+      </w:pPr>
+      <w:r>
+        <w:t>Tag Appendix</w:t>
+      </w:r>
+    </w:p>
+    <w:p>
+      <w:r>
+        <w:t>Below are lists of every document that is associated with the tags you searched.</w:t>
+      </w:r>
+    </w:p>
+    <w:p>
+      <w:r>
+        <w:t xml:space="preserve">{%p for tag in </w:t>
+      </w:r>
+      <w:proofErr w:type="spellStart"/>
+      <w:r>
+        <w:t>tags_with_</w:t>
+      </w:r>
+      <w:proofErr w:type="gramStart"/>
+      <w:r>
+        <w:t>rows</w:t>
+      </w:r>
+      <w:proofErr w:type="spellEnd"/>
+      <w:r>
+        <w:t xml:space="preserve"> }</w:t>
+      </w:r>
+      <w:proofErr w:type="gramEnd"/>
+    </w:p>
+    <w:p>
+      <w:proofErr w:type="gramStart"/>
+      <w:r>
+        <w:t>{{ tag</w:t>
+      </w:r>
+      <w:proofErr w:type="gramEnd"/>
+      <w:r>
+        <w:t xml:space="preserve"> }}:</w:t>
+      </w:r>
+      <w:bookmarkStart w:id="6" w:name="_GoBack"/>
+      <w:bookmarkEnd w:id="6"/>
+    </w:p>
+    <w:p>
+      <w:r>
+        <w:t xml:space="preserve">{%p for doc in </w:t>
+      </w:r>
+      <w:proofErr w:type="spellStart"/>
+      <w:r>
+        <w:t>tags_with_rows</w:t>
+      </w:r>
+      <w:proofErr w:type="spellEnd"/>
+      <w:r>
+        <w:t>[tag</w:t>
+      </w:r>
+      <w:proofErr w:type="gramStart"/>
+      <w:r>
+        <w:t>] }</w:t>
+      </w:r>
+      <w:proofErr w:type="gramEnd"/>
+    </w:p>
+    <w:p>
+      <w:pPr>
+        <w:pStyle w:val="ListParagraph"/>
+        <w:numPr>
+          <w:ilvl w:val="0"/>
+          <w:numId w:val="1"/>
+        </w:numPr>
+      </w:pPr>
+      <w:proofErr w:type="gramStart"/>
+      <w:r>
+        <w:t>{{ doc</w:t>
+      </w:r>
+      <w:proofErr w:type="gramEnd"/>
+      <w:r>
+        <w:t xml:space="preserve"> }}</w:t>
+      </w:r>
+    </w:p>
+    <w:p>
+      <w:r>
+        <w:t xml:space="preserve">{%p </w:t>
+      </w:r>
+      <w:proofErr w:type="spellStart"/>
+      <w:r>
+        <w:t>endfor</w:t>
+      </w:r>
+      <w:proofErr w:type="spellEnd"/>
+      <w:r>
+        <w:t xml:space="preserve"> %}</w:t>
+      </w:r>
+    </w:p>
+    <w:p>
+      <w:r>
+        <w:t xml:space="preserve">{%p </w:t>
+      </w:r>
+      <w:proofErr w:type="spellStart"/>
+      <w:r>
+        <w:t>endfor</w:t>
+      </w:r>
+      <w:proofErr w:type="spellEnd"/>
+      <w:r>
+        <w:t xml:space="preserve"> %}</w:t>
+      </w:r>
+    </w:p>
+    <w:p>
+      <w:pPr>
         <w:rPr>
           <w:sz w:val="54"/>
           <w:szCs w:val="54"/>
         </w:rPr>
-      </w:r>
-    </w:p>
-    <w:p>
-      <w:pPr>
-        <w:pStyle w:val="Normal"/>
-        <w:spacing w:before="0" w:after="240"/>
-        <w:rPr>
-          <w:sz w:val="54"/>
-          <w:szCs w:val="54"/>
-        </w:rPr>
-      </w:pPr>
-      <w:r>
-        <w:rPr/>
-        <w:t xml:space="preserve">Retrieved and assembled at {{ today_date }} </w:t>
+      </w:pPr>
+      <w:r>
+        <w:t xml:space="preserve">Retrieved and assembled at </w:t>
+      </w:r>
+      <w:proofErr w:type="gramStart"/>
+      <w:r>
+        <w:t xml:space="preserve">{{ </w:t>
+      </w:r>
+      <w:proofErr w:type="spellStart"/>
+      <w:r>
+        <w:t>today</w:t>
+      </w:r>
+      <w:proofErr w:type="gramEnd"/>
+      <w:r>
+        <w:t>_date</w:t>
+      </w:r>
+      <w:proofErr w:type="spellEnd"/>
+      <w:r>
+        <w:t xml:space="preserve"> }} </w:t>
       </w:r>
     </w:p>
     <w:sectPr>
-      <w:headerReference w:type="default" r:id="rId7"/>
-      <w:footerReference w:type="default" r:id="rId8"/>
-      <w:type w:val="nextPage"/>
+      <w:headerReference w:type="default" r:id="rId13"/>
+      <w:footerReference w:type="default" r:id="rId14"/>
       <w:pgSz w:w="11906" w:h="16838"/>
-      <w:pgMar w:left="1440" w:right="1440" w:header="720" w:top="1275" w:footer="0" w:bottom="1440" w:gutter="0"/>
-      <w:pgNumType w:fmt="decimal"/>
-      <w:formProt w:val="false"/>
-      <w:textDirection w:val="lrTb"/>
-      <w:docGrid w:type="default" w:linePitch="100" w:charSpace="16384"/>
+      <w:pgMar w:top="1275" w:right="1440" w:bottom="1440" w:left="1440" w:header="720" w:footer="0" w:gutter="0"/>
+      <w:cols w:space="720"/>
+      <w:formProt w:val="0"/>
+      <w:docGrid w:linePitch="100" w:charSpace="16384"/>
     </w:sectPr>
   </w:body>
 </w:document>
 </file>
 
+<file path=word/endnotes.xml><?xml version="1.0" encoding="utf-8"?>
+<w:endnotes xmlns:wpc="http://schemas.microsoft.com/office/word/2010/wordprocessingCanvas" xmlns:cx="http://schemas.microsoft.com/office/drawing/2014/chartex" xmlns:cx1="http://schemas.microsoft.com/office/drawing/2015/9/8/chartex" xmlns:cx2="http://schemas.microsoft.com/office/drawing/2015/10/21/chartex" xmlns:cx3="http://schemas.microsoft.com/office/drawing/2016/5/9/chartex" xmlns:cx4="http://schemas.microsoft.com/office/drawing/2016/5/10/chartex" xmlns:cx5="http://schemas.microsoft.com/office/drawing/2016/5/11/chartex" xmlns:cx6="http://schemas.microsoft.com/office/drawing/2016/5/12/chartex" xmlns:cx7="http://schemas.microsoft.com/office/drawing/2016/5/13/chartex" xmlns:cx8="http://schemas.microsoft.com/office/drawing/2016/5/14/chartex" xmlns:mc="http://schemas.openxmlformats.org/markup-compatibility/2006" xmlns:aink="http://schemas.microsoft.com/office/drawing/2016/ink" xmlns:am3d="http://schemas.microsoft.com/office/drawing/2017/model3d" xmlns:o="urn:schemas-microsoft-com:office:office" xmlns:r="http://schemas.openxmlformats.org/officeDocument/2006/relationships" xmlns:m="http://schemas.openxmlformats.org/officeDocument/2006/math" xmlns:v="urn:schemas-microsoft-com:vml" xmlns:wp14="http://schemas.microsoft.com/office/word/2010/wordprocessingDrawing" xmlns:wp="http://schemas.openxmlformats.org/drawingml/2006/wordprocessingDrawing" xmlns:w10="urn:schemas-microsoft-com:office:word" xmlns:w="http://schemas.openxmlformats.org/wordprocessingml/2006/main" xmlns:w14="http://schemas.microsoft.com/office/word/2010/wordml" xmlns:w15="http://schemas.microsoft.com/office/word/2012/wordml" xmlns:w16cid="http://schemas.microsoft.com/office/word/2016/wordml/cid" xmlns:w16se="http://schemas.microsoft.com/office/word/2015/wordml/symex" xmlns:wpg="http://schemas.microsoft.com/office/word/2010/wordprocessingGroup" xmlns:wpi="http://schemas.microsoft.com/office/word/2010/wordprocessingInk" xmlns:wne="http://schemas.microsoft.com/office/word/2006/wordml" xmlns:wps="http://schemas.microsoft.com/office/word/2010/wordprocessingShape" mc:Ignorable="w14 w15 w16se w16cid wp14">
+  <w:endnote w:type="separator" w:id="-1">
+    <w:p>
+      <w:pPr>
+        <w:spacing w:after="0"/>
+      </w:pPr>
+      <w:r>
+        <w:separator/>
+      </w:r>
+    </w:p>
+  </w:endnote>
+  <w:endnote w:type="continuationSeparator" w:id="0">
+    <w:p>
+      <w:pPr>
+        <w:spacing w:after="0"/>
+      </w:pPr>
+      <w:r>
+        <w:continuationSeparator/>
+      </w:r>
+    </w:p>
+  </w:endnote>
+</w:endnotes>
+</file>
+
 <file path=word/footer1.xml><?xml version="1.0" encoding="utf-8"?>
-<w:ftr xmlns:o="urn:schemas-microsoft-com:office:office" xmlns:r="http://schemas.openxmlformats.org/officeDocument/2006/relationships" xmlns:v="urn:schemas-microsoft-com:vml" xmlns:w="http://schemas.openxmlformats.org/wordprocessingml/2006/main" xmlns:w10="urn:schemas-microsoft-com:office:word" xmlns:wp="http://schemas.openxmlformats.org/drawingml/2006/wordprocessingDrawing" xmlns:wps="http://schemas.microsoft.com/office/word/2010/wordprocessingShape" xmlns:wpg="http://schemas.microsoft.com/office/word/2010/wordprocessingGroup" xmlns:mc="http://schemas.openxmlformats.org/markup-compatibility/2006" xmlns:wp14="http://schemas.microsoft.com/office/word/2010/wordprocessingDrawing" xmlns:w14="http://schemas.microsoft.com/office/word/2010/wordml" mc:Ignorable="w14 wp14">
+<w:ftr xmlns:wpc="http://schemas.microsoft.com/office/word/2010/wordprocessingCanvas" xmlns:cx="http://schemas.microsoft.com/office/drawing/2014/chartex" xmlns:cx1="http://schemas.microsoft.com/office/drawing/2015/9/8/chartex" xmlns:cx2="http://schemas.microsoft.com/office/drawing/2015/10/21/chartex" xmlns:cx3="http://schemas.microsoft.com/office/drawing/2016/5/9/chartex" xmlns:cx4="http://schemas.microsoft.com/office/drawing/2016/5/10/chartex" xmlns:cx5="http://schemas.microsoft.com/office/drawing/2016/5/11/chartex" xmlns:cx6="http://schemas.microsoft.com/office/drawing/2016/5/12/chartex" xmlns:cx7="http://schemas.microsoft.com/office/drawing/2016/5/13/chartex" xmlns:cx8="http://schemas.microsoft.com/office/drawing/2016/5/14/chartex" xmlns:mc="http://schemas.openxmlformats.org/markup-compatibility/2006" xmlns:aink="http://schemas.microsoft.com/office/drawing/2016/ink" xmlns:am3d="http://schemas.microsoft.com/office/drawing/2017/model3d" xmlns:o="urn:schemas-microsoft-com:office:office" xmlns:r="http://schemas.openxmlformats.org/officeDocument/2006/relationships" xmlns:m="http://schemas.openxmlformats.org/officeDocument/2006/math" xmlns:v="urn:schemas-microsoft-com:vml" xmlns:wp14="http://schemas.microsoft.com/office/word/2010/wordprocessingDrawing" xmlns:wp="http://schemas.openxmlformats.org/drawingml/2006/wordprocessingDrawing" xmlns:w10="urn:schemas-microsoft-com:office:word" xmlns:w="http://schemas.openxmlformats.org/wordprocessingml/2006/main" xmlns:w14="http://schemas.microsoft.com/office/word/2010/wordml" xmlns:w15="http://schemas.microsoft.com/office/word/2012/wordml" xmlns:w16cid="http://schemas.microsoft.com/office/word/2016/wordml/cid" xmlns:w16se="http://schemas.microsoft.com/office/word/2015/wordml/symex" xmlns:wpg="http://schemas.microsoft.com/office/word/2010/wordprocessingGroup" xmlns:wpi="http://schemas.microsoft.com/office/word/2010/wordprocessingInk" xmlns:wne="http://schemas.microsoft.com/office/word/2006/wordml" xmlns:wps="http://schemas.microsoft.com/office/word/2010/wordprocessingShape" mc:Ignorable="w14 w15 w16se w16cid wp14">
   <w:p>
     <w:pPr>
-      <w:pStyle w:val="LOnormal"/>
-      <w:widowControl/>
-      <w:suppressAutoHyphens w:val="true"/>
-      <w:bidi w:val="0"/>
-      <w:spacing w:before="0" w:after="240"/>
-      <w:jc w:val="both"/>
-      <w:rPr/>
+      <w:pStyle w:val="LO-normal"/>
     </w:pPr>
     <w:r>
-      <w:rPr/>
       <w:fldChar w:fldCharType="begin"/>
     </w:r>
     <w:r>
-      <w:rPr/>
-      <w:instrText> PAGE </w:instrText>
+      <w:instrText>PAGE</w:instrText>
     </w:r>
     <w:r>
-      <w:rPr/>
       <w:fldChar w:fldCharType="separate"/>
     </w:r>
     <w:r>
-      <w:rPr/>
       <w:t>1</w:t>
     </w:r>
     <w:r>
-      <w:rPr/>
       <w:fldChar w:fldCharType="end"/>
     </w:r>
   </w:p>
@@ -404,35 +511,24 @@
 </file>
 
 <file path=word/footer2.xml><?xml version="1.0" encoding="utf-8"?>
-<w:ftr xmlns:o="urn:schemas-microsoft-com:office:office" xmlns:r="http://schemas.openxmlformats.org/officeDocument/2006/relationships" xmlns:v="urn:schemas-microsoft-com:vml" xmlns:w="http://schemas.openxmlformats.org/wordprocessingml/2006/main" xmlns:w10="urn:schemas-microsoft-com:office:word" xmlns:wp="http://schemas.openxmlformats.org/drawingml/2006/wordprocessingDrawing" xmlns:wps="http://schemas.microsoft.com/office/word/2010/wordprocessingShape" xmlns:wpg="http://schemas.microsoft.com/office/word/2010/wordprocessingGroup" xmlns:mc="http://schemas.openxmlformats.org/markup-compatibility/2006" xmlns:wp14="http://schemas.microsoft.com/office/word/2010/wordprocessingDrawing" xmlns:w14="http://schemas.microsoft.com/office/word/2010/wordml" mc:Ignorable="w14 wp14">
+<w:ftr xmlns:wpc="http://schemas.microsoft.com/office/word/2010/wordprocessingCanvas" xmlns:cx="http://schemas.microsoft.com/office/drawing/2014/chartex" xmlns:cx1="http://schemas.microsoft.com/office/drawing/2015/9/8/chartex" xmlns:cx2="http://schemas.microsoft.com/office/drawing/2015/10/21/chartex" xmlns:cx3="http://schemas.microsoft.com/office/drawing/2016/5/9/chartex" xmlns:cx4="http://schemas.microsoft.com/office/drawing/2016/5/10/chartex" xmlns:cx5="http://schemas.microsoft.com/office/drawing/2016/5/11/chartex" xmlns:cx6="http://schemas.microsoft.com/office/drawing/2016/5/12/chartex" xmlns:cx7="http://schemas.microsoft.com/office/drawing/2016/5/13/chartex" xmlns:cx8="http://schemas.microsoft.com/office/drawing/2016/5/14/chartex" xmlns:mc="http://schemas.openxmlformats.org/markup-compatibility/2006" xmlns:aink="http://schemas.microsoft.com/office/drawing/2016/ink" xmlns:am3d="http://schemas.microsoft.com/office/drawing/2017/model3d" xmlns:o="urn:schemas-microsoft-com:office:office" xmlns:r="http://schemas.openxmlformats.org/officeDocument/2006/relationships" xmlns:m="http://schemas.openxmlformats.org/officeDocument/2006/math" xmlns:v="urn:schemas-microsoft-com:vml" xmlns:wp14="http://schemas.microsoft.com/office/word/2010/wordprocessingDrawing" xmlns:wp="http://schemas.openxmlformats.org/drawingml/2006/wordprocessingDrawing" xmlns:w10="urn:schemas-microsoft-com:office:word" xmlns:w="http://schemas.openxmlformats.org/wordprocessingml/2006/main" xmlns:w14="http://schemas.microsoft.com/office/word/2010/wordml" xmlns:w15="http://schemas.microsoft.com/office/word/2012/wordml" xmlns:w16cid="http://schemas.microsoft.com/office/word/2016/wordml/cid" xmlns:w16se="http://schemas.microsoft.com/office/word/2015/wordml/symex" xmlns:wpg="http://schemas.microsoft.com/office/word/2010/wordprocessingGroup" xmlns:wpi="http://schemas.microsoft.com/office/word/2010/wordprocessingInk" xmlns:wne="http://schemas.microsoft.com/office/word/2006/wordml" xmlns:wps="http://schemas.microsoft.com/office/word/2010/wordprocessingShape" mc:Ignorable="w14 w15 w16se w16cid wp14">
   <w:p>
     <w:pPr>
-      <w:pStyle w:val="LOnormal"/>
-      <w:widowControl/>
-      <w:suppressAutoHyphens w:val="true"/>
-      <w:bidi w:val="0"/>
-      <w:spacing w:before="0" w:after="240"/>
-      <w:jc w:val="both"/>
-      <w:rPr/>
+      <w:pStyle w:val="LO-normal"/>
     </w:pPr>
     <w:r>
-      <w:rPr/>
       <w:fldChar w:fldCharType="begin"/>
     </w:r>
     <w:r>
-      <w:rPr/>
-      <w:instrText> PAGE </w:instrText>
+      <w:instrText>PAGE</w:instrText>
     </w:r>
     <w:r>
-      <w:rPr/>
       <w:fldChar w:fldCharType="separate"/>
     </w:r>
     <w:r>
-      <w:rPr/>
       <w:t>2</w:t>
     </w:r>
     <w:r>
-      <w:rPr/>
       <w:fldChar w:fldCharType="end"/>
     </w:r>
   </w:p>
@@ -440,57 +536,67 @@
 </file>
 
 <file path=word/footer3.xml><?xml version="1.0" encoding="utf-8"?>
-<w:ftr xmlns:o="urn:schemas-microsoft-com:office:office" xmlns:r="http://schemas.openxmlformats.org/officeDocument/2006/relationships" xmlns:v="urn:schemas-microsoft-com:vml" xmlns:w="http://schemas.openxmlformats.org/wordprocessingml/2006/main" xmlns:w10="urn:schemas-microsoft-com:office:word" xmlns:wp="http://schemas.openxmlformats.org/drawingml/2006/wordprocessingDrawing" xmlns:wps="http://schemas.microsoft.com/office/word/2010/wordprocessingShape" xmlns:wpg="http://schemas.microsoft.com/office/word/2010/wordprocessingGroup" xmlns:mc="http://schemas.openxmlformats.org/markup-compatibility/2006" xmlns:wp14="http://schemas.microsoft.com/office/word/2010/wordprocessingDrawing" xmlns:w14="http://schemas.microsoft.com/office/word/2010/wordml" mc:Ignorable="w14 wp14">
+<w:ftr xmlns:wpc="http://schemas.microsoft.com/office/word/2010/wordprocessingCanvas" xmlns:cx="http://schemas.microsoft.com/office/drawing/2014/chartex" xmlns:cx1="http://schemas.microsoft.com/office/drawing/2015/9/8/chartex" xmlns:cx2="http://schemas.microsoft.com/office/drawing/2015/10/21/chartex" xmlns:cx3="http://schemas.microsoft.com/office/drawing/2016/5/9/chartex" xmlns:cx4="http://schemas.microsoft.com/office/drawing/2016/5/10/chartex" xmlns:cx5="http://schemas.microsoft.com/office/drawing/2016/5/11/chartex" xmlns:cx6="http://schemas.microsoft.com/office/drawing/2016/5/12/chartex" xmlns:cx7="http://schemas.microsoft.com/office/drawing/2016/5/13/chartex" xmlns:cx8="http://schemas.microsoft.com/office/drawing/2016/5/14/chartex" xmlns:mc="http://schemas.openxmlformats.org/markup-compatibility/2006" xmlns:aink="http://schemas.microsoft.com/office/drawing/2016/ink" xmlns:am3d="http://schemas.microsoft.com/office/drawing/2017/model3d" xmlns:o="urn:schemas-microsoft-com:office:office" xmlns:r="http://schemas.openxmlformats.org/officeDocument/2006/relationships" xmlns:m="http://schemas.openxmlformats.org/officeDocument/2006/math" xmlns:v="urn:schemas-microsoft-com:vml" xmlns:wp14="http://schemas.microsoft.com/office/word/2010/wordprocessingDrawing" xmlns:wp="http://schemas.openxmlformats.org/drawingml/2006/wordprocessingDrawing" xmlns:w10="urn:schemas-microsoft-com:office:word" xmlns:w="http://schemas.openxmlformats.org/wordprocessingml/2006/main" xmlns:w14="http://schemas.microsoft.com/office/word/2010/wordml" xmlns:w15="http://schemas.microsoft.com/office/word/2012/wordml" xmlns:w16cid="http://schemas.microsoft.com/office/word/2016/wordml/cid" xmlns:w16se="http://schemas.microsoft.com/office/word/2015/wordml/symex" xmlns:wpg="http://schemas.microsoft.com/office/word/2010/wordprocessingGroup" xmlns:wpi="http://schemas.microsoft.com/office/word/2010/wordprocessingInk" xmlns:wne="http://schemas.microsoft.com/office/word/2006/wordml" xmlns:wps="http://schemas.microsoft.com/office/word/2010/wordprocessingShape" mc:Ignorable="w14 w15 w16se w16cid wp14">
   <w:p>
     <w:pPr>
-      <w:pStyle w:val="LOnormal"/>
-      <w:widowControl/>
-      <w:suppressAutoHyphens w:val="true"/>
-      <w:bidi w:val="0"/>
-      <w:spacing w:before="0" w:after="240"/>
-      <w:jc w:val="both"/>
-      <w:rPr/>
+      <w:pStyle w:val="LO-normal"/>
     </w:pPr>
     <w:r>
-      <w:rPr/>
       <w:fldChar w:fldCharType="begin"/>
     </w:r>
     <w:r>
-      <w:rPr/>
-      <w:instrText> PAGE </w:instrText>
+      <w:instrText>PAGE</w:instrText>
     </w:r>
     <w:r>
-      <w:rPr/>
       <w:fldChar w:fldCharType="separate"/>
     </w:r>
     <w:r>
-      <w:rPr/>
       <w:t>3</w:t>
     </w:r>
     <w:r>
-      <w:rPr/>
       <w:fldChar w:fldCharType="end"/>
     </w:r>
   </w:p>
 </w:ftr>
 </file>
 
+<file path=word/footnotes.xml><?xml version="1.0" encoding="utf-8"?>
+<w:footnotes xmlns:wpc="http://schemas.microsoft.com/office/word/2010/wordprocessingCanvas" xmlns:cx="http://schemas.microsoft.com/office/drawing/2014/chartex" xmlns:cx1="http://schemas.microsoft.com/office/drawing/2015/9/8/chartex" xmlns:cx2="http://schemas.microsoft.com/office/drawing/2015/10/21/chartex" xmlns:cx3="http://schemas.microsoft.com/office/drawing/2016/5/9/chartex" xmlns:cx4="http://schemas.microsoft.com/office/drawing/2016/5/10/chartex" xmlns:cx5="http://schemas.microsoft.com/office/drawing/2016/5/11/chartex" xmlns:cx6="http://schemas.microsoft.com/office/drawing/2016/5/12/chartex" xmlns:cx7="http://schemas.microsoft.com/office/drawing/2016/5/13/chartex" xmlns:cx8="http://schemas.microsoft.com/office/drawing/2016/5/14/chartex" xmlns:mc="http://schemas.openxmlformats.org/markup-compatibility/2006" xmlns:aink="http://schemas.microsoft.com/office/drawing/2016/ink" xmlns:am3d="http://schemas.microsoft.com/office/drawing/2017/model3d" xmlns:o="urn:schemas-microsoft-com:office:office" xmlns:r="http://schemas.openxmlformats.org/officeDocument/2006/relationships" xmlns:m="http://schemas.openxmlformats.org/officeDocument/2006/math" xmlns:v="urn:schemas-microsoft-com:vml" xmlns:wp14="http://schemas.microsoft.com/office/word/2010/wordprocessingDrawing" xmlns:wp="http://schemas.openxmlformats.org/drawingml/2006/wordprocessingDrawing" xmlns:w10="urn:schemas-microsoft-com:office:word" xmlns:w="http://schemas.openxmlformats.org/wordprocessingml/2006/main" xmlns:w14="http://schemas.microsoft.com/office/word/2010/wordml" xmlns:w15="http://schemas.microsoft.com/office/word/2012/wordml" xmlns:w16cid="http://schemas.microsoft.com/office/word/2016/wordml/cid" xmlns:w16se="http://schemas.microsoft.com/office/word/2015/wordml/symex" xmlns:wpg="http://schemas.microsoft.com/office/word/2010/wordprocessingGroup" xmlns:wpi="http://schemas.microsoft.com/office/word/2010/wordprocessingInk" xmlns:wne="http://schemas.microsoft.com/office/word/2006/wordml" xmlns:wps="http://schemas.microsoft.com/office/word/2010/wordprocessingShape" mc:Ignorable="w14 w15 w16se w16cid wp14">
+  <w:footnote w:type="separator" w:id="-1">
+    <w:p>
+      <w:pPr>
+        <w:spacing w:after="0"/>
+      </w:pPr>
+      <w:r>
+        <w:separator/>
+      </w:r>
+    </w:p>
+  </w:footnote>
+  <w:footnote w:type="continuationSeparator" w:id="0">
+    <w:p>
+      <w:pPr>
+        <w:spacing w:after="0"/>
+      </w:pPr>
+      <w:r>
+        <w:continuationSeparator/>
+      </w:r>
+    </w:p>
+  </w:footnote>
+</w:footnotes>
+</file>
+
 <file path=word/header1.xml><?xml version="1.0" encoding="utf-8"?>
-<w:hdr xmlns:o="urn:schemas-microsoft-com:office:office" xmlns:r="http://schemas.openxmlformats.org/officeDocument/2006/relationships" xmlns:v="urn:schemas-microsoft-com:vml" xmlns:w="http://schemas.openxmlformats.org/wordprocessingml/2006/main" xmlns:w10="urn:schemas-microsoft-com:office:word" xmlns:wp="http://schemas.openxmlformats.org/drawingml/2006/wordprocessingDrawing" xmlns:wps="http://schemas.microsoft.com/office/word/2010/wordprocessingShape" xmlns:wpg="http://schemas.microsoft.com/office/word/2010/wordprocessingGroup" xmlns:mc="http://schemas.openxmlformats.org/markup-compatibility/2006" xmlns:wp14="http://schemas.microsoft.com/office/word/2010/wordprocessingDrawing" xmlns:w14="http://schemas.microsoft.com/office/word/2010/wordml" mc:Ignorable="w14 wp14">
+<w:hdr xmlns:wpc="http://schemas.microsoft.com/office/word/2010/wordprocessingCanvas" xmlns:cx="http://schemas.microsoft.com/office/drawing/2014/chartex" xmlns:cx1="http://schemas.microsoft.com/office/drawing/2015/9/8/chartex" xmlns:cx2="http://schemas.microsoft.com/office/drawing/2015/10/21/chartex" xmlns:cx3="http://schemas.microsoft.com/office/drawing/2016/5/9/chartex" xmlns:cx4="http://schemas.microsoft.com/office/drawing/2016/5/10/chartex" xmlns:cx5="http://schemas.microsoft.com/office/drawing/2016/5/11/chartex" xmlns:cx6="http://schemas.microsoft.com/office/drawing/2016/5/12/chartex" xmlns:cx7="http://schemas.microsoft.com/office/drawing/2016/5/13/chartex" xmlns:cx8="http://schemas.microsoft.com/office/drawing/2016/5/14/chartex" xmlns:mc="http://schemas.openxmlformats.org/markup-compatibility/2006" xmlns:aink="http://schemas.microsoft.com/office/drawing/2016/ink" xmlns:am3d="http://schemas.microsoft.com/office/drawing/2017/model3d" xmlns:o="urn:schemas-microsoft-com:office:office" xmlns:r="http://schemas.openxmlformats.org/officeDocument/2006/relationships" xmlns:m="http://schemas.openxmlformats.org/officeDocument/2006/math" xmlns:v="urn:schemas-microsoft-com:vml" xmlns:wp14="http://schemas.microsoft.com/office/word/2010/wordprocessingDrawing" xmlns:wp="http://schemas.openxmlformats.org/drawingml/2006/wordprocessingDrawing" xmlns:w10="urn:schemas-microsoft-com:office:word" xmlns:w="http://schemas.openxmlformats.org/wordprocessingml/2006/main" xmlns:w14="http://schemas.microsoft.com/office/word/2010/wordml" xmlns:w15="http://schemas.microsoft.com/office/word/2012/wordml" xmlns:w16cid="http://schemas.microsoft.com/office/word/2016/wordml/cid" xmlns:w16se="http://schemas.microsoft.com/office/word/2015/wordml/symex" xmlns:wpg="http://schemas.microsoft.com/office/word/2010/wordprocessingGroup" xmlns:wpi="http://schemas.microsoft.com/office/word/2010/wordprocessingInk" xmlns:wne="http://schemas.microsoft.com/office/word/2006/wordml" xmlns:wps="http://schemas.microsoft.com/office/word/2010/wordprocessingShape" mc:Ignorable="w14 w15 w16se w16cid wp14">
   <w:p>
     <w:pPr>
-      <w:pStyle w:val="LOnormal"/>
-      <w:widowControl/>
-      <w:suppressAutoHyphens w:val="true"/>
-      <w:bidi w:val="0"/>
-      <w:spacing w:before="0" w:after="240"/>
-      <w:jc w:val="both"/>
-      <w:rPr/>
+      <w:pStyle w:val="LO-normal"/>
     </w:pPr>
     <w:r>
-      <w:rPr/>
+      <w:rPr>
+        <w:noProof/>
+      </w:rPr>
       <w:drawing>
-        <wp:anchor behindDoc="1" distT="0" distB="0" distL="0" distR="0" simplePos="0" locked="0" layoutInCell="1" allowOverlap="1" relativeHeight="2">
+        <wp:anchor distT="0" distB="0" distL="0" distR="0" simplePos="0" relativeHeight="2" behindDoc="1" locked="0" layoutInCell="1" allowOverlap="1">
           <wp:simplePos x="0" y="0"/>
           <wp:positionH relativeFrom="page">
             <wp:posOffset>-1495425</wp:posOffset>
@@ -501,7 +607,7 @@
           <wp:extent cx="7560310" cy="10687050"/>
           <wp:effectExtent l="0" t="0" r="0" b="0"/>
           <wp:wrapNone/>
-          <wp:docPr id="2" name="image4.png" descr=""/>
+          <wp:docPr id="2" name="image4.png"/>
           <wp:cNvGraphicFramePr>
             <a:graphicFrameLocks xmlns:a="http://schemas.openxmlformats.org/drawingml/2006/main" noChangeAspect="1"/>
           </wp:cNvGraphicFramePr>
@@ -509,14 +615,14 @@
             <a:graphicData uri="http://schemas.openxmlformats.org/drawingml/2006/picture">
               <pic:pic xmlns:pic="http://schemas.openxmlformats.org/drawingml/2006/picture">
                 <pic:nvPicPr>
-                  <pic:cNvPr id="2" name="image4.png" descr=""/>
+                  <pic:cNvPr id="2" name="image4.png"/>
                   <pic:cNvPicPr>
                     <a:picLocks noChangeAspect="1" noChangeArrowheads="1"/>
                   </pic:cNvPicPr>
                 </pic:nvPicPr>
                 <pic:blipFill>
                   <a:blip r:embed="rId1"/>
-                  <a:srcRect l="5607" t="0" r="5607" b="0"/>
+                  <a:srcRect l="5607" r="5607"/>
                   <a:stretch>
                     <a:fillRect/>
                   </a:stretch>
@@ -541,69 +647,172 @@
 </file>
 
 <file path=word/header2.xml><?xml version="1.0" encoding="utf-8"?>
-<w:hdr xmlns:o="urn:schemas-microsoft-com:office:office" xmlns:r="http://schemas.openxmlformats.org/officeDocument/2006/relationships" xmlns:v="urn:schemas-microsoft-com:vml" xmlns:w="http://schemas.openxmlformats.org/wordprocessingml/2006/main" xmlns:w10="urn:schemas-microsoft-com:office:word" xmlns:wp="http://schemas.openxmlformats.org/drawingml/2006/wordprocessingDrawing" xmlns:wps="http://schemas.microsoft.com/office/word/2010/wordprocessingShape" xmlns:wpg="http://schemas.microsoft.com/office/word/2010/wordprocessingGroup" xmlns:mc="http://schemas.openxmlformats.org/markup-compatibility/2006" xmlns:wp14="http://schemas.microsoft.com/office/word/2010/wordprocessingDrawing" xmlns:w14="http://schemas.microsoft.com/office/word/2010/wordml" mc:Ignorable="w14 wp14">
+<w:hdr xmlns:wpc="http://schemas.microsoft.com/office/word/2010/wordprocessingCanvas" xmlns:cx="http://schemas.microsoft.com/office/drawing/2014/chartex" xmlns:cx1="http://schemas.microsoft.com/office/drawing/2015/9/8/chartex" xmlns:cx2="http://schemas.microsoft.com/office/drawing/2015/10/21/chartex" xmlns:cx3="http://schemas.microsoft.com/office/drawing/2016/5/9/chartex" xmlns:cx4="http://schemas.microsoft.com/office/drawing/2016/5/10/chartex" xmlns:cx5="http://schemas.microsoft.com/office/drawing/2016/5/11/chartex" xmlns:cx6="http://schemas.microsoft.com/office/drawing/2016/5/12/chartex" xmlns:cx7="http://schemas.microsoft.com/office/drawing/2016/5/13/chartex" xmlns:cx8="http://schemas.microsoft.com/office/drawing/2016/5/14/chartex" xmlns:mc="http://schemas.openxmlformats.org/markup-compatibility/2006" xmlns:aink="http://schemas.microsoft.com/office/drawing/2016/ink" xmlns:am3d="http://schemas.microsoft.com/office/drawing/2017/model3d" xmlns:o="urn:schemas-microsoft-com:office:office" xmlns:r="http://schemas.openxmlformats.org/officeDocument/2006/relationships" xmlns:m="http://schemas.openxmlformats.org/officeDocument/2006/math" xmlns:v="urn:schemas-microsoft-com:vml" xmlns:wp14="http://schemas.microsoft.com/office/word/2010/wordprocessingDrawing" xmlns:wp="http://schemas.openxmlformats.org/drawingml/2006/wordprocessingDrawing" xmlns:w10="urn:schemas-microsoft-com:office:word" xmlns:w="http://schemas.openxmlformats.org/wordprocessingml/2006/main" xmlns:w14="http://schemas.microsoft.com/office/word/2010/wordml" xmlns:w15="http://schemas.microsoft.com/office/word/2012/wordml" xmlns:w16cid="http://schemas.microsoft.com/office/word/2016/wordml/cid" xmlns:w16se="http://schemas.microsoft.com/office/word/2015/wordml/symex" xmlns:wpg="http://schemas.microsoft.com/office/word/2010/wordprocessingGroup" xmlns:wpi="http://schemas.microsoft.com/office/word/2010/wordprocessingInk" xmlns:wne="http://schemas.microsoft.com/office/word/2006/wordml" xmlns:wps="http://schemas.microsoft.com/office/word/2010/wordprocessingShape" mc:Ignorable="w14 w15 w16se w16cid wp14">
   <w:p>
     <w:pPr>
-      <w:pStyle w:val="LOnormal"/>
-      <w:widowControl/>
-      <w:suppressAutoHyphens w:val="true"/>
-      <w:bidi w:val="0"/>
-      <w:spacing w:before="0" w:after="240"/>
-      <w:jc w:val="both"/>
-      <w:rPr/>
-    </w:pPr>
-    <w:r>
-      <w:rPr/>
-    </w:r>
+      <w:pStyle w:val="LO-normal"/>
+    </w:pPr>
   </w:p>
 </w:hdr>
 </file>
 
 <file path=word/header3.xml><?xml version="1.0" encoding="utf-8"?>
-<w:hdr xmlns:o="urn:schemas-microsoft-com:office:office" xmlns:r="http://schemas.openxmlformats.org/officeDocument/2006/relationships" xmlns:v="urn:schemas-microsoft-com:vml" xmlns:w="http://schemas.openxmlformats.org/wordprocessingml/2006/main" xmlns:w10="urn:schemas-microsoft-com:office:word" xmlns:wp="http://schemas.openxmlformats.org/drawingml/2006/wordprocessingDrawing" xmlns:wps="http://schemas.microsoft.com/office/word/2010/wordprocessingShape" xmlns:wpg="http://schemas.microsoft.com/office/word/2010/wordprocessingGroup" xmlns:mc="http://schemas.openxmlformats.org/markup-compatibility/2006" xmlns:wp14="http://schemas.microsoft.com/office/word/2010/wordprocessingDrawing" xmlns:w14="http://schemas.microsoft.com/office/word/2010/wordml" mc:Ignorable="w14 wp14">
+<w:hdr xmlns:wpc="http://schemas.microsoft.com/office/word/2010/wordprocessingCanvas" xmlns:cx="http://schemas.microsoft.com/office/drawing/2014/chartex" xmlns:cx1="http://schemas.microsoft.com/office/drawing/2015/9/8/chartex" xmlns:cx2="http://schemas.microsoft.com/office/drawing/2015/10/21/chartex" xmlns:cx3="http://schemas.microsoft.com/office/drawing/2016/5/9/chartex" xmlns:cx4="http://schemas.microsoft.com/office/drawing/2016/5/10/chartex" xmlns:cx5="http://schemas.microsoft.com/office/drawing/2016/5/11/chartex" xmlns:cx6="http://schemas.microsoft.com/office/drawing/2016/5/12/chartex" xmlns:cx7="http://schemas.microsoft.com/office/drawing/2016/5/13/chartex" xmlns:cx8="http://schemas.microsoft.com/office/drawing/2016/5/14/chartex" xmlns:mc="http://schemas.openxmlformats.org/markup-compatibility/2006" xmlns:aink="http://schemas.microsoft.com/office/drawing/2016/ink" xmlns:am3d="http://schemas.microsoft.com/office/drawing/2017/model3d" xmlns:o="urn:schemas-microsoft-com:office:office" xmlns:r="http://schemas.openxmlformats.org/officeDocument/2006/relationships" xmlns:m="http://schemas.openxmlformats.org/officeDocument/2006/math" xmlns:v="urn:schemas-microsoft-com:vml" xmlns:wp14="http://schemas.microsoft.com/office/word/2010/wordprocessingDrawing" xmlns:wp="http://schemas.openxmlformats.org/drawingml/2006/wordprocessingDrawing" xmlns:w10="urn:schemas-microsoft-com:office:word" xmlns:w="http://schemas.openxmlformats.org/wordprocessingml/2006/main" xmlns:w14="http://schemas.microsoft.com/office/word/2010/wordml" xmlns:w15="http://schemas.microsoft.com/office/word/2012/wordml" xmlns:w16cid="http://schemas.microsoft.com/office/word/2016/wordml/cid" xmlns:w16se="http://schemas.microsoft.com/office/word/2015/wordml/symex" xmlns:wpg="http://schemas.microsoft.com/office/word/2010/wordprocessingGroup" xmlns:wpi="http://schemas.microsoft.com/office/word/2010/wordprocessingInk" xmlns:wne="http://schemas.microsoft.com/office/word/2006/wordml" xmlns:wps="http://schemas.microsoft.com/office/word/2010/wordprocessingShape" mc:Ignorable="w14 w15 w16se w16cid wp14">
   <w:p>
     <w:pPr>
-      <w:pStyle w:val="LOnormal"/>
-      <w:widowControl/>
-      <w:suppressAutoHyphens w:val="true"/>
-      <w:bidi w:val="0"/>
-      <w:spacing w:before="0" w:after="240"/>
-      <w:jc w:val="both"/>
-      <w:rPr/>
-    </w:pPr>
-    <w:r>
-      <w:rPr/>
-    </w:r>
+      <w:pStyle w:val="LO-normal"/>
+    </w:pPr>
   </w:p>
 </w:hdr>
 </file>
 
+<file path=word/numbering.xml><?xml version="1.0" encoding="utf-8"?>
+<w:numbering xmlns:wpc="http://schemas.microsoft.com/office/word/2010/wordprocessingCanvas" xmlns:cx="http://schemas.microsoft.com/office/drawing/2014/chartex" xmlns:cx1="http://schemas.microsoft.com/office/drawing/2015/9/8/chartex" xmlns:cx2="http://schemas.microsoft.com/office/drawing/2015/10/21/chartex" xmlns:cx3="http://schemas.microsoft.com/office/drawing/2016/5/9/chartex" xmlns:cx4="http://schemas.microsoft.com/office/drawing/2016/5/10/chartex" xmlns:cx5="http://schemas.microsoft.com/office/drawing/2016/5/11/chartex" xmlns:cx6="http://schemas.microsoft.com/office/drawing/2016/5/12/chartex" xmlns:cx7="http://schemas.microsoft.com/office/drawing/2016/5/13/chartex" xmlns:cx8="http://schemas.microsoft.com/office/drawing/2016/5/14/chartex" xmlns:mc="http://schemas.openxmlformats.org/markup-compatibility/2006" xmlns:aink="http://schemas.microsoft.com/office/drawing/2016/ink" xmlns:am3d="http://schemas.microsoft.com/office/drawing/2017/model3d" xmlns:o="urn:schemas-microsoft-com:office:office" xmlns:r="http://schemas.openxmlformats.org/officeDocument/2006/relationships" xmlns:m="http://schemas.openxmlformats.org/officeDocument/2006/math" xmlns:v="urn:schemas-microsoft-com:vml" xmlns:wp14="http://schemas.microsoft.com/office/word/2010/wordprocessingDrawing" xmlns:wp="http://schemas.openxmlformats.org/drawingml/2006/wordprocessingDrawing" xmlns:w10="urn:schemas-microsoft-com:office:word" xmlns:w="http://schemas.openxmlformats.org/wordprocessingml/2006/main" xmlns:w14="http://schemas.microsoft.com/office/word/2010/wordml" xmlns:w15="http://schemas.microsoft.com/office/word/2012/wordml" xmlns:w16cid="http://schemas.microsoft.com/office/word/2016/wordml/cid" xmlns:w16se="http://schemas.microsoft.com/office/word/2015/wordml/symex" xmlns:wpg="http://schemas.microsoft.com/office/word/2010/wordprocessingGroup" xmlns:wpi="http://schemas.microsoft.com/office/word/2010/wordprocessingInk" xmlns:wne="http://schemas.microsoft.com/office/word/2006/wordml" xmlns:wps="http://schemas.microsoft.com/office/word/2010/wordprocessingShape" mc:Ignorable="w14 w15 w16se w16cid wp14">
+  <w:abstractNum w:abstractNumId="0" w15:restartNumberingAfterBreak="0">
+    <w:nsid w:val="52071E09"/>
+    <w:multiLevelType w:val="hybridMultilevel"/>
+    <w:tmpl w:val="DDFCAEBE"/>
+    <w:lvl w:ilvl="0" w:tplc="04090001">
+      <w:start w:val="1"/>
+      <w:numFmt w:val="bullet"/>
+      <w:lvlText w:val=""/>
+      <w:lvlJc w:val="left"/>
+      <w:pPr>
+        <w:ind w:left="720" w:hanging="360"/>
+      </w:pPr>
+      <w:rPr>
+        <w:rFonts w:ascii="Symbol" w:hAnsi="Symbol" w:hint="default"/>
+      </w:rPr>
+    </w:lvl>
+    <w:lvl w:ilvl="1" w:tplc="04090003" w:tentative="1">
+      <w:start w:val="1"/>
+      <w:numFmt w:val="bullet"/>
+      <w:lvlText w:val="o"/>
+      <w:lvlJc w:val="left"/>
+      <w:pPr>
+        <w:ind w:left="1440" w:hanging="360"/>
+      </w:pPr>
+      <w:rPr>
+        <w:rFonts w:ascii="Courier New" w:hAnsi="Courier New" w:cs="Courier New" w:hint="default"/>
+      </w:rPr>
+    </w:lvl>
+    <w:lvl w:ilvl="2" w:tplc="04090005" w:tentative="1">
+      <w:start w:val="1"/>
+      <w:numFmt w:val="bullet"/>
+      <w:lvlText w:val=""/>
+      <w:lvlJc w:val="left"/>
+      <w:pPr>
+        <w:ind w:left="2160" w:hanging="360"/>
+      </w:pPr>
+      <w:rPr>
+        <w:rFonts w:ascii="Wingdings" w:hAnsi="Wingdings" w:hint="default"/>
+      </w:rPr>
+    </w:lvl>
+    <w:lvl w:ilvl="3" w:tplc="04090001" w:tentative="1">
+      <w:start w:val="1"/>
+      <w:numFmt w:val="bullet"/>
+      <w:lvlText w:val=""/>
+      <w:lvlJc w:val="left"/>
+      <w:pPr>
+        <w:ind w:left="2880" w:hanging="360"/>
+      </w:pPr>
+      <w:rPr>
+        <w:rFonts w:ascii="Symbol" w:hAnsi="Symbol" w:hint="default"/>
+      </w:rPr>
+    </w:lvl>
+    <w:lvl w:ilvl="4" w:tplc="04090003" w:tentative="1">
+      <w:start w:val="1"/>
+      <w:numFmt w:val="bullet"/>
+      <w:lvlText w:val="o"/>
+      <w:lvlJc w:val="left"/>
+      <w:pPr>
+        <w:ind w:left="3600" w:hanging="360"/>
+      </w:pPr>
+      <w:rPr>
+        <w:rFonts w:ascii="Courier New" w:hAnsi="Courier New" w:cs="Courier New" w:hint="default"/>
+      </w:rPr>
+    </w:lvl>
+    <w:lvl w:ilvl="5" w:tplc="04090005" w:tentative="1">
+      <w:start w:val="1"/>
+      <w:numFmt w:val="bullet"/>
+      <w:lvlText w:val=""/>
+      <w:lvlJc w:val="left"/>
+      <w:pPr>
+        <w:ind w:left="4320" w:hanging="360"/>
+      </w:pPr>
+      <w:rPr>
+        <w:rFonts w:ascii="Wingdings" w:hAnsi="Wingdings" w:hint="default"/>
+      </w:rPr>
+    </w:lvl>
+    <w:lvl w:ilvl="6" w:tplc="04090001" w:tentative="1">
+      <w:start w:val="1"/>
+      <w:numFmt w:val="bullet"/>
+      <w:lvlText w:val=""/>
+      <w:lvlJc w:val="left"/>
+      <w:pPr>
+        <w:ind w:left="5040" w:hanging="360"/>
+      </w:pPr>
+      <w:rPr>
+        <w:rFonts w:ascii="Symbol" w:hAnsi="Symbol" w:hint="default"/>
+      </w:rPr>
+    </w:lvl>
+    <w:lvl w:ilvl="7" w:tplc="04090003" w:tentative="1">
+      <w:start w:val="1"/>
+      <w:numFmt w:val="bullet"/>
+      <w:lvlText w:val="o"/>
+      <w:lvlJc w:val="left"/>
+      <w:pPr>
+        <w:ind w:left="5760" w:hanging="360"/>
+      </w:pPr>
+      <w:rPr>
+        <w:rFonts w:ascii="Courier New" w:hAnsi="Courier New" w:cs="Courier New" w:hint="default"/>
+      </w:rPr>
+    </w:lvl>
+    <w:lvl w:ilvl="8" w:tplc="04090005" w:tentative="1">
+      <w:start w:val="1"/>
+      <w:numFmt w:val="bullet"/>
+      <w:lvlText w:val=""/>
+      <w:lvlJc w:val="left"/>
+      <w:pPr>
+        <w:ind w:left="6480" w:hanging="360"/>
+      </w:pPr>
+      <w:rPr>
+        <w:rFonts w:ascii="Wingdings" w:hAnsi="Wingdings" w:hint="default"/>
+      </w:rPr>
+    </w:lvl>
+  </w:abstractNum>
+  <w:num w:numId="1">
+    <w:abstractNumId w:val="0"/>
+  </w:num>
+</w:numbering>
+</file>
+
 <file path=word/styles.xml><?xml version="1.0" encoding="utf-8"?>
-<w:styles xmlns:w="http://schemas.openxmlformats.org/wordprocessingml/2006/main" xmlns:w14="http://schemas.microsoft.com/office/word/2010/wordml" xmlns:mc="http://schemas.openxmlformats.org/markup-compatibility/2006" mc:Ignorable="w14">
+<w:styles xmlns:mc="http://schemas.openxmlformats.org/markup-compatibility/2006" xmlns:r="http://schemas.openxmlformats.org/officeDocument/2006/relationships" xmlns:w="http://schemas.openxmlformats.org/wordprocessingml/2006/main" xmlns:w14="http://schemas.microsoft.com/office/word/2010/wordml" xmlns:w15="http://schemas.microsoft.com/office/word/2012/wordml" xmlns:w16cid="http://schemas.microsoft.com/office/word/2016/wordml/cid" xmlns:w16se="http://schemas.microsoft.com/office/word/2015/wordml/symex" mc:Ignorable="w14 w15 w16se w16cid">
   <w:docDefaults>
     <w:rPrDefault>
       <w:rPr>
-        <w:rFonts w:ascii="Source Sans Pro Light" w:hAnsi="Source Sans Pro Light" w:eastAsia="Source Sans Pro Light" w:cs="Source Sans Pro Light"/>
+        <w:rFonts w:ascii="Source Sans Pro Light" w:eastAsia="Source Sans Pro Light" w:hAnsi="Source Sans Pro Light" w:cs="Source Sans Pro Light"/>
         <w:lang w:val="en-US" w:eastAsia="zh-CN" w:bidi="hi-IN"/>
       </w:rPr>
     </w:rPrDefault>
     <w:pPrDefault>
       <w:pPr>
-        <w:suppressAutoHyphens w:val="true"/>
+        <w:suppressAutoHyphens/>
       </w:pPr>
     </w:pPrDefault>
   </w:docDefaults>
-  <w:latentStyles w:defLockedState="0" w:defUIPriority="99" w:defSemiHidden="0" w:defUnhideWhenUsed="0" w:defQFormat="0" w:count="376">
+  <w:latentStyles w:defLockedState="0" w:defUIPriority="99" w:defSemiHidden="0" w:defUnhideWhenUsed="0" w:defQFormat="0" w:count="375">
     <w:lsdException w:name="Normal" w:uiPriority="0" w:qFormat="1"/>
     <w:lsdException w:name="heading 1" w:uiPriority="9" w:qFormat="1"/>
-    <w:lsdException w:name="heading 2" w:uiPriority="9" w:semiHidden="1" w:unhideWhenUsed="1" w:qFormat="1"/>
-    <w:lsdException w:name="heading 3" w:uiPriority="9" w:semiHidden="1" w:unhideWhenUsed="1" w:qFormat="1"/>
-    <w:lsdException w:name="heading 4" w:uiPriority="9" w:semiHidden="1" w:unhideWhenUsed="1" w:qFormat="1"/>
-    <w:lsdException w:name="heading 5" w:uiPriority="9" w:semiHidden="1" w:unhideWhenUsed="1" w:qFormat="1"/>
-    <w:lsdException w:name="heading 6" w:uiPriority="9" w:semiHidden="1" w:unhideWhenUsed="1" w:qFormat="1"/>
-    <w:lsdException w:name="heading 7" w:uiPriority="9" w:semiHidden="1" w:unhideWhenUsed="1" w:qFormat="1"/>
-    <w:lsdException w:name="heading 8" w:uiPriority="9" w:semiHidden="1" w:unhideWhenUsed="1" w:qFormat="1"/>
-    <w:lsdException w:name="heading 9" w:uiPriority="9" w:semiHidden="1" w:unhideWhenUsed="1" w:qFormat="1"/>
+    <w:lsdException w:name="heading 2" w:semiHidden="1" w:uiPriority="9" w:unhideWhenUsed="1" w:qFormat="1"/>
+    <w:lsdException w:name="heading 3" w:semiHidden="1" w:uiPriority="9" w:unhideWhenUsed="1" w:qFormat="1"/>
+    <w:lsdException w:name="heading 4" w:semiHidden="1" w:uiPriority="9" w:unhideWhenUsed="1" w:qFormat="1"/>
+    <w:lsdException w:name="heading 5" w:semiHidden="1" w:uiPriority="9" w:unhideWhenUsed="1" w:qFormat="1"/>
+    <w:lsdException w:name="heading 6" w:semiHidden="1" w:uiPriority="9" w:unhideWhenUsed="1" w:qFormat="1"/>
+    <w:lsdException w:name="heading 7" w:semiHidden="1" w:uiPriority="9" w:unhideWhenUsed="1" w:qFormat="1"/>
+    <w:lsdException w:name="heading 8" w:semiHidden="1" w:uiPriority="9" w:unhideWhenUsed="1" w:qFormat="1"/>
+    <w:lsdException w:name="heading 9" w:semiHidden="1" w:uiPriority="9" w:unhideWhenUsed="1" w:qFormat="1"/>
     <w:lsdException w:name="index 1" w:semiHidden="1" w:unhideWhenUsed="1"/>
     <w:lsdException w:name="index 2" w:semiHidden="1" w:unhideWhenUsed="1"/>
     <w:lsdException w:name="index 3" w:semiHidden="1" w:unhideWhenUsed="1"/>
@@ -613,22 +822,22 @@
     <w:lsdException w:name="index 7" w:semiHidden="1" w:unhideWhenUsed="1"/>
     <w:lsdException w:name="index 8" w:semiHidden="1" w:unhideWhenUsed="1"/>
     <w:lsdException w:name="index 9" w:semiHidden="1" w:unhideWhenUsed="1"/>
-    <w:lsdException w:name="toc 1" w:uiPriority="39" w:semiHidden="1" w:unhideWhenUsed="1"/>
-    <w:lsdException w:name="toc 2" w:uiPriority="39" w:semiHidden="1" w:unhideWhenUsed="1"/>
-    <w:lsdException w:name="toc 3" w:uiPriority="39" w:semiHidden="1" w:unhideWhenUsed="1"/>
-    <w:lsdException w:name="toc 4" w:uiPriority="39" w:semiHidden="1" w:unhideWhenUsed="1"/>
-    <w:lsdException w:name="toc 5" w:uiPriority="39" w:semiHidden="1" w:unhideWhenUsed="1"/>
-    <w:lsdException w:name="toc 6" w:uiPriority="39" w:semiHidden="1" w:unhideWhenUsed="1"/>
-    <w:lsdException w:name="toc 7" w:uiPriority="39" w:semiHidden="1" w:unhideWhenUsed="1"/>
-    <w:lsdException w:name="toc 8" w:uiPriority="39" w:semiHidden="1" w:unhideWhenUsed="1"/>
-    <w:lsdException w:name="toc 9" w:uiPriority="39" w:semiHidden="1" w:unhideWhenUsed="1"/>
+    <w:lsdException w:name="toc 1" w:semiHidden="1" w:uiPriority="39" w:unhideWhenUsed="1"/>
+    <w:lsdException w:name="toc 2" w:semiHidden="1" w:uiPriority="39" w:unhideWhenUsed="1"/>
+    <w:lsdException w:name="toc 3" w:semiHidden="1" w:uiPriority="39" w:unhideWhenUsed="1"/>
+    <w:lsdException w:name="toc 4" w:semiHidden="1" w:uiPriority="39" w:unhideWhenUsed="1"/>
+    <w:lsdException w:name="toc 5" w:semiHidden="1" w:uiPriority="39" w:unhideWhenUsed="1"/>
+    <w:lsdException w:name="toc 6" w:semiHidden="1" w:uiPriority="39" w:unhideWhenUsed="1"/>
+    <w:lsdException w:name="toc 7" w:semiHidden="1" w:uiPriority="39" w:unhideWhenUsed="1"/>
+    <w:lsdException w:name="toc 8" w:semiHidden="1" w:uiPriority="39" w:unhideWhenUsed="1"/>
+    <w:lsdException w:name="toc 9" w:semiHidden="1" w:uiPriority="39" w:unhideWhenUsed="1"/>
     <w:lsdException w:name="Normal Indent" w:semiHidden="1" w:unhideWhenUsed="1"/>
     <w:lsdException w:name="footnote text" w:semiHidden="1" w:unhideWhenUsed="1"/>
     <w:lsdException w:name="annotation text" w:semiHidden="1" w:unhideWhenUsed="1"/>
     <w:lsdException w:name="header" w:semiHidden="1" w:unhideWhenUsed="1"/>
     <w:lsdException w:name="footer" w:semiHidden="1" w:unhideWhenUsed="1"/>
     <w:lsdException w:name="index heading" w:semiHidden="1" w:unhideWhenUsed="1"/>
-    <w:lsdException w:name="caption" w:uiPriority="35" w:semiHidden="1" w:unhideWhenUsed="1" w:qFormat="1"/>
+    <w:lsdException w:name="caption" w:semiHidden="1" w:uiPriority="35" w:unhideWhenUsed="1" w:qFormat="1"/>
     <w:lsdException w:name="table of figures" w:semiHidden="1" w:unhideWhenUsed="1"/>
     <w:lsdException w:name="envelope address" w:semiHidden="1" w:unhideWhenUsed="1"/>
     <w:lsdException w:name="envelope return" w:semiHidden="1" w:unhideWhenUsed="1"/>
@@ -659,7 +868,7 @@
     <w:lsdException w:name="Title" w:uiPriority="10" w:qFormat="1"/>
     <w:lsdException w:name="Closing" w:semiHidden="1" w:unhideWhenUsed="1"/>
     <w:lsdException w:name="Signature" w:semiHidden="1" w:unhideWhenUsed="1"/>
-    <w:lsdException w:name="Default Paragraph Font" w:uiPriority="1" w:semiHidden="1" w:unhideWhenUsed="1"/>
+    <w:lsdException w:name="Default Paragraph Font" w:semiHidden="1" w:uiPriority="1" w:unhideWhenUsed="1"/>
     <w:lsdException w:name="Body Text" w:semiHidden="1" w:unhideWhenUsed="1"/>
     <w:lsdException w:name="Body Text Indent" w:semiHidden="1" w:unhideWhenUsed="1"/>
     <w:lsdException w:name="List Continue" w:semiHidden="1" w:unhideWhenUsed="1"/>
@@ -859,8 +1068,8 @@
     <w:lsdException w:name="Subtle Reference" w:uiPriority="31" w:qFormat="1"/>
     <w:lsdException w:name="Intense Reference" w:uiPriority="32" w:qFormat="1"/>
     <w:lsdException w:name="Book Title" w:uiPriority="33" w:qFormat="1"/>
-    <w:lsdException w:name="Bibliography" w:uiPriority="37" w:semiHidden="1" w:unhideWhenUsed="1"/>
-    <w:lsdException w:name="TOC Heading" w:uiPriority="39" w:semiHidden="1" w:unhideWhenUsed="1" w:qFormat="1"/>
+    <w:lsdException w:name="Bibliography" w:semiHidden="1" w:uiPriority="37" w:unhideWhenUsed="1"/>
+    <w:lsdException w:name="TOC Heading" w:semiHidden="1" w:uiPriority="39" w:unhideWhenUsed="1" w:qFormat="1"/>
     <w:lsdException w:name="Plain Table 1" w:uiPriority="41"/>
     <w:lsdException w:name="Plain Table 2" w:uiPriority="42"/>
     <w:lsdException w:name="Plain Table 3" w:uiPriority="43"/>
@@ -969,74 +1178,62 @@
     <w:lsdException w:name="Smart Hyperlink" w:semiHidden="1" w:unhideWhenUsed="1"/>
     <w:lsdException w:name="Hashtag" w:semiHidden="1" w:unhideWhenUsed="1"/>
     <w:lsdException w:name="Unresolved Mention" w:semiHidden="1" w:unhideWhenUsed="1"/>
-    <w:lsdException w:name="Smart Link" w:semiHidden="1" w:unhideWhenUsed="1"/>
   </w:latentStyles>
-  <w:style w:type="paragraph" w:styleId="Normal" w:default="1">
+  <w:style w:type="paragraph" w:default="1" w:styleId="Normal">
     <w:name w:val="Normal"/>
     <w:qFormat/>
     <w:pPr>
-      <w:widowControl/>
-      <w:suppressAutoHyphens w:val="true"/>
-      <w:bidi w:val="0"/>
-      <w:spacing w:before="0" w:after="240"/>
+      <w:spacing w:after="240"/>
       <w:jc w:val="both"/>
     </w:pPr>
-    <w:rPr>
-      <w:rFonts w:ascii="Source Sans Pro Light" w:hAnsi="Source Sans Pro Light" w:eastAsia="Source Sans Pro Light" w:cs="Source Sans Pro Light"/>
-      <w:color w:val="auto"/>
-      <w:kern w:val="0"/>
-      <w:sz w:val="20"/>
-      <w:szCs w:val="20"/>
-      <w:lang w:val="en-US" w:eastAsia="zh-CN" w:bidi="hi-IN"/>
-    </w:rPr>
   </w:style>
   <w:style w:type="paragraph" w:styleId="Heading1">
-    <w:name w:val="Heading 1"/>
-    <w:basedOn w:val="LOnormal"/>
-    <w:next w:val="LOnormal"/>
+    <w:name w:val="heading 1"/>
+    <w:basedOn w:val="LO-normal"/>
+    <w:next w:val="LO-normal"/>
     <w:uiPriority w:val="9"/>
     <w:qFormat/>
     <w:pPr>
-      <w:keepNext w:val="true"/>
+      <w:keepNext/>
       <w:keepLines/>
       <w:outlineLvl w:val="0"/>
     </w:pPr>
     <w:rPr>
-      <w:rFonts w:ascii="Source Sans Pro" w:hAnsi="Source Sans Pro" w:eastAsia="Source Sans Pro" w:cs="Source Sans Pro"/>
+      <w:rFonts w:ascii="Source Sans Pro" w:eastAsia="Source Sans Pro" w:hAnsi="Source Sans Pro" w:cs="Source Sans Pro"/>
       <w:b/>
       <w:sz w:val="54"/>
       <w:szCs w:val="54"/>
     </w:rPr>
   </w:style>
   <w:style w:type="paragraph" w:styleId="Heading2">
-    <w:name w:val="Heading 2"/>
-    <w:basedOn w:val="LOnormal"/>
-    <w:next w:val="LOnormal"/>
+    <w:name w:val="heading 2"/>
+    <w:basedOn w:val="LO-normal"/>
+    <w:next w:val="LO-normal"/>
     <w:uiPriority w:val="9"/>
     <w:unhideWhenUsed/>
     <w:qFormat/>
     <w:pPr>
-      <w:keepNext w:val="true"/>
+      <w:keepNext/>
       <w:keepLines/>
       <w:outlineLvl w:val="1"/>
     </w:pPr>
     <w:rPr>
-      <w:rFonts w:ascii="Source Sans Pro" w:hAnsi="Source Sans Pro" w:eastAsia="Source Sans Pro" w:cs="Source Sans Pro"/>
+      <w:rFonts w:ascii="Source Sans Pro" w:eastAsia="Source Sans Pro" w:hAnsi="Source Sans Pro" w:cs="Source Sans Pro"/>
       <w:b/>
       <w:sz w:val="22"/>
       <w:szCs w:val="22"/>
     </w:rPr>
   </w:style>
   <w:style w:type="paragraph" w:styleId="Heading3">
-    <w:name w:val="Heading 3"/>
-    <w:basedOn w:val="LOnormal"/>
-    <w:next w:val="LOnormal"/>
+    <w:name w:val="heading 3"/>
+    <w:basedOn w:val="LO-normal"/>
+    <w:next w:val="LO-normal"/>
     <w:uiPriority w:val="9"/>
     <w:semiHidden/>
     <w:unhideWhenUsed/>
     <w:qFormat/>
     <w:pPr>
-      <w:keepNext w:val="true"/>
+      <w:keepNext/>
       <w:keepLines/>
       <w:spacing w:before="320" w:after="80"/>
       <w:outlineLvl w:val="2"/>
@@ -1048,15 +1245,15 @@
     </w:rPr>
   </w:style>
   <w:style w:type="paragraph" w:styleId="Heading4">
-    <w:name w:val="Heading 4"/>
-    <w:basedOn w:val="LOnormal"/>
-    <w:next w:val="LOnormal"/>
+    <w:name w:val="heading 4"/>
+    <w:basedOn w:val="LO-normal"/>
+    <w:next w:val="LO-normal"/>
     <w:uiPriority w:val="9"/>
     <w:semiHidden/>
     <w:unhideWhenUsed/>
     <w:qFormat/>
     <w:pPr>
-      <w:keepNext w:val="true"/>
+      <w:keepNext/>
       <w:keepLines/>
       <w:spacing w:before="280" w:after="80"/>
       <w:outlineLvl w:val="3"/>
@@ -1068,15 +1265,15 @@
     </w:rPr>
   </w:style>
   <w:style w:type="paragraph" w:styleId="Heading5">
-    <w:name w:val="Heading 5"/>
-    <w:basedOn w:val="LOnormal"/>
-    <w:next w:val="LOnormal"/>
+    <w:name w:val="heading 5"/>
+    <w:basedOn w:val="LO-normal"/>
+    <w:next w:val="LO-normal"/>
     <w:uiPriority w:val="9"/>
     <w:semiHidden/>
     <w:unhideWhenUsed/>
     <w:qFormat/>
     <w:pPr>
-      <w:keepNext w:val="true"/>
+      <w:keepNext/>
       <w:keepLines/>
       <w:spacing w:before="240" w:after="80"/>
       <w:outlineLvl w:val="4"/>
@@ -1088,15 +1285,15 @@
     </w:rPr>
   </w:style>
   <w:style w:type="paragraph" w:styleId="Heading6">
-    <w:name w:val="Heading 6"/>
-    <w:basedOn w:val="LOnormal"/>
-    <w:next w:val="LOnormal"/>
+    <w:name w:val="heading 6"/>
+    <w:basedOn w:val="LO-normal"/>
+    <w:next w:val="LO-normal"/>
     <w:uiPriority w:val="9"/>
     <w:semiHidden/>
     <w:unhideWhenUsed/>
     <w:qFormat/>
     <w:pPr>
-      <w:keepNext w:val="true"/>
+      <w:keepNext/>
       <w:keepLines/>
       <w:spacing w:before="240" w:after="80"/>
       <w:outlineLvl w:val="5"/>
@@ -1108,263 +1305,11 @@
       <w:szCs w:val="22"/>
     </w:rPr>
   </w:style>
-  <w:style w:type="character" w:styleId="DefaultParagraphFont" w:default="1">
+  <w:style w:type="character" w:default="1" w:styleId="DefaultParagraphFont">
     <w:name w:val="Default Paragraph Font"/>
     <w:uiPriority w:val="1"/>
     <w:semiHidden/>
     <w:unhideWhenUsed/>
-    <w:qFormat/>
-    <w:rPr/>
-  </w:style>
-  <w:style w:type="character" w:styleId="FootnoteCharacters" w:customStyle="1">
-    <w:name w:val="Footnote Characters"/>
-    <w:qFormat/>
-    <w:rPr/>
-  </w:style>
-  <w:style w:type="character" w:styleId="FootnoteAnchor" w:customStyle="1">
-    <w:name w:val="Footnote Anchor"/>
-    <w:rPr>
-      <w:vertAlign w:val="superscript"/>
-    </w:rPr>
-  </w:style>
-  <w:style w:type="character" w:styleId="Bullets" w:customStyle="1">
-    <w:name w:val="Bullets"/>
-    <w:qFormat/>
-    <w:rPr>
-      <w:rFonts w:ascii="OpenSymbol" w:hAnsi="OpenSymbol" w:eastAsia="OpenSymbol" w:cs="OpenSymbol"/>
-    </w:rPr>
-  </w:style>
-  <w:style w:type="character" w:styleId="InternetLink">
-    <w:name w:val="Hyperlink"/>
-    <w:basedOn w:val="DefaultParagraphFont"/>
-    <w:uiPriority w:val="99"/>
-    <w:unhideWhenUsed/>
-    <w:rsid w:val="00027143"/>
-    <w:rPr>
-      <w:color w:val="0000FF" w:themeColor="hyperlink"/>
-      <w:u w:val="single"/>
-    </w:rPr>
-  </w:style>
-  <w:style w:type="character" w:styleId="IndexLink">
-    <w:name w:val="Index Link"/>
-    <w:qFormat/>
-    <w:rPr/>
-  </w:style>
-  <w:style w:type="paragraph" w:styleId="Heading" w:customStyle="1">
-    <w:name w:val="Heading"/>
-    <w:basedOn w:val="Normal"/>
-    <w:next w:val="TextBody"/>
-    <w:qFormat/>
-    <w:pPr>
-      <w:keepNext w:val="true"/>
-      <w:spacing w:before="240" w:after="120"/>
-    </w:pPr>
-    <w:rPr>
-      <w:rFonts w:ascii="Liberation Sans" w:hAnsi="Liberation Sans" w:eastAsia="Noto Sans CJK SC" w:cs="Lohit Devanagari"/>
-      <w:sz w:val="28"/>
-      <w:szCs w:val="28"/>
-    </w:rPr>
-  </w:style>
-  <w:style w:type="paragraph" w:styleId="TextBody">
-    <w:name w:val="Body Text"/>
-    <w:basedOn w:val="Normal"/>
-    <w:pPr>
-      <w:spacing w:lineRule="auto" w:line="276" w:before="0" w:after="140"/>
-    </w:pPr>
-    <w:rPr/>
-  </w:style>
-  <w:style w:type="paragraph" w:styleId="List">
-    <w:name w:val="List"/>
-    <w:basedOn w:val="TextBody"/>
-    <w:pPr/>
-    <w:rPr>
-      <w:rFonts w:cs="Lohit Devanagari"/>
-    </w:rPr>
-  </w:style>
-  <w:style w:type="paragraph" w:styleId="Caption">
-    <w:name w:val="Caption"/>
-    <w:basedOn w:val="Normal"/>
-    <w:qFormat/>
-    <w:pPr>
-      <w:suppressLineNumbers/>
-      <w:spacing w:before="120" w:after="120"/>
-    </w:pPr>
-    <w:rPr>
-      <w:rFonts w:cs="Lohit Devanagari"/>
-      <w:i/>
-      <w:iCs/>
-      <w:sz w:val="24"/>
-      <w:szCs w:val="24"/>
-    </w:rPr>
-  </w:style>
-  <w:style w:type="paragraph" w:styleId="Index" w:customStyle="1">
-    <w:name w:val="Index"/>
-    <w:basedOn w:val="Normal"/>
-    <w:qFormat/>
-    <w:pPr>
-      <w:suppressLineNumbers/>
-    </w:pPr>
-    <w:rPr>
-      <w:rFonts w:cs="Lohit Devanagari"/>
-    </w:rPr>
-  </w:style>
-  <w:style w:type="paragraph" w:styleId="Caption1">
-    <w:name w:val="caption"/>
-    <w:basedOn w:val="Normal"/>
-    <w:qFormat/>
-    <w:pPr>
-      <w:suppressLineNumbers/>
-      <w:spacing w:before="120" w:after="120"/>
-    </w:pPr>
-    <w:rPr>
-      <w:rFonts w:cs="Lohit Devanagari"/>
-      <w:i/>
-      <w:iCs/>
-      <w:sz w:val="24"/>
-      <w:szCs w:val="24"/>
-    </w:rPr>
-  </w:style>
-  <w:style w:type="paragraph" w:styleId="LOnormal" w:customStyle="1">
-    <w:name w:val="LO-normal"/>
-    <w:qFormat/>
-    <w:pPr>
-      <w:widowControl/>
-      <w:suppressAutoHyphens w:val="true"/>
-      <w:bidi w:val="0"/>
-      <w:spacing w:before="0" w:after="240"/>
-      <w:jc w:val="both"/>
-    </w:pPr>
-    <w:rPr>
-      <w:rFonts w:ascii="Source Sans Pro Light" w:hAnsi="Source Sans Pro Light" w:eastAsia="Source Sans Pro Light" w:cs="Source Sans Pro Light"/>
-      <w:color w:val="auto"/>
-      <w:kern w:val="0"/>
-      <w:sz w:val="20"/>
-      <w:szCs w:val="20"/>
-      <w:lang w:val="en-US" w:eastAsia="zh-CN" w:bidi="hi-IN"/>
-    </w:rPr>
-  </w:style>
-  <w:style w:type="paragraph" w:styleId="Title">
-    <w:name w:val="Title"/>
-    <w:basedOn w:val="LOnormal"/>
-    <w:next w:val="LOnormal"/>
-    <w:uiPriority w:val="10"/>
-    <w:qFormat/>
-    <w:pPr>
-      <w:keepNext w:val="true"/>
-      <w:keepLines/>
-    </w:pPr>
-    <w:rPr>
-      <w:rFonts w:ascii="Source Sans Pro" w:hAnsi="Source Sans Pro" w:eastAsia="Source Sans Pro" w:cs="Source Sans Pro"/>
-      <w:b/>
-      <w:color w:val="FFFFFF"/>
-      <w:sz w:val="120"/>
-      <w:szCs w:val="120"/>
-    </w:rPr>
-  </w:style>
-  <w:style w:type="paragraph" w:styleId="Subtitle">
-    <w:name w:val="Subtitle"/>
-    <w:basedOn w:val="LOnormal"/>
-    <w:next w:val="LOnormal"/>
-    <w:uiPriority w:val="11"/>
-    <w:qFormat/>
-    <w:pPr>
-      <w:keepNext w:val="true"/>
-      <w:keepLines/>
-      <w:spacing w:before="0" w:after="320"/>
-    </w:pPr>
-    <w:rPr>
-      <w:rFonts w:ascii="Arial" w:hAnsi="Arial" w:eastAsia="Arial" w:cs="Arial"/>
-      <w:color w:val="666666"/>
-      <w:sz w:val="30"/>
-      <w:szCs w:val="30"/>
-    </w:rPr>
-  </w:style>
-  <w:style w:type="paragraph" w:styleId="HeaderandFooter" w:customStyle="1">
-    <w:name w:val="Header and Footer"/>
-    <w:basedOn w:val="Normal"/>
-    <w:qFormat/>
-    <w:pPr/>
-    <w:rPr/>
-  </w:style>
-  <w:style w:type="paragraph" w:styleId="Header">
-    <w:name w:val="Header"/>
-    <w:basedOn w:val="HeaderandFooter"/>
-    <w:pPr/>
-    <w:rPr/>
-  </w:style>
-  <w:style w:type="paragraph" w:styleId="Footer">
-    <w:name w:val="Footer"/>
-    <w:basedOn w:val="HeaderandFooter"/>
-    <w:pPr/>
-    <w:rPr/>
-  </w:style>
-  <w:style w:type="paragraph" w:styleId="Footnote">
-    <w:name w:val="Footnote Text"/>
-    <w:basedOn w:val="Normal"/>
-    <w:pPr/>
-    <w:rPr/>
-  </w:style>
-  <w:style w:type="paragraph" w:styleId="TOCHeading">
-    <w:name w:val="TOC Heading"/>
-    <w:basedOn w:val="Heading1"/>
-    <w:next w:val="Normal"/>
-    <w:uiPriority w:val="39"/>
-    <w:unhideWhenUsed/>
-    <w:qFormat/>
-    <w:rsid w:val="00027143"/>
-    <w:pPr>
-      <w:suppressAutoHyphens w:val="false"/>
-      <w:spacing w:lineRule="auto" w:line="259" w:before="240" w:after="0"/>
-      <w:jc w:val="left"/>
-    </w:pPr>
-    <w:rPr>
-      <w:rFonts w:ascii="Calibri" w:hAnsi="Calibri" w:eastAsia="" w:cs="" w:asciiTheme="majorHAnsi" w:cstheme="majorBidi" w:eastAsiaTheme="majorEastAsia" w:hAnsiTheme="majorHAnsi"/>
-      <w:b w:val="false"/>
-      <w:color w:val="365F91" w:themeColor="accent1" w:themeShade="bf"/>
-      <w:sz w:val="32"/>
-      <w:szCs w:val="32"/>
-      <w:lang w:eastAsia="en-US" w:bidi="ar-SA"/>
-    </w:rPr>
-  </w:style>
-  <w:style w:type="paragraph" w:styleId="Contents1">
-    <w:name w:val="TOC 1"/>
-    <w:basedOn w:val="Normal"/>
-    <w:next w:val="Normal"/>
-    <w:autoRedefine/>
-    <w:uiPriority w:val="39"/>
-    <w:unhideWhenUsed/>
-    <w:rsid w:val="00027143"/>
-    <w:pPr>
-      <w:spacing w:before="0" w:after="100"/>
-    </w:pPr>
-    <w:rPr>
-      <w:rFonts w:cs="Mangal"/>
-      <w:szCs w:val="18"/>
-    </w:rPr>
-  </w:style>
-  <w:style w:type="paragraph" w:styleId="Contents2">
-    <w:name w:val="TOC 2"/>
-    <w:basedOn w:val="Normal"/>
-    <w:next w:val="Normal"/>
-    <w:autoRedefine/>
-    <w:uiPriority w:val="39"/>
-    <w:unhideWhenUsed/>
-    <w:rsid w:val="00905087"/>
-    <w:pPr>
-      <w:spacing w:before="0" w:after="100"/>
-      <w:ind w:left="200" w:hanging="0"/>
-    </w:pPr>
-    <w:rPr>
-      <w:rFonts w:cs="Mangal"/>
-      <w:szCs w:val="18"/>
-    </w:rPr>
-  </w:style>
-  <w:style w:type="numbering" w:styleId="NoList" w:default="1">
-    <w:name w:val="No List"/>
-    <w:uiPriority w:val="99"/>
-    <w:semiHidden/>
-    <w:unhideWhenUsed/>
-    <w:qFormat/>
   </w:style>
   <w:style w:type="table" w:default="1" w:styleId="TableNormal">
     <w:name w:val="Normal Table"/>
@@ -1380,6 +1325,231 @@
         <w:right w:w="108" w:type="dxa"/>
       </w:tblCellMar>
     </w:tblPr>
+  </w:style>
+  <w:style w:type="numbering" w:default="1" w:styleId="NoList">
+    <w:name w:val="No List"/>
+    <w:uiPriority w:val="99"/>
+    <w:semiHidden/>
+    <w:unhideWhenUsed/>
+  </w:style>
+  <w:style w:type="character" w:customStyle="1" w:styleId="FootnoteCharacters">
+    <w:name w:val="Footnote Characters"/>
+    <w:qFormat/>
+  </w:style>
+  <w:style w:type="character" w:customStyle="1" w:styleId="FootnoteAnchor">
+    <w:name w:val="Footnote Anchor"/>
+    <w:rPr>
+      <w:vertAlign w:val="superscript"/>
+    </w:rPr>
+  </w:style>
+  <w:style w:type="character" w:customStyle="1" w:styleId="Bullets">
+    <w:name w:val="Bullets"/>
+    <w:qFormat/>
+    <w:rPr>
+      <w:rFonts w:ascii="OpenSymbol" w:eastAsia="OpenSymbol" w:hAnsi="OpenSymbol" w:cs="OpenSymbol"/>
+    </w:rPr>
+  </w:style>
+  <w:style w:type="character" w:styleId="Hyperlink">
+    <w:name w:val="Hyperlink"/>
+    <w:basedOn w:val="DefaultParagraphFont"/>
+    <w:uiPriority w:val="99"/>
+    <w:unhideWhenUsed/>
+    <w:rsid w:val="00027143"/>
+    <w:rPr>
+      <w:color w:val="0000FF" w:themeColor="hyperlink"/>
+      <w:u w:val="single"/>
+    </w:rPr>
+  </w:style>
+  <w:style w:type="character" w:customStyle="1" w:styleId="IndexLink">
+    <w:name w:val="Index Link"/>
+    <w:qFormat/>
+  </w:style>
+  <w:style w:type="paragraph" w:customStyle="1" w:styleId="Heading">
+    <w:name w:val="Heading"/>
+    <w:basedOn w:val="Normal"/>
+    <w:next w:val="BodyText"/>
+    <w:qFormat/>
+    <w:pPr>
+      <w:keepNext/>
+      <w:spacing w:before="240" w:after="120"/>
+    </w:pPr>
+    <w:rPr>
+      <w:rFonts w:ascii="Liberation Sans" w:eastAsia="Noto Sans CJK SC" w:hAnsi="Liberation Sans" w:cs="Lohit Devanagari"/>
+      <w:sz w:val="28"/>
+      <w:szCs w:val="28"/>
+    </w:rPr>
+  </w:style>
+  <w:style w:type="paragraph" w:styleId="BodyText">
+    <w:name w:val="Body Text"/>
+    <w:basedOn w:val="Normal"/>
+    <w:pPr>
+      <w:spacing w:after="140" w:line="276" w:lineRule="auto"/>
+    </w:pPr>
+  </w:style>
+  <w:style w:type="paragraph" w:styleId="List">
+    <w:name w:val="List"/>
+    <w:basedOn w:val="BodyText"/>
+    <w:rPr>
+      <w:rFonts w:cs="Lohit Devanagari"/>
+    </w:rPr>
+  </w:style>
+  <w:style w:type="paragraph" w:styleId="Caption">
+    <w:name w:val="caption"/>
+    <w:basedOn w:val="Normal"/>
+    <w:qFormat/>
+    <w:pPr>
+      <w:suppressLineNumbers/>
+      <w:spacing w:before="120" w:after="120"/>
+    </w:pPr>
+    <w:rPr>
+      <w:rFonts w:cs="Lohit Devanagari"/>
+      <w:i/>
+      <w:iCs/>
+      <w:sz w:val="24"/>
+      <w:szCs w:val="24"/>
+    </w:rPr>
+  </w:style>
+  <w:style w:type="paragraph" w:customStyle="1" w:styleId="Index">
+    <w:name w:val="Index"/>
+    <w:basedOn w:val="Normal"/>
+    <w:qFormat/>
+    <w:pPr>
+      <w:suppressLineNumbers/>
+    </w:pPr>
+    <w:rPr>
+      <w:rFonts w:cs="Lohit Devanagari"/>
+    </w:rPr>
+  </w:style>
+  <w:style w:type="paragraph" w:customStyle="1" w:styleId="LO-normal">
+    <w:name w:val="LO-normal"/>
+    <w:qFormat/>
+    <w:pPr>
+      <w:spacing w:after="240"/>
+      <w:jc w:val="both"/>
+    </w:pPr>
+  </w:style>
+  <w:style w:type="paragraph" w:styleId="Title">
+    <w:name w:val="Title"/>
+    <w:basedOn w:val="LO-normal"/>
+    <w:next w:val="LO-normal"/>
+    <w:uiPriority w:val="10"/>
+    <w:qFormat/>
+    <w:pPr>
+      <w:keepNext/>
+      <w:keepLines/>
+    </w:pPr>
+    <w:rPr>
+      <w:rFonts w:ascii="Source Sans Pro" w:eastAsia="Source Sans Pro" w:hAnsi="Source Sans Pro" w:cs="Source Sans Pro"/>
+      <w:b/>
+      <w:color w:val="FFFFFF"/>
+      <w:sz w:val="120"/>
+      <w:szCs w:val="120"/>
+    </w:rPr>
+  </w:style>
+  <w:style w:type="paragraph" w:styleId="Subtitle">
+    <w:name w:val="Subtitle"/>
+    <w:basedOn w:val="LO-normal"/>
+    <w:next w:val="LO-normal"/>
+    <w:uiPriority w:val="11"/>
+    <w:qFormat/>
+    <w:pPr>
+      <w:keepNext/>
+      <w:keepLines/>
+      <w:spacing w:after="320"/>
+    </w:pPr>
+    <w:rPr>
+      <w:rFonts w:ascii="Arial" w:eastAsia="Arial" w:hAnsi="Arial" w:cs="Arial"/>
+      <w:color w:val="666666"/>
+      <w:sz w:val="30"/>
+      <w:szCs w:val="30"/>
+    </w:rPr>
+  </w:style>
+  <w:style w:type="paragraph" w:customStyle="1" w:styleId="HeaderandFooter">
+    <w:name w:val="Header and Footer"/>
+    <w:basedOn w:val="Normal"/>
+    <w:qFormat/>
+  </w:style>
+  <w:style w:type="paragraph" w:styleId="Header">
+    <w:name w:val="header"/>
+    <w:basedOn w:val="HeaderandFooter"/>
+  </w:style>
+  <w:style w:type="paragraph" w:styleId="Footer">
+    <w:name w:val="footer"/>
+    <w:basedOn w:val="HeaderandFooter"/>
+  </w:style>
+  <w:style w:type="paragraph" w:styleId="FootnoteText">
+    <w:name w:val="footnote text"/>
+    <w:basedOn w:val="Normal"/>
+  </w:style>
+  <w:style w:type="paragraph" w:styleId="TOCHeading">
+    <w:name w:val="TOC Heading"/>
+    <w:basedOn w:val="Heading1"/>
+    <w:next w:val="Normal"/>
+    <w:uiPriority w:val="39"/>
+    <w:unhideWhenUsed/>
+    <w:qFormat/>
+    <w:rsid w:val="00027143"/>
+    <w:pPr>
+      <w:suppressAutoHyphens w:val="0"/>
+      <w:spacing w:before="240" w:after="0" w:line="259" w:lineRule="auto"/>
+      <w:jc w:val="left"/>
+    </w:pPr>
+    <w:rPr>
+      <w:rFonts w:asciiTheme="majorHAnsi" w:eastAsiaTheme="majorEastAsia" w:hAnsiTheme="majorHAnsi" w:cstheme="majorBidi"/>
+      <w:b w:val="0"/>
+      <w:color w:val="365F91" w:themeColor="accent1" w:themeShade="BF"/>
+      <w:sz w:val="32"/>
+      <w:szCs w:val="32"/>
+      <w:lang w:eastAsia="en-US" w:bidi="ar-SA"/>
+    </w:rPr>
+  </w:style>
+  <w:style w:type="paragraph" w:styleId="TOC1">
+    <w:name w:val="toc 1"/>
+    <w:basedOn w:val="Normal"/>
+    <w:next w:val="Normal"/>
+    <w:autoRedefine/>
+    <w:uiPriority w:val="39"/>
+    <w:unhideWhenUsed/>
+    <w:rsid w:val="00027143"/>
+    <w:pPr>
+      <w:spacing w:after="100"/>
+    </w:pPr>
+    <w:rPr>
+      <w:rFonts w:cs="Mangal"/>
+      <w:szCs w:val="18"/>
+    </w:rPr>
+  </w:style>
+  <w:style w:type="paragraph" w:styleId="TOC2">
+    <w:name w:val="toc 2"/>
+    <w:basedOn w:val="Normal"/>
+    <w:next w:val="Normal"/>
+    <w:autoRedefine/>
+    <w:uiPriority w:val="39"/>
+    <w:unhideWhenUsed/>
+    <w:rsid w:val="00905087"/>
+    <w:pPr>
+      <w:spacing w:after="100"/>
+      <w:ind w:left="200"/>
+    </w:pPr>
+    <w:rPr>
+      <w:rFonts w:cs="Mangal"/>
+      <w:szCs w:val="18"/>
+    </w:rPr>
+  </w:style>
+  <w:style w:type="paragraph" w:styleId="ListParagraph">
+    <w:name w:val="List Paragraph"/>
+    <w:basedOn w:val="Normal"/>
+    <w:uiPriority w:val="34"/>
+    <w:qFormat/>
+    <w:rsid w:val="00DA43F3"/>
+    <w:pPr>
+      <w:ind w:left="720"/>
+      <w:contextualSpacing/>
+    </w:pPr>
+    <w:rPr>
+      <w:rFonts w:cs="Mangal"/>
+      <w:szCs w:val="18"/>
+    </w:rPr>
   </w:style>
 </w:styles>
 </file>
@@ -1709,7 +1879,7 @@
 </file>
 
 <file path=customXml/itemProps1.xml><?xml version="1.0" encoding="utf-8"?>
-<ds:datastoreItem xmlns:ds="http://schemas.openxmlformats.org/officeDocument/2006/customXml" ds:itemID="{BAA0D169-B11E-415D-9540-65CCF6F99BB6}">
+<ds:datastoreItem xmlns:ds="http://schemas.openxmlformats.org/officeDocument/2006/customXml" ds:itemID="{E93318A1-6140-422D-B276-2F56D90FBD55}">
   <ds:schemaRefs>
     <ds:schemaRef ds:uri="http://schemas.openxmlformats.org/officeDocument/2006/bibliography"/>
   </ds:schemaRefs>

</xml_diff>

<commit_message>
Missing `%` in Docx jinja
</commit_message>
<xml_diff>
--- a/docassemble/tclpgoogledocsmerger/data/templates/ClausesTemplate_fixed.docx
+++ b/docassemble/tclpgoogledocsmerger/data/templates/ClausesTemplate_fixed.docx
@@ -335,47 +335,49 @@
       </w:r>
       <w:proofErr w:type="spellStart"/>
       <w:r>
-        <w:t>tags_with_</w:t>
-      </w:r>
+        <w:t>tags_with_rows</w:t>
+      </w:r>
+      <w:proofErr w:type="spellEnd"/>
+      <w:r>
+        <w:t xml:space="preserve"> </w:t>
+      </w:r>
+      <w:r>
+        <w:t>%</w:t>
+      </w:r>
+      <w:r>
+        <w:t>}</w:t>
+      </w:r>
+    </w:p>
+    <w:p>
       <w:proofErr w:type="gramStart"/>
       <w:r>
-        <w:t>rows</w:t>
+        <w:t>{{ tag</w:t>
+      </w:r>
+      <w:proofErr w:type="gramEnd"/>
+      <w:r>
+        <w:t xml:space="preserve"> }}:</w:t>
+      </w:r>
+    </w:p>
+    <w:p>
+      <w:r>
+        <w:t xml:space="preserve">{%p for doc in </w:t>
+      </w:r>
+      <w:proofErr w:type="spellStart"/>
+      <w:r>
+        <w:t>tags_with_rows</w:t>
       </w:r>
       <w:proofErr w:type="spellEnd"/>
       <w:r>
-        <w:t xml:space="preserve"> }</w:t>
-      </w:r>
-      <w:proofErr w:type="gramEnd"/>
-    </w:p>
-    <w:p>
-      <w:proofErr w:type="gramStart"/>
-      <w:r>
-        <w:t>{{ tag</w:t>
-      </w:r>
-      <w:proofErr w:type="gramEnd"/>
-      <w:r>
-        <w:t xml:space="preserve"> }}:</w:t>
+        <w:t xml:space="preserve">[tag] </w:t>
+      </w:r>
+      <w:r>
+        <w:t>%</w:t>
       </w:r>
       <w:bookmarkStart w:id="6" w:name="_GoBack"/>
       <w:bookmarkEnd w:id="6"/>
-    </w:p>
-    <w:p>
-      <w:r>
-        <w:t xml:space="preserve">{%p for doc in </w:t>
-      </w:r>
-      <w:proofErr w:type="spellStart"/>
-      <w:r>
-        <w:t>tags_with_rows</w:t>
-      </w:r>
-      <w:proofErr w:type="spellEnd"/>
-      <w:r>
-        <w:t>[tag</w:t>
-      </w:r>
-      <w:proofErr w:type="gramStart"/>
-      <w:r>
-        <w:t>] }</w:t>
-      </w:r>
-      <w:proofErr w:type="gramEnd"/>
+      <w:r>
+        <w:t>}</w:t>
+      </w:r>
     </w:p>
     <w:p>
       <w:pPr>
@@ -1879,7 +1881,7 @@
 </file>
 
 <file path=customXml/itemProps1.xml><?xml version="1.0" encoding="utf-8"?>
-<ds:datastoreItem xmlns:ds="http://schemas.openxmlformats.org/officeDocument/2006/customXml" ds:itemID="{E93318A1-6140-422D-B276-2F56D90FBD55}">
+<ds:datastoreItem xmlns:ds="http://schemas.openxmlformats.org/officeDocument/2006/customXml" ds:itemID="{6A7176DA-C693-48DA-A42C-84289F7B737B}">
   <ds:schemaRefs>
     <ds:schemaRef ds:uri="http://schemas.openxmlformats.org/officeDocument/2006/bibliography"/>
   </ds:schemaRefs>

</xml_diff>

<commit_message>
Updated the Template doc to be cleaner without the image
</commit_message>
<xml_diff>
--- a/docassemble/tclpgoogledocsmerger/data/templates/ClausesTemplate_fixed.docx
+++ b/docassemble/tclpgoogledocsmerger/data/templates/ClausesTemplate_fixed.docx
@@ -15,15 +15,24 @@
           <w:szCs w:val="96"/>
         </w:rPr>
       </w:pPr>
-      <w:r>
-        <w:rPr>
+      <w:bookmarkStart w:id="0" w:name="_6p9e43leqsip"/>
+      <w:bookmarkStart w:id="1" w:name="_2cxwo03z1nom"/>
+      <w:bookmarkEnd w:id="0"/>
+      <w:bookmarkEnd w:id="1"/>
+      <w:r>
+        <w:rPr>
+          <w:rFonts w:ascii="Source Sans Pro" w:eastAsia="Source Sans Pro" w:hAnsi="Source Sans Pro" w:cs="Source Sans Pro"/>
+          <w:b/>
           <w:noProof/>
+          <w:color w:val="FFFFFF"/>
+          <w:sz w:val="96"/>
+          <w:szCs w:val="96"/>
         </w:rPr>
         <w:drawing>
           <wp:inline distT="0" distB="0" distL="0" distR="0">
-            <wp:extent cx="2220595" cy="1080770"/>
-            <wp:effectExtent l="0" t="0" r="0" b="0"/>
-            <wp:docPr id="1" name="image3.png"/>
+            <wp:extent cx="3788672" cy="1844044"/>
+            <wp:effectExtent l="0" t="0" r="2540" b="3810"/>
+            <wp:docPr id="9" name="Picture 9"/>
             <wp:cNvGraphicFramePr>
               <a:graphicFrameLocks xmlns:a="http://schemas.openxmlformats.org/drawingml/2006/main" noChangeAspect="1"/>
             </wp:cNvGraphicFramePr>
@@ -31,21 +40,25 @@
               <a:graphicData uri="http://schemas.openxmlformats.org/drawingml/2006/picture">
                 <pic:pic xmlns:pic="http://schemas.openxmlformats.org/drawingml/2006/picture">
                   <pic:nvPicPr>
-                    <pic:cNvPr id="1" name="image3.png"/>
-                    <pic:cNvPicPr>
-                      <a:picLocks noChangeAspect="1" noChangeArrowheads="1"/>
-                    </pic:cNvPicPr>
+                    <pic:cNvPr id="9" name="The Chancery Lane Project Logo.png"/>
+                    <pic:cNvPicPr/>
                   </pic:nvPicPr>
                   <pic:blipFill>
-                    <a:blip r:embed="rId8"/>
+                    <a:blip r:embed="rId8" cstate="print">
+                      <a:extLst>
+                        <a:ext uri="{28A0092B-C50C-407E-A947-70E740481C1C}">
+                          <a14:useLocalDpi xmlns:a14="http://schemas.microsoft.com/office/drawing/2010/main" val="0"/>
+                        </a:ext>
+                      </a:extLst>
+                    </a:blip>
                     <a:stretch>
                       <a:fillRect/>
                     </a:stretch>
                   </pic:blipFill>
-                  <pic:spPr bwMode="auto">
+                  <pic:spPr>
                     <a:xfrm>
                       <a:off x="0" y="0"/>
-                      <a:ext cx="2220595" cy="1080770"/>
+                      <a:ext cx="3788672" cy="1844044"/>
                     </a:xfrm>
                     <a:prstGeom prst="rect">
                       <a:avLst/>
@@ -57,16 +70,29 @@
           </wp:inline>
         </w:drawing>
       </w:r>
-      <w:bookmarkStart w:id="0" w:name="_6p9e43leqsip"/>
-      <w:bookmarkStart w:id="1" w:name="_2cxwo03z1nom"/>
-      <w:bookmarkEnd w:id="0"/>
-      <w:bookmarkEnd w:id="1"/>
-    </w:p>
-    <w:p>
-      <w:pPr>
+    </w:p>
+    <w:p>
+      <w:pPr>
+        <w:pStyle w:val="Heading"/>
+        <w:rPr>
+          <w:b/>
+        </w:rPr>
+      </w:pPr>
+      <w:r>
+        <w:rPr>
+          <w:b/>
+        </w:rPr>
+        <w:t>Downloaded Clauses</w:t>
+      </w:r>
+    </w:p>
+    <w:p>
+      <w:pPr>
+        <w:pStyle w:val="Heading"/>
+        <w:rPr>
+          <w:b/>
+        </w:rPr>
         <w:sectPr>
-          <w:headerReference w:type="default" r:id="rId9"/>
-          <w:footerReference w:type="default" r:id="rId10"/>
+          <w:footerReference w:type="default" r:id="rId9"/>
           <w:pgSz w:w="11906" w:h="16838"/>
           <w:pgMar w:top="2692" w:right="1440" w:bottom="1440" w:left="1440" w:header="720" w:footer="720" w:gutter="0"/>
           <w:pgNumType w:start="1"/>
@@ -76,8 +102,27 @@
         </w:sectPr>
       </w:pPr>
       <w:r>
-        <w:t>Clauses</w:t>
-      </w:r>
+        <w:rPr>
+          <w:b/>
+        </w:rPr>
+        <w:t xml:space="preserve">{{ </w:t>
+      </w:r>
+      <w:proofErr w:type="spellStart"/>
+      <w:r>
+        <w:rPr>
+          <w:b/>
+        </w:rPr>
+        <w:t>today_date</w:t>
+      </w:r>
+      <w:proofErr w:type="spellEnd"/>
+      <w:r>
+        <w:rPr>
+          <w:b/>
+        </w:rPr>
+        <w:t xml:space="preserve"> }}</w:t>
+      </w:r>
+      <w:bookmarkStart w:id="2" w:name="_GoBack"/>
+      <w:bookmarkEnd w:id="2"/>
     </w:p>
     <w:p>
       <w:pPr>
@@ -88,8 +133,8 @@
           <w:szCs w:val="96"/>
         </w:rPr>
       </w:pPr>
-      <w:bookmarkStart w:id="2" w:name="_4a2ei5vywoeo"/>
-      <w:bookmarkEnd w:id="2"/>
+      <w:bookmarkStart w:id="3" w:name="_4a2ei5vywoeo"/>
+      <w:bookmarkEnd w:id="3"/>
       <w:r>
         <w:lastRenderedPageBreak/>
         <w:t>Disclaimer</w:t>
@@ -163,8 +208,8 @@
     <w:p>
       <w:pPr>
         <w:sectPr>
-          <w:headerReference w:type="default" r:id="rId11"/>
-          <w:footerReference w:type="default" r:id="rId12"/>
+          <w:headerReference w:type="default" r:id="rId10"/>
+          <w:footerReference w:type="default" r:id="rId11"/>
           <w:pgSz w:w="11906" w:h="16838"/>
           <w:pgMar w:top="1275" w:right="1440" w:bottom="1440" w:left="1440" w:header="720" w:footer="0" w:gutter="0"/>
           <w:cols w:space="720"/>
@@ -217,20 +262,29 @@
     </w:p>
     <w:p>
       <w:pPr>
-        <w:pStyle w:val="Heading2"/>
-      </w:pPr>
-      <w:bookmarkStart w:id="3" w:name="_Toc90128866"/>
-      <w:bookmarkStart w:id="4" w:name="_Toc90128590"/>
+        <w:pStyle w:val="Heading"/>
+        <w:rPr>
+          <w:b/>
+        </w:rPr>
+      </w:pPr>
+      <w:bookmarkStart w:id="4" w:name="_Toc90128866"/>
+      <w:bookmarkStart w:id="5" w:name="_Toc90128590"/>
       <w:proofErr w:type="gramStart"/>
       <w:r>
+        <w:rPr>
+          <w:b/>
+        </w:rPr>
         <w:t>{{ clause</w:t>
       </w:r>
       <w:proofErr w:type="gramEnd"/>
       <w:r>
+        <w:rPr>
+          <w:b/>
+        </w:rPr>
         <w:t>[0].name }}</w:t>
       </w:r>
-      <w:bookmarkEnd w:id="3"/>
       <w:bookmarkEnd w:id="4"/>
+      <w:bookmarkEnd w:id="5"/>
     </w:p>
     <w:p>
       <w:pPr>
@@ -294,7 +348,7 @@
           <w:szCs w:val="54"/>
         </w:rPr>
       </w:pPr>
-      <w:bookmarkStart w:id="5" w:name="MainText"/>
+      <w:bookmarkStart w:id="6" w:name="MainText"/>
       <w:r>
         <w:t xml:space="preserve">{%p </w:t>
       </w:r>
@@ -306,7 +360,7 @@
       <w:r>
         <w:t xml:space="preserve"> %}</w:t>
       </w:r>
-      <w:bookmarkEnd w:id="5"/>
+      <w:bookmarkEnd w:id="6"/>
     </w:p>
     <w:p>
       <w:pPr>
@@ -318,9 +372,15 @@
     </w:p>
     <w:p>
       <w:pPr>
-        <w:pStyle w:val="Heading2"/>
-      </w:pPr>
-      <w:r>
+        <w:pStyle w:val="Heading"/>
+        <w:rPr>
+          <w:b/>
+        </w:rPr>
+      </w:pPr>
+      <w:r>
+        <w:rPr>
+          <w:b/>
+        </w:rPr>
         <w:t>Tag Appendix</w:t>
       </w:r>
     </w:p>
@@ -373,8 +433,6 @@
       <w:r>
         <w:t>%</w:t>
       </w:r>
-      <w:bookmarkStart w:id="6" w:name="_GoBack"/>
-      <w:bookmarkEnd w:id="6"/>
       <w:r>
         <w:t>}</w:t>
       </w:r>
@@ -450,8 +508,8 @@
       </w:r>
     </w:p>
     <w:sectPr>
-      <w:headerReference w:type="default" r:id="rId13"/>
-      <w:footerReference w:type="default" r:id="rId14"/>
+      <w:headerReference w:type="default" r:id="rId12"/>
+      <w:footerReference w:type="default" r:id="rId13"/>
       <w:pgSz w:w="11906" w:h="16838"/>
       <w:pgMar w:top="1275" w:right="1440" w:bottom="1440" w:left="1440" w:header="720" w:footer="0" w:gutter="0"/>
       <w:cols w:space="720"/>
@@ -593,72 +651,11 @@
     <w:pPr>
       <w:pStyle w:val="LO-normal"/>
     </w:pPr>
-    <w:r>
-      <w:rPr>
-        <w:noProof/>
-      </w:rPr>
-      <w:drawing>
-        <wp:anchor distT="0" distB="0" distL="0" distR="0" simplePos="0" relativeHeight="2" behindDoc="1" locked="0" layoutInCell="1" allowOverlap="1">
-          <wp:simplePos x="0" y="0"/>
-          <wp:positionH relativeFrom="page">
-            <wp:posOffset>-1495425</wp:posOffset>
-          </wp:positionH>
-          <wp:positionV relativeFrom="page">
-            <wp:posOffset>0</wp:posOffset>
-          </wp:positionV>
-          <wp:extent cx="7560310" cy="10687050"/>
-          <wp:effectExtent l="0" t="0" r="0" b="0"/>
-          <wp:wrapNone/>
-          <wp:docPr id="2" name="image4.png"/>
-          <wp:cNvGraphicFramePr>
-            <a:graphicFrameLocks xmlns:a="http://schemas.openxmlformats.org/drawingml/2006/main" noChangeAspect="1"/>
-          </wp:cNvGraphicFramePr>
-          <a:graphic xmlns:a="http://schemas.openxmlformats.org/drawingml/2006/main">
-            <a:graphicData uri="http://schemas.openxmlformats.org/drawingml/2006/picture">
-              <pic:pic xmlns:pic="http://schemas.openxmlformats.org/drawingml/2006/picture">
-                <pic:nvPicPr>
-                  <pic:cNvPr id="2" name="image4.png"/>
-                  <pic:cNvPicPr>
-                    <a:picLocks noChangeAspect="1" noChangeArrowheads="1"/>
-                  </pic:cNvPicPr>
-                </pic:nvPicPr>
-                <pic:blipFill>
-                  <a:blip r:embed="rId1"/>
-                  <a:srcRect l="5607" r="5607"/>
-                  <a:stretch>
-                    <a:fillRect/>
-                  </a:stretch>
-                </pic:blipFill>
-                <pic:spPr bwMode="auto">
-                  <a:xfrm>
-                    <a:off x="0" y="0"/>
-                    <a:ext cx="7560310" cy="10687050"/>
-                  </a:xfrm>
-                  <a:prstGeom prst="rect">
-                    <a:avLst/>
-                  </a:prstGeom>
-                </pic:spPr>
-              </pic:pic>
-            </a:graphicData>
-          </a:graphic>
-        </wp:anchor>
-      </w:drawing>
-    </w:r>
   </w:p>
 </w:hdr>
 </file>
 
 <file path=word/header2.xml><?xml version="1.0" encoding="utf-8"?>
-<w:hdr xmlns:wpc="http://schemas.microsoft.com/office/word/2010/wordprocessingCanvas" xmlns:cx="http://schemas.microsoft.com/office/drawing/2014/chartex" xmlns:cx1="http://schemas.microsoft.com/office/drawing/2015/9/8/chartex" xmlns:cx2="http://schemas.microsoft.com/office/drawing/2015/10/21/chartex" xmlns:cx3="http://schemas.microsoft.com/office/drawing/2016/5/9/chartex" xmlns:cx4="http://schemas.microsoft.com/office/drawing/2016/5/10/chartex" xmlns:cx5="http://schemas.microsoft.com/office/drawing/2016/5/11/chartex" xmlns:cx6="http://schemas.microsoft.com/office/drawing/2016/5/12/chartex" xmlns:cx7="http://schemas.microsoft.com/office/drawing/2016/5/13/chartex" xmlns:cx8="http://schemas.microsoft.com/office/drawing/2016/5/14/chartex" xmlns:mc="http://schemas.openxmlformats.org/markup-compatibility/2006" xmlns:aink="http://schemas.microsoft.com/office/drawing/2016/ink" xmlns:am3d="http://schemas.microsoft.com/office/drawing/2017/model3d" xmlns:o="urn:schemas-microsoft-com:office:office" xmlns:r="http://schemas.openxmlformats.org/officeDocument/2006/relationships" xmlns:m="http://schemas.openxmlformats.org/officeDocument/2006/math" xmlns:v="urn:schemas-microsoft-com:vml" xmlns:wp14="http://schemas.microsoft.com/office/word/2010/wordprocessingDrawing" xmlns:wp="http://schemas.openxmlformats.org/drawingml/2006/wordprocessingDrawing" xmlns:w10="urn:schemas-microsoft-com:office:word" xmlns:w="http://schemas.openxmlformats.org/wordprocessingml/2006/main" xmlns:w14="http://schemas.microsoft.com/office/word/2010/wordml" xmlns:w15="http://schemas.microsoft.com/office/word/2012/wordml" xmlns:w16cid="http://schemas.microsoft.com/office/word/2016/wordml/cid" xmlns:w16se="http://schemas.microsoft.com/office/word/2015/wordml/symex" xmlns:wpg="http://schemas.microsoft.com/office/word/2010/wordprocessingGroup" xmlns:wpi="http://schemas.microsoft.com/office/word/2010/wordprocessingInk" xmlns:wne="http://schemas.microsoft.com/office/word/2006/wordml" xmlns:wps="http://schemas.microsoft.com/office/word/2010/wordprocessingShape" mc:Ignorable="w14 w15 w16se w16cid wp14">
-  <w:p>
-    <w:pPr>
-      <w:pStyle w:val="LO-normal"/>
-    </w:pPr>
-  </w:p>
-</w:hdr>
-</file>
-
-<file path=word/header3.xml><?xml version="1.0" encoding="utf-8"?>
 <w:hdr xmlns:wpc="http://schemas.microsoft.com/office/word/2010/wordprocessingCanvas" xmlns:cx="http://schemas.microsoft.com/office/drawing/2014/chartex" xmlns:cx1="http://schemas.microsoft.com/office/drawing/2015/9/8/chartex" xmlns:cx2="http://schemas.microsoft.com/office/drawing/2015/10/21/chartex" xmlns:cx3="http://schemas.microsoft.com/office/drawing/2016/5/9/chartex" xmlns:cx4="http://schemas.microsoft.com/office/drawing/2016/5/10/chartex" xmlns:cx5="http://schemas.microsoft.com/office/drawing/2016/5/11/chartex" xmlns:cx6="http://schemas.microsoft.com/office/drawing/2016/5/12/chartex" xmlns:cx7="http://schemas.microsoft.com/office/drawing/2016/5/13/chartex" xmlns:cx8="http://schemas.microsoft.com/office/drawing/2016/5/14/chartex" xmlns:mc="http://schemas.openxmlformats.org/markup-compatibility/2006" xmlns:aink="http://schemas.microsoft.com/office/drawing/2016/ink" xmlns:am3d="http://schemas.microsoft.com/office/drawing/2017/model3d" xmlns:o="urn:schemas-microsoft-com:office:office" xmlns:r="http://schemas.openxmlformats.org/officeDocument/2006/relationships" xmlns:m="http://schemas.openxmlformats.org/officeDocument/2006/math" xmlns:v="urn:schemas-microsoft-com:vml" xmlns:wp14="http://schemas.microsoft.com/office/word/2010/wordprocessingDrawing" xmlns:wp="http://schemas.openxmlformats.org/drawingml/2006/wordprocessingDrawing" xmlns:w10="urn:schemas-microsoft-com:office:word" xmlns:w="http://schemas.openxmlformats.org/wordprocessingml/2006/main" xmlns:w14="http://schemas.microsoft.com/office/word/2010/wordml" xmlns:w15="http://schemas.microsoft.com/office/word/2012/wordml" xmlns:w16cid="http://schemas.microsoft.com/office/word/2016/wordml/cid" xmlns:w16se="http://schemas.microsoft.com/office/word/2015/wordml/symex" xmlns:wpg="http://schemas.microsoft.com/office/word/2010/wordprocessingGroup" xmlns:wpi="http://schemas.microsoft.com/office/word/2010/wordprocessingInk" xmlns:wne="http://schemas.microsoft.com/office/word/2006/wordml" xmlns:wps="http://schemas.microsoft.com/office/word/2010/wordprocessingShape" mc:Ignorable="w14 w15 w16se w16cid wp14">
   <w:p>
     <w:pPr>
@@ -1310,7 +1307,6 @@
   <w:style w:type="character" w:default="1" w:styleId="DefaultParagraphFont">
     <w:name w:val="Default Paragraph Font"/>
     <w:uiPriority w:val="1"/>
-    <w:semiHidden/>
     <w:unhideWhenUsed/>
   </w:style>
   <w:style w:type="table" w:default="1" w:styleId="TableNormal">
@@ -1881,7 +1877,7 @@
 </file>
 
 <file path=customXml/itemProps1.xml><?xml version="1.0" encoding="utf-8"?>
-<ds:datastoreItem xmlns:ds="http://schemas.openxmlformats.org/officeDocument/2006/customXml" ds:itemID="{6A7176DA-C693-48DA-A42C-84289F7B737B}">
+<ds:datastoreItem xmlns:ds="http://schemas.openxmlformats.org/officeDocument/2006/customXml" ds:itemID="{2C9CB7C8-DBDB-4DD0-B4D8-45045984ACCF}">
   <ds:schemaRefs>
     <ds:schemaRef ds:uri="http://schemas.openxmlformats.org/officeDocument/2006/bibliography"/>
   </ds:schemaRefs>

</xml_diff>

<commit_message>
Added insturctions about the navigation pane for Word and LibreOffice
</commit_message>
<xml_diff>
--- a/docassemble/tclpgoogledocsmerger/data/templates/ClausesTemplate_fixed.docx
+++ b/docassemble/tclpgoogledocsmerger/data/templates/ClausesTemplate_fixed.docx
@@ -73,24 +73,15 @@
     </w:p>
     <w:p>
       <w:pPr>
-        <w:pStyle w:val="Heading"/>
-        <w:rPr>
-          <w:b/>
-        </w:rPr>
-      </w:pPr>
-      <w:r>
-        <w:rPr>
-          <w:b/>
-        </w:rPr>
+        <w:pStyle w:val="Heading1"/>
+      </w:pPr>
+      <w:r>
         <w:t>Downloaded Clauses</w:t>
       </w:r>
     </w:p>
     <w:p>
       <w:pPr>
-        <w:pStyle w:val="Heading"/>
-        <w:rPr>
-          <w:b/>
-        </w:rPr>
+        <w:pStyle w:val="Heading2"/>
         <w:sectPr>
           <w:footerReference w:type="default" r:id="rId9"/>
           <w:pgSz w:w="11906" w:h="16838"/>
@@ -101,40 +92,34 @@
           <w:docGrid w:linePitch="100" w:charSpace="16384"/>
         </w:sectPr>
       </w:pPr>
-      <w:r>
-        <w:rPr>
-          <w:b/>
-        </w:rPr>
+      <w:proofErr w:type="gramStart"/>
+      <w:r>
         <w:t xml:space="preserve">{{ </w:t>
       </w:r>
       <w:proofErr w:type="spellStart"/>
       <w:r>
-        <w:rPr>
-          <w:b/>
-        </w:rPr>
-        <w:t>today_date</w:t>
+        <w:t>today</w:t>
+      </w:r>
+      <w:proofErr w:type="gramEnd"/>
+      <w:r>
+        <w:t>_date</w:t>
       </w:r>
       <w:proofErr w:type="spellEnd"/>
       <w:r>
-        <w:rPr>
-          <w:b/>
-        </w:rPr>
         <w:t xml:space="preserve"> }}</w:t>
       </w:r>
-      <w:bookmarkStart w:id="2" w:name="_GoBack"/>
-      <w:bookmarkEnd w:id="2"/>
-    </w:p>
-    <w:p>
-      <w:pPr>
-        <w:pStyle w:val="Heading"/>
+    </w:p>
+    <w:p>
+      <w:pPr>
+        <w:pStyle w:val="Heading2"/>
         <w:rPr>
           <w:color w:val="FFFFFF"/>
           <w:sz w:val="96"/>
           <w:szCs w:val="96"/>
         </w:rPr>
       </w:pPr>
-      <w:bookmarkStart w:id="3" w:name="_4a2ei5vywoeo"/>
-      <w:bookmarkEnd w:id="3"/>
+      <w:bookmarkStart w:id="2" w:name="_4a2ei5vywoeo"/>
+      <w:bookmarkEnd w:id="2"/>
       <w:r>
         <w:lastRenderedPageBreak/>
         <w:t>Disclaimer</w:t>
@@ -203,6 +188,29 @@
     <w:p>
       <w:r>
         <w:t>At present, all the clauses are based on the laws of England and Wales. We encourage the conversion of these precedent clauses for use in other jurisdictions.</w:t>
+      </w:r>
+    </w:p>
+    <w:p>
+      <w:pPr>
+        <w:pStyle w:val="Heading"/>
+      </w:pPr>
+    </w:p>
+    <w:p>
+      <w:pPr>
+        <w:pStyle w:val="Heading2"/>
+      </w:pPr>
+      <w:r>
+        <w:t>How to use this document</w:t>
+      </w:r>
+    </w:p>
+    <w:p>
+      <w:r>
+        <w:t>Since this document might contain many clauses, you should consider using the navigation pane. In Word 2019, you can do this by opening the “View” tab of the ribbon, and checking the “Navigation Pane” checkbox</w:t>
+      </w:r>
+      <w:bookmarkStart w:id="3" w:name="_GoBack"/>
+      <w:bookmarkEnd w:id="3"/>
+      <w:r>
+        <w:t>. In LibreOffice, you can press F5 or go to View &gt; Navigator to see the equivalent feature.</w:t>
       </w:r>
     </w:p>
     <w:p>
@@ -218,29 +226,12 @@
         </w:sectPr>
       </w:pPr>
       <w:r>
-        <w:t>You can find an appendix of the documents based on the tags that you searched by at the end of the document.</w:t>
-      </w:r>
-    </w:p>
-    <w:sdt>
-      <w:sdtPr>
-        <w:id w:val="2117631301"/>
-        <w:docPartObj>
-          <w:docPartGallery w:val="Table of Contents"/>
-          <w:docPartUnique/>
-        </w:docPartObj>
-      </w:sdtPr>
-      <w:sdtEndPr/>
-      <w:sdtContent>
-        <w:p>
-          <w:pPr>
-            <w:pStyle w:val="TOCHeading"/>
-            <w:rPr>
-              <w:rFonts w:ascii="Source Sans Pro" w:eastAsia="Source Sans Pro" w:hAnsi="Source Sans Pro" w:cs="Source Sans Pro"/>
-            </w:rPr>
-          </w:pPr>
-        </w:p>
-      </w:sdtContent>
-    </w:sdt>
+        <w:t>You can find an appendix of the documents based on the tags that you searched by at the end of the document</w:t>
+      </w:r>
+      <w:r>
+        <w:t>.</w:t>
+      </w:r>
+    </w:p>
     <w:p>
       <w:pPr>
         <w:rPr>
@@ -249,6 +240,7 @@
         </w:rPr>
       </w:pPr>
       <w:r>
+        <w:lastRenderedPageBreak/>
         <w:t xml:space="preserve">{%p for clause in </w:t>
       </w:r>
       <w:proofErr w:type="spellStart"/>
@@ -262,9 +254,10 @@
     </w:p>
     <w:p>
       <w:pPr>
-        <w:pStyle w:val="Heading"/>
+        <w:pStyle w:val="Heading1"/>
         <w:rPr>
-          <w:b/>
+          <w:sz w:val="40"/>
+          <w:szCs w:val="40"/>
         </w:rPr>
       </w:pPr>
       <w:bookmarkStart w:id="4" w:name="_Toc90128866"/>
@@ -272,14 +265,16 @@
       <w:proofErr w:type="gramStart"/>
       <w:r>
         <w:rPr>
-          <w:b/>
+          <w:sz w:val="40"/>
+          <w:szCs w:val="40"/>
         </w:rPr>
         <w:t>{{ clause</w:t>
       </w:r>
       <w:proofErr w:type="gramEnd"/>
       <w:r>
         <w:rPr>
-          <w:b/>
+          <w:sz w:val="40"/>
+          <w:szCs w:val="40"/>
         </w:rPr>
         <w:t>[0].name }}</w:t>
       </w:r>
@@ -372,15 +367,9 @@
     </w:p>
     <w:p>
       <w:pPr>
-        <w:pStyle w:val="Heading"/>
-        <w:rPr>
-          <w:b/>
-        </w:rPr>
-      </w:pPr>
-      <w:r>
-        <w:rPr>
-          <w:b/>
-        </w:rPr>
+        <w:pStyle w:val="Heading1"/>
+      </w:pPr>
+      <w:r>
         <w:t>Tag Appendix</w:t>
       </w:r>
     </w:p>
@@ -1188,8 +1177,8 @@
   </w:style>
   <w:style w:type="paragraph" w:styleId="Heading1">
     <w:name w:val="heading 1"/>
-    <w:basedOn w:val="LO-normal"/>
-    <w:next w:val="LO-normal"/>
+    <w:basedOn w:val="Header"/>
+    <w:next w:val="BodyText"/>
     <w:uiPriority w:val="9"/>
     <w:qFormat/>
     <w:pPr>
@@ -1206,20 +1195,19 @@
   </w:style>
   <w:style w:type="paragraph" w:styleId="Heading2">
     <w:name w:val="heading 2"/>
-    <w:basedOn w:val="LO-normal"/>
-    <w:next w:val="LO-normal"/>
+    <w:basedOn w:val="Heading"/>
+    <w:next w:val="BodyText"/>
     <w:uiPriority w:val="9"/>
     <w:unhideWhenUsed/>
     <w:qFormat/>
-    <w:pPr>
-      <w:keepNext/>
+    <w:rsid w:val="009979E3"/>
+    <w:pPr>
       <w:keepLines/>
       <w:outlineLvl w:val="1"/>
     </w:pPr>
     <w:rPr>
       <w:rFonts w:ascii="Source Sans Pro" w:eastAsia="Source Sans Pro" w:hAnsi="Source Sans Pro" w:cs="Source Sans Pro"/>
       <w:b/>
-      <w:sz w:val="22"/>
       <w:szCs w:val="22"/>
     </w:rPr>
   </w:style>
@@ -1307,6 +1295,7 @@
   <w:style w:type="character" w:default="1" w:styleId="DefaultParagraphFont">
     <w:name w:val="Default Paragraph Font"/>
     <w:uiPriority w:val="1"/>
+    <w:semiHidden/>
     <w:unhideWhenUsed/>
   </w:style>
   <w:style w:type="table" w:default="1" w:styleId="TableNormal">
@@ -1877,7 +1866,7 @@
 </file>
 
 <file path=customXml/itemProps1.xml><?xml version="1.0" encoding="utf-8"?>
-<ds:datastoreItem xmlns:ds="http://schemas.openxmlformats.org/officeDocument/2006/customXml" ds:itemID="{2C9CB7C8-DBDB-4DD0-B4D8-45045984ACCF}">
+<ds:datastoreItem xmlns:ds="http://schemas.openxmlformats.org/officeDocument/2006/customXml" ds:itemID="{6BB8FA32-9DEA-404A-BF47-BB0A38245AFB}">
   <ds:schemaRefs>
     <ds:schemaRef ds:uri="http://schemas.openxmlformats.org/officeDocument/2006/bibliography"/>
   </ds:schemaRefs>

</xml_diff>

<commit_message>
Updated the template with the new copy
</commit_message>
<xml_diff>
--- a/docassemble/tclpgoogledocsmerger/data/templates/ClausesTemplate_fixed.docx
+++ b/docassemble/tclpgoogledocsmerger/data/templates/ClausesTemplate_fixed.docx
@@ -111,6 +111,348 @@
     </w:p>
     <w:p>
       <w:pPr>
+        <w:pStyle w:val="Heading1"/>
+      </w:pPr>
+      <w:bookmarkStart w:id="2" w:name="_4a2ei5vywoeo"/>
+      <w:bookmarkEnd w:id="2"/>
+      <w:r>
+        <w:lastRenderedPageBreak/>
+        <w:t>How to use this document</w:t>
+      </w:r>
+    </w:p>
+    <w:p>
+      <w:pPr>
+        <w:rPr>
+          <w:sz w:val="24"/>
+          <w:szCs w:val="24"/>
+        </w:rPr>
+      </w:pPr>
+      <w:r>
+        <w:rPr>
+          <w:sz w:val="24"/>
+          <w:szCs w:val="24"/>
+        </w:rPr>
+        <w:t xml:space="preserve">Since this document might contain many clauses, you should consider using the </w:t>
+      </w:r>
+      <w:r>
+        <w:rPr>
+          <w:b/>
+          <w:sz w:val="24"/>
+          <w:szCs w:val="24"/>
+        </w:rPr>
+        <w:t>navigation pane</w:t>
+      </w:r>
+      <w:r>
+        <w:rPr>
+          <w:sz w:val="24"/>
+          <w:szCs w:val="24"/>
+        </w:rPr>
+        <w:t xml:space="preserve">. In Word 2019, you can do this by opening the </w:t>
+      </w:r>
+      <w:r>
+        <w:rPr>
+          <w:b/>
+          <w:sz w:val="24"/>
+          <w:szCs w:val="24"/>
+        </w:rPr>
+        <w:t>“View” tab of the ribbon</w:t>
+      </w:r>
+      <w:r>
+        <w:rPr>
+          <w:sz w:val="24"/>
+          <w:szCs w:val="24"/>
+        </w:rPr>
+        <w:t xml:space="preserve">, and checking the </w:t>
+      </w:r>
+      <w:r>
+        <w:rPr>
+          <w:b/>
+          <w:sz w:val="24"/>
+          <w:szCs w:val="24"/>
+        </w:rPr>
+        <w:t>“Navigation Pane” checkbox</w:t>
+      </w:r>
+      <w:r>
+        <w:rPr>
+          <w:sz w:val="24"/>
+          <w:szCs w:val="24"/>
+        </w:rPr>
+        <w:t>. In LibreOffice, you can press F5 or go to View &gt; Navigator to see the equivalent feature.</w:t>
+      </w:r>
+    </w:p>
+    <w:p>
+      <w:pPr>
+        <w:rPr>
+          <w:sz w:val="24"/>
+          <w:szCs w:val="24"/>
+        </w:rPr>
+      </w:pPr>
+      <w:r>
+        <w:rPr>
+          <w:sz w:val="24"/>
+          <w:szCs w:val="24"/>
+        </w:rPr>
+        <w:t>You can find an appendix of the documents based on the tags that you searched by at the end of the document.</w:t>
+      </w:r>
+    </w:p>
+    <w:p>
+      <w:pPr>
+        <w:rPr>
+          <w:sz w:val="24"/>
+          <w:szCs w:val="24"/>
+        </w:rPr>
+      </w:pPr>
+    </w:p>
+    <w:p>
+      <w:pPr>
+        <w:rPr>
+          <w:sz w:val="24"/>
+          <w:szCs w:val="24"/>
+        </w:rPr>
+      </w:pPr>
+    </w:p>
+    <w:p>
+      <w:pPr>
+        <w:pStyle w:val="Heading2"/>
+        <w:rPr>
+          <w:sz w:val="24"/>
+          <w:szCs w:val="24"/>
+          <w:lang w:eastAsia="en-US" w:bidi="ar-SA"/>
+        </w:rPr>
+      </w:pPr>
+      <w:r>
+        <w:rPr>
+          <w:lang w:eastAsia="en-US" w:bidi="ar-SA"/>
+        </w:rPr>
+        <w:t xml:space="preserve">Overview of this </w:t>
+      </w:r>
+      <w:proofErr w:type="spellStart"/>
+      <w:r>
+        <w:rPr>
+          <w:lang w:eastAsia="en-US" w:bidi="ar-SA"/>
+        </w:rPr>
+        <w:t>personalised</w:t>
+      </w:r>
+      <w:proofErr w:type="spellEnd"/>
+      <w:r>
+        <w:rPr>
+          <w:lang w:eastAsia="en-US" w:bidi="ar-SA"/>
+        </w:rPr>
+        <w:t xml:space="preserve"> selection of climate clauses</w:t>
+      </w:r>
+    </w:p>
+    <w:p>
+      <w:pPr>
+        <w:rPr>
+          <w:rFonts w:ascii="Times New Roman" w:hAnsi="Times New Roman" w:cs="Times New Roman"/>
+          <w:sz w:val="24"/>
+          <w:szCs w:val="24"/>
+          <w:lang w:eastAsia="en-US" w:bidi="ar-SA"/>
+        </w:rPr>
+      </w:pPr>
+      <w:r>
+        <w:rPr>
+          <w:lang w:eastAsia="en-US" w:bidi="ar-SA"/>
+        </w:rPr>
+        <w:t xml:space="preserve">This </w:t>
+      </w:r>
+      <w:proofErr w:type="spellStart"/>
+      <w:r>
+        <w:rPr>
+          <w:lang w:eastAsia="en-US" w:bidi="ar-SA"/>
+        </w:rPr>
+        <w:t>personalised</w:t>
+      </w:r>
+      <w:proofErr w:type="spellEnd"/>
+      <w:r>
+        <w:rPr>
+          <w:lang w:eastAsia="en-US" w:bidi="ar-SA"/>
+        </w:rPr>
+        <w:t xml:space="preserve"> selection of climate clause has been generated based on the practice areas, sectors and climate solutions that you selected using TCLP’s climate clause picker. It provides you with an initial selection of clauses relevant to the agreement that you are working on.</w:t>
+      </w:r>
+    </w:p>
+    <w:p>
+      <w:pPr>
+        <w:rPr>
+          <w:rFonts w:ascii="Times New Roman" w:hAnsi="Times New Roman" w:cs="Times New Roman"/>
+          <w:sz w:val="24"/>
+          <w:szCs w:val="24"/>
+          <w:lang w:eastAsia="en-US" w:bidi="ar-SA"/>
+        </w:rPr>
+      </w:pPr>
+      <w:r>
+        <w:rPr>
+          <w:lang w:eastAsia="en-US" w:bidi="ar-SA"/>
+        </w:rPr>
+        <w:t>You can quickly cut and paste the most useful clause, or sections from the clauses, into your agreement and then tailor them to the specific needs of your transaction. Each clause is introduced with an overview, followed by the clause text.</w:t>
+      </w:r>
+    </w:p>
+    <w:p>
+      <w:pPr>
+        <w:rPr>
+          <w:rFonts w:ascii="Times New Roman" w:hAnsi="Times New Roman" w:cs="Times New Roman"/>
+          <w:sz w:val="24"/>
+          <w:szCs w:val="24"/>
+          <w:lang w:eastAsia="en-US" w:bidi="ar-SA"/>
+        </w:rPr>
+      </w:pPr>
+      <w:r>
+        <w:rPr>
+          <w:lang w:eastAsia="en-US" w:bidi="ar-SA"/>
+        </w:rPr>
+        <w:t>To help you make drafting decisions such as the level of climate ambition your agreement should include and whether and how to make use of carbon offsets, you may find it helpful to refer to TCLP's other resources such as our net zero explainer, net zero drafting checklist, net zero drafting definitions and our note on carbon offsetting (all available in our</w:t>
+      </w:r>
+      <w:hyperlink r:id="rId10" w:history="1">
+        <w:r>
+          <w:rPr>
+            <w:u w:val="single"/>
+            <w:lang w:eastAsia="en-US" w:bidi="ar-SA"/>
+          </w:rPr>
+          <w:t xml:space="preserve"> </w:t>
+        </w:r>
+        <w:r>
+          <w:rPr>
+            <w:color w:val="0000FF"/>
+            <w:u w:val="single"/>
+            <w:lang w:eastAsia="en-US" w:bidi="ar-SA"/>
+          </w:rPr>
+          <w:t>net zero implementation tools</w:t>
+        </w:r>
+      </w:hyperlink>
+      <w:r>
+        <w:rPr>
+          <w:lang w:eastAsia="en-US" w:bidi="ar-SA"/>
+        </w:rPr>
+        <w:t>).  For further climate definitions, see our</w:t>
+      </w:r>
+      <w:hyperlink r:id="rId11" w:history="1">
+        <w:r>
+          <w:rPr>
+            <w:u w:val="single"/>
+            <w:lang w:eastAsia="en-US" w:bidi="ar-SA"/>
+          </w:rPr>
+          <w:t xml:space="preserve"> </w:t>
+        </w:r>
+        <w:r>
+          <w:rPr>
+            <w:color w:val="0000FF"/>
+            <w:u w:val="single"/>
+            <w:lang w:eastAsia="en-US" w:bidi="ar-SA"/>
+          </w:rPr>
+          <w:t>Glossary</w:t>
+        </w:r>
+      </w:hyperlink>
+      <w:r>
+        <w:rPr>
+          <w:lang w:eastAsia="en-US" w:bidi="ar-SA"/>
+        </w:rPr>
+        <w:t>.</w:t>
+      </w:r>
+    </w:p>
+    <w:p>
+      <w:pPr>
+        <w:rPr>
+          <w:rFonts w:ascii="Times New Roman" w:hAnsi="Times New Roman" w:cs="Times New Roman"/>
+          <w:sz w:val="24"/>
+          <w:szCs w:val="24"/>
+          <w:lang w:eastAsia="en-US" w:bidi="ar-SA"/>
+        </w:rPr>
+      </w:pPr>
+      <w:r>
+        <w:rPr>
+          <w:lang w:eastAsia="en-US" w:bidi="ar-SA"/>
+        </w:rPr>
+        <w:t xml:space="preserve">The climate clause picker has been launched in beta. To help us improve this tool and develop it further, we would be grateful for your feedback. Please contact </w:t>
+      </w:r>
+      <w:hyperlink r:id="rId12" w:history="1">
+        <w:proofErr w:type="spellStart"/>
+        <w:r>
+          <w:rPr>
+            <w:color w:val="1155CC"/>
+            <w:u w:val="single"/>
+            <w:lang w:eastAsia="en-US" w:bidi="ar-SA"/>
+          </w:rPr>
+          <w:t>Humzah</w:t>
+        </w:r>
+        <w:proofErr w:type="spellEnd"/>
+        <w:r>
+          <w:rPr>
+            <w:color w:val="1155CC"/>
+            <w:u w:val="single"/>
+            <w:lang w:eastAsia="en-US" w:bidi="ar-SA"/>
+          </w:rPr>
+          <w:t xml:space="preserve"> at TCLP</w:t>
+        </w:r>
+      </w:hyperlink>
+      <w:r>
+        <w:rPr>
+          <w:lang w:eastAsia="en-US" w:bidi="ar-SA"/>
+        </w:rPr>
+        <w:t xml:space="preserve"> to provide feedback and suggestions for improvements.</w:t>
+      </w:r>
+    </w:p>
+    <w:p>
+      <w:pPr>
+        <w:rPr>
+          <w:lang w:eastAsia="en-US" w:bidi="ar-SA"/>
+        </w:rPr>
+      </w:pPr>
+      <w:r>
+        <w:rPr>
+          <w:lang w:eastAsia="en-US" w:bidi="ar-SA"/>
+        </w:rPr>
+        <w:t>You can find an appendix of the documents based on the tags that you searched by at the end of the document.</w:t>
+      </w:r>
+    </w:p>
+    <w:p>
+      <w:pPr>
+        <w:spacing w:after="0"/>
+        <w:jc w:val="left"/>
+        <w:rPr>
+          <w:lang w:eastAsia="en-US" w:bidi="ar-SA"/>
+        </w:rPr>
+      </w:pPr>
+      <w:r>
+        <w:rPr>
+          <w:lang w:eastAsia="en-US" w:bidi="ar-SA"/>
+        </w:rPr>
+        <w:br w:type="page"/>
+      </w:r>
+      <w:bookmarkStart w:id="3" w:name="_GoBack"/>
+      <w:bookmarkEnd w:id="3"/>
+    </w:p>
+    <w:p>
+      <w:pPr>
+        <w:rPr>
+          <w:rFonts w:ascii="Times New Roman" w:hAnsi="Times New Roman" w:cs="Times New Roman"/>
+          <w:sz w:val="24"/>
+          <w:szCs w:val="24"/>
+          <w:lang w:eastAsia="en-US" w:bidi="ar-SA"/>
+        </w:rPr>
+      </w:pPr>
+    </w:p>
+    <w:p>
+      <w:pPr>
+        <w:pStyle w:val="Heading2"/>
+      </w:pPr>
+    </w:p>
+    <w:p>
+      <w:pPr>
+        <w:pStyle w:val="BodyText"/>
+      </w:pPr>
+    </w:p>
+    <w:p>
+      <w:pPr>
+        <w:pStyle w:val="BodyText"/>
+      </w:pPr>
+    </w:p>
+    <w:p>
+      <w:pPr>
+        <w:pStyle w:val="BodyText"/>
+      </w:pPr>
+    </w:p>
+    <w:p>
+      <w:pPr>
         <w:pStyle w:val="Heading2"/>
         <w:rPr>
           <w:color w:val="FFFFFF"/>
@@ -118,106 +460,35 @@
           <w:szCs w:val="96"/>
         </w:rPr>
       </w:pPr>
-      <w:bookmarkStart w:id="2" w:name="_4a2ei5vywoeo"/>
-      <w:bookmarkEnd w:id="2"/>
-      <w:r>
-        <w:lastRenderedPageBreak/>
+      <w:r>
         <w:t>Disclaimer</w:t>
       </w:r>
     </w:p>
     <w:p>
-      <w:pPr>
-        <w:pStyle w:val="LO-normal"/>
-        <w:rPr>
-          <w:rFonts w:ascii="Source Sans Pro" w:eastAsia="Source Sans Pro" w:hAnsi="Source Sans Pro" w:cs="Source Sans Pro"/>
-          <w:b/>
-          <w:color w:val="FFFFFF"/>
-          <w:sz w:val="96"/>
-          <w:szCs w:val="96"/>
-        </w:rPr>
-      </w:pPr>
-      <w:r>
-        <w:t>The clauses in this Climate Contract Playbook have been prepared in good faith on a pro bono basis and are free to download and use. The clauses have been drafted and edited by a variety of lawyers and, as such, the approaches to drafting may not conform to any particular drafting norms. We acknowledge this as a consequence of the collaborative drafting process.</w:t>
-      </w:r>
-    </w:p>
-    <w:p>
-      <w:pPr>
-        <w:pStyle w:val="LO-normal"/>
-        <w:rPr>
-          <w:rFonts w:ascii="Source Sans Pro" w:eastAsia="Source Sans Pro" w:hAnsi="Source Sans Pro" w:cs="Source Sans Pro"/>
-          <w:b/>
-          <w:color w:val="FFFFFF"/>
-          <w:sz w:val="96"/>
-          <w:szCs w:val="96"/>
-        </w:rPr>
-      </w:pPr>
-      <w:r>
-        <w:t>This Climate Contract Playbook and the clauses in it are provided on an ‘as is’ basis and without any representation or warranty as to accuracy or that the clauses will achieve the relevant climate goal or any other welcome.</w:t>
-      </w:r>
-    </w:p>
-    <w:p>
-      <w:pPr>
-        <w:pStyle w:val="LO-normal"/>
-        <w:rPr>
-          <w:rFonts w:ascii="Source Sans Pro" w:eastAsia="Source Sans Pro" w:hAnsi="Source Sans Pro" w:cs="Source Sans Pro"/>
-          <w:b/>
-          <w:color w:val="FFFFFF"/>
-          <w:sz w:val="96"/>
-          <w:szCs w:val="96"/>
-        </w:rPr>
-      </w:pPr>
-      <w:r>
-        <w:t>This Climate Contract Playbook does not comprise, constitute or provide personal, specific or individual recommendations or advice of any kind, and does not contain legal or financial advice. The clauses are precedents for legal professionals to use, amend and negotiate using their professional skill and judgement and at their own risk.</w:t>
-      </w:r>
-    </w:p>
-    <w:p>
-      <w:pPr>
-        <w:pStyle w:val="LO-normal"/>
-        <w:rPr>
-          <w:rFonts w:ascii="Source Sans Pro" w:eastAsia="Source Sans Pro" w:hAnsi="Source Sans Pro" w:cs="Source Sans Pro"/>
-          <w:b/>
-          <w:color w:val="FFFFFF"/>
-          <w:sz w:val="96"/>
-          <w:szCs w:val="96"/>
-        </w:rPr>
-      </w:pPr>
-      <w:r>
-        <w:t>While care has been taken in the drafting of these clauses, neither The Chancery Lane Project nor any of its contributors owe a duty of care to any party in relation to the preparation of the Climate Change Playbook and do not accept any liability for any errors or omissions, nor for any loss incurred by any person relying on or using this Climate Contract Playbook or any other person. Users should use their own professional judgement in the application of these clauses to any particular circumstance or jurisdiction or seek independent legal advice.</w:t>
-      </w:r>
-    </w:p>
-    <w:p>
-      <w:r>
-        <w:t>At present, all the clauses are based on the laws of England and Wales. We encourage the conversion of these precedent clauses for use in other jurisdictions.</w:t>
-      </w:r>
-    </w:p>
-    <w:p>
-      <w:pPr>
-        <w:pStyle w:val="Heading"/>
-      </w:pPr>
-    </w:p>
-    <w:p>
-      <w:pPr>
-        <w:pStyle w:val="Heading2"/>
-      </w:pPr>
-      <w:r>
-        <w:t>How to use this document</w:t>
-      </w:r>
-    </w:p>
-    <w:p>
-      <w:r>
-        <w:t>Since this document might contain many clauses, you should consider using the navigation pane. In Word 2019, you can do this by opening the “View” tab of the ribbon, and checking the “Navigation Pane” checkbox</w:t>
-      </w:r>
-      <w:bookmarkStart w:id="3" w:name="_GoBack"/>
-      <w:bookmarkEnd w:id="3"/>
-      <w:r>
-        <w:t>. In LibreOffice, you can press F5 or go to View &gt; Navigator to see the equivalent feature.</w:t>
+      <w:r>
+        <w:t>The clauses in this document (and published in our website) have been prepared in good faith on a pro bono basis and are free to download and use. The clauses have been drafted and edited by a variety of lawyers and, as such, the approaches to drafting may not conform to any particular drafting norms. We acknowledge this as a consequence of the collaborative drafting process.</w:t>
+      </w:r>
+    </w:p>
+    <w:p>
+      <w:r>
+        <w:t>These clauses are provided on an ‘as is’ basis and without any representation or warranty as to accuracy or that the clauses will achieve the relevant climate goal or any other outcome.</w:t>
+      </w:r>
+    </w:p>
+    <w:p>
+      <w:r>
+        <w:t>This document does not comprise, constitute or provide personal, specific or individual recommendations or advice of any kind, and does not contain legal or financial advice. The clauses are precedents for legal professionals to use, amend and negotiate using their professional skill and judgement and at their own risk.</w:t>
+      </w:r>
+    </w:p>
+    <w:p>
+      <w:r>
+        <w:t>While care has been taken in the drafting of these clauses, neither The Chancery Lane Project nor any of its contributors owe a duty of care to any party in relation to their preparation and do not accept any liability for any errors or omissions, nor for any loss incurred by any person relying on or using these clauses or any other person. Users should use their own professional judgement in the application of these clauses to any particular circumstance or jurisdiction or seek independent legal advice.</w:t>
       </w:r>
     </w:p>
     <w:p>
       <w:pPr>
         <w:sectPr>
-          <w:headerReference w:type="default" r:id="rId10"/>
-          <w:footerReference w:type="default" r:id="rId11"/>
+          <w:headerReference w:type="default" r:id="rId13"/>
+          <w:footerReference w:type="default" r:id="rId14"/>
           <w:pgSz w:w="11906" w:h="16838"/>
           <w:pgMar w:top="1275" w:right="1440" w:bottom="1440" w:left="1440" w:header="720" w:footer="0" w:gutter="0"/>
           <w:cols w:space="720"/>
@@ -226,7 +497,7 @@
         </w:sectPr>
       </w:pPr>
       <w:r>
-        <w:t>You can find an appendix of the documents based on the tags that you searched by at the end of the document</w:t>
+        <w:t>At present, all the clauses are based on the laws of England and Wales. We encourage the conversion of these precedent clauses for use in other jurisdictions</w:t>
       </w:r>
       <w:r>
         <w:t>.</w:t>
@@ -497,8 +768,8 @@
       </w:r>
     </w:p>
     <w:sectPr>
-      <w:headerReference w:type="default" r:id="rId12"/>
-      <w:footerReference w:type="default" r:id="rId13"/>
+      <w:headerReference w:type="default" r:id="rId15"/>
+      <w:footerReference w:type="default" r:id="rId16"/>
       <w:pgSz w:w="11906" w:h="16838"/>
       <w:pgMar w:top="1275" w:right="1440" w:bottom="1440" w:left="1440" w:header="720" w:footer="0" w:gutter="0"/>
       <w:cols w:space="720"/>
@@ -1538,6 +1809,25 @@
       <w:szCs w:val="18"/>
     </w:rPr>
   </w:style>
+  <w:style w:type="paragraph" w:styleId="NormalWeb">
+    <w:name w:val="Normal (Web)"/>
+    <w:basedOn w:val="Normal"/>
+    <w:uiPriority w:val="99"/>
+    <w:semiHidden/>
+    <w:unhideWhenUsed/>
+    <w:rsid w:val="00A85393"/>
+    <w:pPr>
+      <w:suppressAutoHyphens w:val="0"/>
+      <w:spacing w:before="100" w:beforeAutospacing="1" w:after="100" w:afterAutospacing="1"/>
+      <w:jc w:val="left"/>
+    </w:pPr>
+    <w:rPr>
+      <w:rFonts w:ascii="Times New Roman" w:eastAsia="Times New Roman" w:hAnsi="Times New Roman" w:cs="Times New Roman"/>
+      <w:sz w:val="24"/>
+      <w:szCs w:val="24"/>
+      <w:lang w:eastAsia="en-US" w:bidi="ar-SA"/>
+    </w:rPr>
+  </w:style>
 </w:styles>
 </file>
 
@@ -1866,7 +2156,7 @@
 </file>
 
 <file path=customXml/itemProps1.xml><?xml version="1.0" encoding="utf-8"?>
-<ds:datastoreItem xmlns:ds="http://schemas.openxmlformats.org/officeDocument/2006/customXml" ds:itemID="{6BB8FA32-9DEA-404A-BF47-BB0A38245AFB}">
+<ds:datastoreItem xmlns:ds="http://schemas.openxmlformats.org/officeDocument/2006/customXml" ds:itemID="{54C07F9F-4D11-4A8D-A5F2-458C752D011E}">
   <ds:schemaRefs>
     <ds:schemaRef ds:uri="http://schemas.openxmlformats.org/officeDocument/2006/bibliography"/>
   </ds:schemaRefs>

</xml_diff>

<commit_message>
Moved tag lists to the beginning, and removed the last modified dates from the docs
</commit_message>
<xml_diff>
--- a/docassemble/tclpgoogledocsmerger/data/templates/ClausesTemplate_fixed.docx
+++ b/docassemble/tclpgoogledocsmerger/data/templates/ClausesTemplate_fixed.docx
@@ -192,7 +192,35 @@
           <w:sz w:val="24"/>
           <w:szCs w:val="24"/>
         </w:rPr>
-        <w:t>You can find an appendix of the documents based on the tags that you searched by at the end of the document.</w:t>
+        <w:t xml:space="preserve">You can find </w:t>
+      </w:r>
+      <w:r>
+        <w:rPr>
+          <w:sz w:val="24"/>
+          <w:szCs w:val="24"/>
+        </w:rPr>
+        <w:t>lists</w:t>
+      </w:r>
+      <w:r>
+        <w:rPr>
+          <w:sz w:val="24"/>
+          <w:szCs w:val="24"/>
+        </w:rPr>
+        <w:t xml:space="preserve"> of the documents based on the tags that you searched by at the </w:t>
+      </w:r>
+      <w:r>
+        <w:rPr>
+          <w:sz w:val="24"/>
+          <w:szCs w:val="24"/>
+        </w:rPr>
+        <w:t>beginning</w:t>
+      </w:r>
+      <w:r>
+        <w:rPr>
+          <w:sz w:val="24"/>
+          <w:szCs w:val="24"/>
+        </w:rPr>
+        <w:t xml:space="preserve"> of the document.</w:t>
       </w:r>
     </w:p>
     <w:p>
@@ -423,36 +451,6 @@
     </w:p>
     <w:p>
       <w:pPr>
-        <w:rPr>
-          <w:rFonts w:ascii="Times New Roman" w:hAnsi="Times New Roman" w:cs="Times New Roman"/>
-          <w:sz w:val="24"/>
-          <w:szCs w:val="24"/>
-          <w:lang w:eastAsia="en-US" w:bidi="ar-SA"/>
-        </w:rPr>
-      </w:pPr>
-    </w:p>
-    <w:p>
-      <w:pPr>
-        <w:pStyle w:val="Heading2"/>
-      </w:pPr>
-    </w:p>
-    <w:p>
-      <w:pPr>
-        <w:pStyle w:val="BodyText"/>
-      </w:pPr>
-    </w:p>
-    <w:p>
-      <w:pPr>
-        <w:pStyle w:val="BodyText"/>
-      </w:pPr>
-    </w:p>
-    <w:p>
-      <w:pPr>
-        <w:pStyle w:val="BodyText"/>
-      </w:pPr>
-    </w:p>
-    <w:p>
-      <w:pPr>
         <w:pStyle w:val="Heading2"/>
         <w:rPr>
           <w:color w:val="FFFFFF"/>
@@ -461,6 +459,7 @@
         </w:rPr>
       </w:pPr>
       <w:r>
+        <w:lastRenderedPageBreak/>
         <w:t>Disclaimer</w:t>
       </w:r>
     </w:p>
@@ -505,18 +504,28 @@
     </w:p>
     <w:p>
       <w:pPr>
-        <w:rPr>
-          <w:sz w:val="54"/>
-          <w:szCs w:val="54"/>
-        </w:rPr>
+        <w:pStyle w:val="Heading1"/>
       </w:pPr>
       <w:r>
         <w:lastRenderedPageBreak/>
-        <w:t xml:space="preserve">{%p for clause in </w:t>
+        <w:t xml:space="preserve">Tag </w:t>
+      </w:r>
+      <w:r>
+        <w:t>Lists</w:t>
+      </w:r>
+    </w:p>
+    <w:p>
+      <w:r>
+        <w:t>Below are lists of every document that is associated with the tags you searched.</w:t>
+      </w:r>
+    </w:p>
+    <w:p>
+      <w:r>
+        <w:t xml:space="preserve">{%p for tag in </w:t>
       </w:r>
       <w:proofErr w:type="spellStart"/>
       <w:r>
-        <w:t>mysubdoc</w:t>
+        <w:t>tags_with_rows</w:t>
       </w:r>
       <w:proofErr w:type="spellEnd"/>
       <w:r>
@@ -524,177 +533,26 @@
       </w:r>
     </w:p>
     <w:p>
-      <w:pPr>
-        <w:pStyle w:val="Heading1"/>
-        <w:rPr>
-          <w:sz w:val="40"/>
-          <w:szCs w:val="40"/>
-        </w:rPr>
-      </w:pPr>
-      <w:bookmarkStart w:id="4" w:name="_Toc90128866"/>
-      <w:bookmarkStart w:id="5" w:name="_Toc90128590"/>
       <w:proofErr w:type="gramStart"/>
       <w:r>
-        <w:rPr>
-          <w:sz w:val="40"/>
-          <w:szCs w:val="40"/>
-        </w:rPr>
-        <w:t>{{ clause</w:t>
+        <w:t>{{ tag</w:t>
       </w:r>
       <w:proofErr w:type="gramEnd"/>
       <w:r>
-        <w:rPr>
-          <w:sz w:val="40"/>
-          <w:szCs w:val="40"/>
-        </w:rPr>
-        <w:t>[0].name }}</w:t>
-      </w:r>
-      <w:bookmarkEnd w:id="4"/>
-      <w:bookmarkEnd w:id="5"/>
-    </w:p>
-    <w:p>
-      <w:pPr>
-        <w:pStyle w:val="LO-normal"/>
-      </w:pPr>
-      <w:r>
-        <w:t xml:space="preserve">Last modified at </w:t>
-      </w:r>
-      <w:proofErr w:type="gramStart"/>
-      <w:r>
-        <w:t>{{ clause</w:t>
-      </w:r>
-      <w:proofErr w:type="gramEnd"/>
-      <w:r>
-        <w:t>[1] }}.</w:t>
-      </w:r>
-    </w:p>
-    <w:p>
-      <w:pPr>
-        <w:pStyle w:val="LO-normal"/>
-      </w:pPr>
-      <w:r>
-        <w:t xml:space="preserve">{{r </w:t>
-      </w:r>
-      <w:proofErr w:type="gramStart"/>
-      <w:r>
-        <w:t>clause[</w:t>
-      </w:r>
-      <w:proofErr w:type="gramEnd"/>
-      <w:r>
-        <w:t>2] }}</w:t>
-      </w:r>
-    </w:p>
-    <w:p>
-      <w:r>
-        <w:t>_____________________________________________________</w:t>
-      </w:r>
-    </w:p>
-    <w:p>
-      <w:r>
-        <w:t xml:space="preserve">{{p </w:t>
-      </w:r>
-      <w:proofErr w:type="gramStart"/>
-      <w:r>
-        <w:t>clause[</w:t>
-      </w:r>
-      <w:proofErr w:type="gramEnd"/>
-      <w:r>
-        <w:t>3] }}</w:t>
-      </w:r>
-    </w:p>
-    <w:p>
-      <w:r>
-        <w:t>_____________________________________________________</w:t>
-      </w:r>
-    </w:p>
-    <w:p>
-      <w:pPr>
-        <w:rPr>
-          <w:sz w:val="54"/>
-          <w:szCs w:val="54"/>
-        </w:rPr>
-      </w:pPr>
-      <w:bookmarkStart w:id="6" w:name="MainText"/>
-      <w:r>
-        <w:t xml:space="preserve">{%p </w:t>
+        <w:t xml:space="preserve"> }}:</w:t>
+      </w:r>
+    </w:p>
+    <w:p>
+      <w:r>
+        <w:t xml:space="preserve">{%p for doc in </w:t>
       </w:r>
       <w:proofErr w:type="spellStart"/>
       <w:r>
-        <w:t>endfor</w:t>
+        <w:t>tags_with_rows</w:t>
       </w:r>
       <w:proofErr w:type="spellEnd"/>
       <w:r>
-        <w:t xml:space="preserve"> %}</w:t>
-      </w:r>
-      <w:bookmarkEnd w:id="6"/>
-    </w:p>
-    <w:p>
-      <w:pPr>
-        <w:rPr>
-          <w:sz w:val="54"/>
-          <w:szCs w:val="54"/>
-        </w:rPr>
-      </w:pPr>
-    </w:p>
-    <w:p>
-      <w:pPr>
-        <w:pStyle w:val="Heading1"/>
-      </w:pPr>
-      <w:r>
-        <w:t>Tag Appendix</w:t>
-      </w:r>
-    </w:p>
-    <w:p>
-      <w:r>
-        <w:t>Below are lists of every document that is associated with the tags you searched.</w:t>
-      </w:r>
-    </w:p>
-    <w:p>
-      <w:r>
-        <w:t xml:space="preserve">{%p for tag in </w:t>
-      </w:r>
-      <w:proofErr w:type="spellStart"/>
-      <w:r>
-        <w:t>tags_with_rows</w:t>
-      </w:r>
-      <w:proofErr w:type="spellEnd"/>
-      <w:r>
-        <w:t xml:space="preserve"> </w:t>
-      </w:r>
-      <w:r>
-        <w:t>%</w:t>
-      </w:r>
-      <w:r>
-        <w:t>}</w:t>
-      </w:r>
-    </w:p>
-    <w:p>
-      <w:proofErr w:type="gramStart"/>
-      <w:r>
-        <w:t>{{ tag</w:t>
-      </w:r>
-      <w:proofErr w:type="gramEnd"/>
-      <w:r>
-        <w:t xml:space="preserve"> }}:</w:t>
-      </w:r>
-    </w:p>
-    <w:p>
-      <w:r>
-        <w:t xml:space="preserve">{%p for doc in </w:t>
-      </w:r>
-      <w:proofErr w:type="spellStart"/>
-      <w:r>
-        <w:t>tags_with_rows</w:t>
-      </w:r>
-      <w:proofErr w:type="spellEnd"/>
-      <w:r>
-        <w:t xml:space="preserve">[tag] </w:t>
-      </w:r>
-      <w:r>
-        <w:t>%</w:t>
-      </w:r>
-      <w:r>
-        <w:t>}</w:t>
+        <w:t>[tag] %}</w:t>
       </w:r>
     </w:p>
     <w:p>
@@ -740,6 +598,7 @@
         <w:t xml:space="preserve"> %}</w:t>
       </w:r>
     </w:p>
+    <w:p/>
     <w:p>
       <w:pPr>
         <w:rPr>
@@ -748,6 +607,122 @@
         </w:rPr>
       </w:pPr>
       <w:r>
+        <w:t xml:space="preserve">{%p for clause in </w:t>
+      </w:r>
+      <w:proofErr w:type="spellStart"/>
+      <w:r>
+        <w:t>mysubdoc</w:t>
+      </w:r>
+      <w:proofErr w:type="spellEnd"/>
+      <w:r>
+        <w:t xml:space="preserve"> %}</w:t>
+      </w:r>
+    </w:p>
+    <w:p>
+      <w:pPr>
+        <w:pStyle w:val="Heading1"/>
+        <w:rPr>
+          <w:sz w:val="40"/>
+          <w:szCs w:val="40"/>
+        </w:rPr>
+      </w:pPr>
+      <w:bookmarkStart w:id="4" w:name="_Toc90128866"/>
+      <w:bookmarkStart w:id="5" w:name="_Toc90128590"/>
+      <w:proofErr w:type="gramStart"/>
+      <w:r>
+        <w:rPr>
+          <w:sz w:val="40"/>
+          <w:szCs w:val="40"/>
+        </w:rPr>
+        <w:t>{{ clause</w:t>
+      </w:r>
+      <w:proofErr w:type="gramEnd"/>
+      <w:r>
+        <w:rPr>
+          <w:sz w:val="40"/>
+          <w:szCs w:val="40"/>
+        </w:rPr>
+        <w:t>[0].name }}</w:t>
+      </w:r>
+      <w:bookmarkEnd w:id="4"/>
+      <w:bookmarkEnd w:id="5"/>
+    </w:p>
+    <w:p>
+      <w:pPr>
+        <w:pStyle w:val="LO-normal"/>
+      </w:pPr>
+      <w:r>
+        <w:t xml:space="preserve">{{r </w:t>
+      </w:r>
+      <w:proofErr w:type="gramStart"/>
+      <w:r>
+        <w:t>clause[</w:t>
+      </w:r>
+      <w:proofErr w:type="gramEnd"/>
+      <w:r>
+        <w:t>2] }}</w:t>
+      </w:r>
+    </w:p>
+    <w:p>
+      <w:r>
+        <w:t>_____________________________________________________</w:t>
+      </w:r>
+    </w:p>
+    <w:p>
+      <w:r>
+        <w:t xml:space="preserve">{{p </w:t>
+      </w:r>
+      <w:proofErr w:type="gramStart"/>
+      <w:r>
+        <w:t>clause[</w:t>
+      </w:r>
+      <w:proofErr w:type="gramEnd"/>
+      <w:r>
+        <w:t>3] }}</w:t>
+      </w:r>
+    </w:p>
+    <w:p>
+      <w:r>
+        <w:t>_____________________________________________________</w:t>
+      </w:r>
+    </w:p>
+    <w:p>
+      <w:pPr>
+        <w:rPr>
+          <w:sz w:val="54"/>
+          <w:szCs w:val="54"/>
+        </w:rPr>
+      </w:pPr>
+      <w:bookmarkStart w:id="6" w:name="MainText"/>
+      <w:r>
+        <w:t xml:space="preserve">{%p </w:t>
+      </w:r>
+      <w:proofErr w:type="spellStart"/>
+      <w:r>
+        <w:t>endfor</w:t>
+      </w:r>
+      <w:proofErr w:type="spellEnd"/>
+      <w:r>
+        <w:t xml:space="preserve"> %}</w:t>
+      </w:r>
+      <w:bookmarkEnd w:id="6"/>
+    </w:p>
+    <w:p>
+      <w:pPr>
+        <w:rPr>
+          <w:sz w:val="54"/>
+          <w:szCs w:val="54"/>
+        </w:rPr>
+      </w:pPr>
+    </w:p>
+    <w:p>
+      <w:pPr>
+        <w:rPr>
+          <w:sz w:val="54"/>
+          <w:szCs w:val="54"/>
+        </w:rPr>
+      </w:pPr>
+      <w:r>
         <w:t xml:space="preserve">Retrieved and assembled at </w:t>
       </w:r>
       <w:proofErr w:type="gramStart"/>
@@ -764,8 +739,16 @@
       </w:r>
       <w:proofErr w:type="spellEnd"/>
       <w:r>
-        <w:t xml:space="preserve"> }} </w:t>
-      </w:r>
+        <w:t xml:space="preserve"> }}</w:t>
+      </w:r>
+      <w:r>
+        <w:t>.</w:t>
+      </w:r>
+    </w:p>
+    <w:p>
+      <w:pPr>
+        <w:pStyle w:val="LO-normal"/>
+      </w:pPr>
     </w:p>
     <w:sectPr>
       <w:headerReference w:type="default" r:id="rId15"/>
@@ -2156,7 +2139,7 @@
 </file>
 
 <file path=customXml/itemProps1.xml><?xml version="1.0" encoding="utf-8"?>
-<ds:datastoreItem xmlns:ds="http://schemas.openxmlformats.org/officeDocument/2006/customXml" ds:itemID="{54C07F9F-4D11-4A8D-A5F2-458C752D011E}">
+<ds:datastoreItem xmlns:ds="http://schemas.openxmlformats.org/officeDocument/2006/customXml" ds:itemID="{AA528941-A8C3-40BE-8003-AF8ACC113E19}">
   <ds:schemaRefs>
     <ds:schemaRef ds:uri="http://schemas.openxmlformats.org/officeDocument/2006/bibliography"/>
   </ds:schemaRefs>

</xml_diff>

<commit_message>
More typos and trying an automatic redirect for the URL root
</commit_message>
<xml_diff>
--- a/docassemble/tclpgoogledocsmerger/data/templates/ClausesTemplate_fixed.docx
+++ b/docassemble/tclpgoogledocsmerger/data/templates/ClausesTemplate_fixed.docx
@@ -296,8 +296,22 @@
         <w:rPr>
           <w:lang w:eastAsia="en-US" w:bidi="ar-SA"/>
         </w:rPr>
-        <w:t xml:space="preserve"> selection of climate clause has been generated based on the practice areas, sectors and climate solutions that you selected using TCLP’s climate clause picker. It provides you with an initial selection of clauses relevant to the agreement that you are working on.</w:t>
-      </w:r>
+        <w:t xml:space="preserve"> selection of climate clause</w:t>
+      </w:r>
+      <w:r>
+        <w:rPr>
+          <w:lang w:eastAsia="en-US" w:bidi="ar-SA"/>
+        </w:rPr>
+        <w:t>s</w:t>
+      </w:r>
+      <w:r>
+        <w:rPr>
+          <w:lang w:eastAsia="en-US" w:bidi="ar-SA"/>
+        </w:rPr>
+        <w:t xml:space="preserve"> has been generated based on the practice areas, sectors and climate solutions that you selected using TCLP’s climate clause picker. It provides you with an initial selection of clauses relevant to the agreement that you are working on.</w:t>
+      </w:r>
+      <w:bookmarkStart w:id="3" w:name="_GoBack"/>
+      <w:bookmarkEnd w:id="3"/>
     </w:p>
     <w:p>
       <w:pPr>
@@ -446,8 +460,6 @@
         </w:rPr>
         <w:br w:type="page"/>
       </w:r>
-      <w:bookmarkStart w:id="3" w:name="_GoBack"/>
-      <w:bookmarkEnd w:id="3"/>
     </w:p>
     <w:p>
       <w:pPr>
@@ -739,10 +751,7 @@
       </w:r>
       <w:proofErr w:type="spellEnd"/>
       <w:r>
-        <w:t xml:space="preserve"> }}</w:t>
-      </w:r>
-      <w:r>
-        <w:t>.</w:t>
+        <w:t xml:space="preserve"> }}.</w:t>
       </w:r>
     </w:p>
     <w:p>
@@ -2139,7 +2148,7 @@
 </file>
 
 <file path=customXml/itemProps1.xml><?xml version="1.0" encoding="utf-8"?>
-<ds:datastoreItem xmlns:ds="http://schemas.openxmlformats.org/officeDocument/2006/customXml" ds:itemID="{AA528941-A8C3-40BE-8003-AF8ACC113E19}">
+<ds:datastoreItem xmlns:ds="http://schemas.openxmlformats.org/officeDocument/2006/customXml" ds:itemID="{5978982E-B961-4628-B2C2-77F3865ECF5A}">
   <ds:schemaRefs>
     <ds:schemaRef ds:uri="http://schemas.openxmlformats.org/officeDocument/2006/bibliography"/>
   </ds:schemaRefs>

</xml_diff>

<commit_message>
Page breaks, missed edits, and no -F
</commit_message>
<xml_diff>
--- a/docassemble/tclpgoogledocsmerger/data/templates/ClausesTemplate_fixed.docx
+++ b/docassemble/tclpgoogledocsmerger/data/templates/ClausesTemplate_fixed.docx
@@ -147,7 +147,7 @@
           <w:sz w:val="24"/>
           <w:szCs w:val="24"/>
         </w:rPr>
-        <w:t xml:space="preserve">. In Word 2019, you can do this by opening the </w:t>
+        <w:t xml:space="preserve">. In Word, you can do this by opening the </w:t>
       </w:r>
       <w:r>
         <w:rPr>
@@ -310,8 +310,6 @@
         </w:rPr>
         <w:t xml:space="preserve"> has been generated based on the practice areas, sectors and climate solutions that you selected using TCLP’s climate clause picker. It provides you with an initial selection of clauses relevant to the agreement that you are working on.</w:t>
       </w:r>
-      <w:bookmarkStart w:id="3" w:name="_GoBack"/>
-      <w:bookmarkEnd w:id="3"/>
     </w:p>
     <w:p>
       <w:pPr>
@@ -435,19 +433,6 @@
     </w:p>
     <w:p>
       <w:pPr>
-        <w:rPr>
-          <w:lang w:eastAsia="en-US" w:bidi="ar-SA"/>
-        </w:rPr>
-      </w:pPr>
-      <w:r>
-        <w:rPr>
-          <w:lang w:eastAsia="en-US" w:bidi="ar-SA"/>
-        </w:rPr>
-        <w:t>You can find an appendix of the documents based on the tags that you searched by at the end of the document.</w:t>
-      </w:r>
-    </w:p>
-    <w:p>
-      <w:pPr>
         <w:spacing w:after="0"/>
         <w:jc w:val="left"/>
         <w:rPr>
@@ -547,9 +532,20 @@
     <w:p>
       <w:proofErr w:type="gramStart"/>
       <w:r>
-        <w:t>{{ tag</w:t>
+        <w:t xml:space="preserve">{{ </w:t>
+      </w:r>
+      <w:proofErr w:type="spellStart"/>
+      <w:r>
+        <w:t>tag</w:t>
       </w:r>
       <w:proofErr w:type="gramEnd"/>
+      <w:r>
+        <w:t>|trim</w:t>
+      </w:r>
+      <w:proofErr w:type="spellEnd"/>
+      <w:r>
+        <w:t>(‘ -F’)</w:t>
+      </w:r>
       <w:r>
         <w:t xml:space="preserve"> }}:</w:t>
       </w:r>
@@ -610,7 +606,15 @@
         <w:t xml:space="preserve"> %}</w:t>
       </w:r>
     </w:p>
-    <w:p/>
+    <w:p>
+      <w:pPr>
+        <w:spacing w:after="0"/>
+        <w:jc w:val="left"/>
+      </w:pPr>
+      <w:r>
+        <w:br w:type="page"/>
+      </w:r>
+    </w:p>
     <w:p>
       <w:pPr>
         <w:rPr>
@@ -619,6 +623,7 @@
         </w:rPr>
       </w:pPr>
       <w:r>
+        <w:lastRenderedPageBreak/>
         <w:t xml:space="preserve">{%p for clause in </w:t>
       </w:r>
       <w:proofErr w:type="spellStart"/>
@@ -638,8 +643,8 @@
           <w:szCs w:val="40"/>
         </w:rPr>
       </w:pPr>
-      <w:bookmarkStart w:id="4" w:name="_Toc90128866"/>
-      <w:bookmarkStart w:id="5" w:name="_Toc90128590"/>
+      <w:bookmarkStart w:id="3" w:name="_Toc90128866"/>
+      <w:bookmarkStart w:id="4" w:name="_Toc90128590"/>
       <w:proofErr w:type="gramStart"/>
       <w:r>
         <w:rPr>
@@ -656,47 +661,60 @@
         </w:rPr>
         <w:t>[0].name }}</w:t>
       </w:r>
+      <w:bookmarkEnd w:id="3"/>
       <w:bookmarkEnd w:id="4"/>
+    </w:p>
+    <w:p>
+      <w:pPr>
+        <w:pStyle w:val="LO-normal"/>
+      </w:pPr>
+      <w:r>
+        <w:t xml:space="preserve">{{r </w:t>
+      </w:r>
+      <w:proofErr w:type="gramStart"/>
+      <w:r>
+        <w:t>clause[</w:t>
+      </w:r>
+      <w:proofErr w:type="gramEnd"/>
+      <w:r>
+        <w:t>2] }}</w:t>
+      </w:r>
+    </w:p>
+    <w:p>
+      <w:r>
+        <w:t>_____________________________________________________</w:t>
+      </w:r>
+    </w:p>
+    <w:p>
+      <w:r>
+        <w:t xml:space="preserve">{{p </w:t>
+      </w:r>
+      <w:proofErr w:type="gramStart"/>
+      <w:r>
+        <w:t>clause[</w:t>
+      </w:r>
+      <w:proofErr w:type="gramEnd"/>
+      <w:r>
+        <w:t>3] }}</w:t>
+      </w:r>
+    </w:p>
+    <w:p>
+      <w:r>
+        <w:t>_____________________________________________________</w:t>
+      </w:r>
+    </w:p>
+    <w:p>
+      <w:pPr>
+        <w:spacing w:after="0"/>
+        <w:jc w:val="left"/>
+      </w:pPr>
+      <w:r>
+        <w:br w:type="page"/>
+      </w:r>
+    </w:p>
+    <w:p>
+      <w:bookmarkStart w:id="5" w:name="_GoBack"/>
       <w:bookmarkEnd w:id="5"/>
-    </w:p>
-    <w:p>
-      <w:pPr>
-        <w:pStyle w:val="LO-normal"/>
-      </w:pPr>
-      <w:r>
-        <w:t xml:space="preserve">{{r </w:t>
-      </w:r>
-      <w:proofErr w:type="gramStart"/>
-      <w:r>
-        <w:t>clause[</w:t>
-      </w:r>
-      <w:proofErr w:type="gramEnd"/>
-      <w:r>
-        <w:t>2] }}</w:t>
-      </w:r>
-    </w:p>
-    <w:p>
-      <w:r>
-        <w:t>_____________________________________________________</w:t>
-      </w:r>
-    </w:p>
-    <w:p>
-      <w:r>
-        <w:t xml:space="preserve">{{p </w:t>
-      </w:r>
-      <w:proofErr w:type="gramStart"/>
-      <w:r>
-        <w:t>clause[</w:t>
-      </w:r>
-      <w:proofErr w:type="gramEnd"/>
-      <w:r>
-        <w:t>3] }}</w:t>
-      </w:r>
-    </w:p>
-    <w:p>
-      <w:r>
-        <w:t>_____________________________________________________</w:t>
-      </w:r>
     </w:p>
     <w:p>
       <w:pPr>
@@ -718,41 +736,6 @@
         <w:t xml:space="preserve"> %}</w:t>
       </w:r>
       <w:bookmarkEnd w:id="6"/>
-    </w:p>
-    <w:p>
-      <w:pPr>
-        <w:rPr>
-          <w:sz w:val="54"/>
-          <w:szCs w:val="54"/>
-        </w:rPr>
-      </w:pPr>
-    </w:p>
-    <w:p>
-      <w:pPr>
-        <w:rPr>
-          <w:sz w:val="54"/>
-          <w:szCs w:val="54"/>
-        </w:rPr>
-      </w:pPr>
-      <w:r>
-        <w:t xml:space="preserve">Retrieved and assembled at </w:t>
-      </w:r>
-      <w:proofErr w:type="gramStart"/>
-      <w:r>
-        <w:t xml:space="preserve">{{ </w:t>
-      </w:r>
-      <w:proofErr w:type="spellStart"/>
-      <w:r>
-        <w:t>today</w:t>
-      </w:r>
-      <w:proofErr w:type="gramEnd"/>
-      <w:r>
-        <w:t>_date</w:t>
-      </w:r>
-      <w:proofErr w:type="spellEnd"/>
-      <w:r>
-        <w:t xml:space="preserve"> }}.</w:t>
-      </w:r>
     </w:p>
     <w:p>
       <w:pPr>
@@ -2148,7 +2131,7 @@
 </file>
 
 <file path=customXml/itemProps1.xml><?xml version="1.0" encoding="utf-8"?>
-<ds:datastoreItem xmlns:ds="http://schemas.openxmlformats.org/officeDocument/2006/customXml" ds:itemID="{5978982E-B961-4628-B2C2-77F3865ECF5A}">
+<ds:datastoreItem xmlns:ds="http://schemas.openxmlformats.org/officeDocument/2006/customXml" ds:itemID="{0D086369-7FF9-4D78-96DE-C76F59DD743C}">
   <ds:schemaRefs>
     <ds:schemaRef ds:uri="http://schemas.openxmlformats.org/officeDocument/2006/bibliography"/>
   </ds:schemaRefs>

</xml_diff>

<commit_message>
Updated "we're slow" text in docx
we're slow == "It collates into one downloadable document, TCLP clauses published on our website as at 7 April 2022. Clauses published and updated since 7 April 2022 are not yet included in the Climate Clause Selector. We are working on adding them to the Climate Clause Selector. In the meantime"

More details in the previous commit.
</commit_message>
<xml_diff>
--- a/docassemble/tclpgoogledocsmerger/data/templates/ClausesTemplate_fixed.docx
+++ b/docassemble/tclpgoogledocsmerger/data/templates/ClausesTemplate_fixed.docx
@@ -402,7 +402,33 @@
         <w:rPr>
           <w:lang w:eastAsia="en-US" w:bidi="ar-SA"/>
         </w:rPr>
-        <w:t xml:space="preserve">The climate clause picker has been launched in beta. To help us improve this tool and develop it further, we would be grateful for your feedback. Please contact </w:t>
+        <w:t>The climate clause picker has been launched in beta.</w:t>
+      </w:r>
+      <w:bookmarkStart w:id="3" w:name="_GoBack"/>
+      <w:bookmarkEnd w:id="3"/>
+      <w:r>
+        <w:rPr>
+          <w:lang w:eastAsia="en-US" w:bidi="ar-SA"/>
+        </w:rPr>
+        <w:t xml:space="preserve"> </w:t>
+      </w:r>
+      <w:r>
+        <w:rPr>
+          <w:lang w:eastAsia="en-US" w:bidi="ar-SA"/>
+        </w:rPr>
+        <w:t>It collates into one downloadable document, TCLP clauses published on our website as at 7 April 2022. Clauses published and updated since 7 April 2022 are not yet included in the Climate Clause Selector. We are working on adding them to the Climate Clause Selector. In the meantime</w:t>
+      </w:r>
+      <w:r>
+        <w:rPr>
+          <w:lang w:eastAsia="en-US" w:bidi="ar-SA"/>
+        </w:rPr>
+        <w:t>, t</w:t>
+      </w:r>
+      <w:r>
+        <w:rPr>
+          <w:lang w:eastAsia="en-US" w:bidi="ar-SA"/>
+        </w:rPr>
+        <w:t xml:space="preserve">o help us improve this tool and develop it further, we would be grateful for your feedback. Please contact </w:t>
       </w:r>
       <w:hyperlink r:id="rId12" w:history="1">
         <w:proofErr w:type="spellStart"/>
@@ -643,8 +669,8 @@
           <w:szCs w:val="40"/>
         </w:rPr>
       </w:pPr>
-      <w:bookmarkStart w:id="3" w:name="_Toc90128866"/>
-      <w:bookmarkStart w:id="4" w:name="_Toc90128590"/>
+      <w:bookmarkStart w:id="4" w:name="_Toc90128866"/>
+      <w:bookmarkStart w:id="5" w:name="_Toc90128590"/>
       <w:proofErr w:type="gramStart"/>
       <w:r>
         <w:rPr>
@@ -661,8 +687,8 @@
         </w:rPr>
         <w:t>[0].name }}</w:t>
       </w:r>
-      <w:bookmarkEnd w:id="3"/>
       <w:bookmarkEnd w:id="4"/>
+      <w:bookmarkEnd w:id="5"/>
     </w:p>
     <w:p>
       <w:pPr>
@@ -712,10 +738,7 @@
         <w:br w:type="page"/>
       </w:r>
     </w:p>
-    <w:p>
-      <w:bookmarkStart w:id="5" w:name="_GoBack"/>
-      <w:bookmarkEnd w:id="5"/>
-    </w:p>
+    <w:p/>
     <w:p>
       <w:pPr>
         <w:rPr>
@@ -2131,7 +2154,7 @@
 </file>
 
 <file path=customXml/itemProps1.xml><?xml version="1.0" encoding="utf-8"?>
-<ds:datastoreItem xmlns:ds="http://schemas.openxmlformats.org/officeDocument/2006/customXml" ds:itemID="{0D086369-7FF9-4D78-96DE-C76F59DD743C}">
+<ds:datastoreItem xmlns:ds="http://schemas.openxmlformats.org/officeDocument/2006/customXml" ds:itemID="{735599D8-B895-431A-8F36-549F25CD9D08}">
   <ds:schemaRefs>
     <ds:schemaRef ds:uri="http://schemas.openxmlformats.org/officeDocument/2006/bibliography"/>
   </ds:schemaRefs>

</xml_diff>

<commit_message>
Removed April 7th mention in doc
Since we've updated things manually much more recently than that, and will soon be updating automatically!
</commit_message>
<xml_diff>
--- a/docassemble/tclpgoogledocsmerger/data/templates/ClausesTemplate_fixed.docx
+++ b/docassemble/tclpgoogledocsmerger/data/templates/ClausesTemplate_fixed.docx
@@ -402,33 +402,19 @@
         <w:rPr>
           <w:lang w:eastAsia="en-US" w:bidi="ar-SA"/>
         </w:rPr>
-        <w:t>The climate clause picker has been launched in beta.</w:t>
-      </w:r>
-      <w:bookmarkStart w:id="3" w:name="_GoBack"/>
-      <w:bookmarkEnd w:id="3"/>
-      <w:r>
-        <w:rPr>
-          <w:lang w:eastAsia="en-US" w:bidi="ar-SA"/>
-        </w:rPr>
-        <w:t xml:space="preserve"> </w:t>
-      </w:r>
-      <w:r>
-        <w:rPr>
-          <w:lang w:eastAsia="en-US" w:bidi="ar-SA"/>
-        </w:rPr>
-        <w:t>It collates into one downloadable document, TCLP clauses published on our website as at 7 April 2022. Clauses published and updated since 7 April 2022 are not yet included in the Climate Clause Selector. We are working on adding them to the Climate Clause Selector. In the meantime</w:t>
-      </w:r>
-      <w:r>
-        <w:rPr>
-          <w:lang w:eastAsia="en-US" w:bidi="ar-SA"/>
-        </w:rPr>
-        <w:t>, t</w:t>
-      </w:r>
-      <w:r>
-        <w:rPr>
-          <w:lang w:eastAsia="en-US" w:bidi="ar-SA"/>
-        </w:rPr>
-        <w:t xml:space="preserve">o help us improve this tool and develop it further, we would be grateful for your feedback. Please contact </w:t>
+        <w:t xml:space="preserve">The climate clause picker has been launched in beta. </w:t>
+      </w:r>
+      <w:r>
+        <w:rPr>
+          <w:lang w:eastAsia="en-US" w:bidi="ar-SA"/>
+        </w:rPr>
+        <w:t>To</w:t>
+      </w:r>
+      <w:r>
+        <w:rPr>
+          <w:lang w:eastAsia="en-US" w:bidi="ar-SA"/>
+        </w:rPr>
+        <w:t xml:space="preserve"> help us improve this tool and develop it further, we would be grateful for your feedback. Please contact </w:t>
       </w:r>
       <w:hyperlink r:id="rId12" w:history="1">
         <w:proofErr w:type="spellStart"/>
@@ -471,6 +457,8 @@
         </w:rPr>
         <w:br w:type="page"/>
       </w:r>
+      <w:bookmarkStart w:id="3" w:name="_GoBack"/>
+      <w:bookmarkEnd w:id="3"/>
     </w:p>
     <w:p>
       <w:pPr>
@@ -2154,7 +2142,7 @@
 </file>
 
 <file path=customXml/itemProps1.xml><?xml version="1.0" encoding="utf-8"?>
-<ds:datastoreItem xmlns:ds="http://schemas.openxmlformats.org/officeDocument/2006/customXml" ds:itemID="{735599D8-B895-431A-8F36-549F25CD9D08}">
+<ds:datastoreItem xmlns:ds="http://schemas.openxmlformats.org/officeDocument/2006/customXml" ds:itemID="{9BB40AA4-33F6-4AA1-BF96-8013493B3789}">
   <ds:schemaRefs>
     <ds:schemaRef ds:uri="http://schemas.openxmlformats.org/officeDocument/2006/bibliography"/>
   </ds:schemaRefs>

</xml_diff>

<commit_message>
Remove reference to Humzah: bump patch to 1.0.1
</commit_message>
<xml_diff>
--- a/docassemble/tclpgoogledocsmerger/data/templates/ClausesTemplate_fixed.docx
+++ b/docassemble/tclpgoogledocsmerger/data/templates/ClausesTemplate_fixed.docx
@@ -417,30 +417,28 @@
         <w:t xml:space="preserve"> help us improve this tool and develop it further, we would be grateful for your feedback. Please contact </w:t>
       </w:r>
       <w:hyperlink r:id="rId12" w:history="1">
-        <w:proofErr w:type="spellStart"/>
         <w:r>
           <w:rPr>
             <w:color w:val="1155CC"/>
             <w:u w:val="single"/>
             <w:lang w:eastAsia="en-US" w:bidi="ar-SA"/>
           </w:rPr>
-          <w:t>Humzah</w:t>
-        </w:r>
-        <w:proofErr w:type="spellEnd"/>
-        <w:r>
-          <w:rPr>
-            <w:color w:val="1155CC"/>
-            <w:u w:val="single"/>
-            <w:lang w:eastAsia="en-US" w:bidi="ar-SA"/>
-          </w:rPr>
-          <w:t xml:space="preserve"> at TCLP</w:t>
+          <w:t>TCLP</w:t>
         </w:r>
       </w:hyperlink>
       <w:r>
         <w:rPr>
           <w:lang w:eastAsia="en-US" w:bidi="ar-SA"/>
         </w:rPr>
-        <w:t xml:space="preserve"> to provide feedback and suggestions for improvements.</w:t>
+        <w:t xml:space="preserve"> to provide</w:t>
+      </w:r>
+      <w:bookmarkStart w:id="3" w:name="_GoBack"/>
+      <w:bookmarkEnd w:id="3"/>
+      <w:r>
+        <w:rPr>
+          <w:lang w:eastAsia="en-US" w:bidi="ar-SA"/>
+        </w:rPr>
+        <w:t xml:space="preserve"> feedback and suggestions for improvements.</w:t>
       </w:r>
     </w:p>
     <w:p>
@@ -457,8 +455,6 @@
         </w:rPr>
         <w:br w:type="page"/>
       </w:r>
-      <w:bookmarkStart w:id="3" w:name="_GoBack"/>
-      <w:bookmarkEnd w:id="3"/>
     </w:p>
     <w:p>
       <w:pPr>
@@ -2142,7 +2138,7 @@
 </file>
 
 <file path=customXml/itemProps1.xml><?xml version="1.0" encoding="utf-8"?>
-<ds:datastoreItem xmlns:ds="http://schemas.openxmlformats.org/officeDocument/2006/customXml" ds:itemID="{9BB40AA4-33F6-4AA1-BF96-8013493B3789}">
+<ds:datastoreItem xmlns:ds="http://schemas.openxmlformats.org/officeDocument/2006/customXml" ds:itemID="{DC87A302-143E-421E-9FB6-4D7FBF36F3CB}">
   <ds:schemaRefs>
     <ds:schemaRef ds:uri="http://schemas.openxmlformats.org/officeDocument/2006/bibliography"/>
   </ds:schemaRefs>

</xml_diff>

<commit_message>
Remove disclaimer limiting to England and Wales
</commit_message>
<xml_diff>
--- a/docassemble/tclpgoogledocsmerger/data/templates/ClausesTemplate_fixed.docx
+++ b/docassemble/tclpgoogledocsmerger/data/templates/ClausesTemplate_fixed.docx
@@ -387,8 +387,6 @@
         </w:rPr>
         <w:t>.</w:t>
       </w:r>
-      <w:bookmarkStart w:id="3" w:name="_GoBack"/>
-      <w:bookmarkEnd w:id="3"/>
     </w:p>
     <w:p>
       <w:pPr>
@@ -482,6 +480,8 @@
       <w:r>
         <w:t>While care has been taken in the drafting of these clauses, neither The Chancery Lane Project nor any of its contributors owe a duty of care to any party in relation to their preparation and do not accept any liability for any errors or omissions, nor for any loss incurred by any person relying on or using these clauses or any other person. Users should use their own professional judgement in the application of these clauses to any particular circumstance or jurisdiction or seek independent legal advice.</w:t>
       </w:r>
+      <w:bookmarkStart w:id="3" w:name="_GoBack"/>
+      <w:bookmarkEnd w:id="3"/>
     </w:p>
     <w:p>
       <w:pPr>
@@ -495,12 +495,6 @@
           <w:docGrid w:linePitch="100" w:charSpace="16384"/>
         </w:sectPr>
       </w:pPr>
-      <w:r>
-        <w:t>At present, all the clauses are based on the laws of England and Wales. We encourage the conversion of these precedent clauses for use in other jurisdictions</w:t>
-      </w:r>
-      <w:r>
-        <w:t>.</w:t>
-      </w:r>
     </w:p>
     <w:p>
       <w:pPr>
@@ -2131,7 +2125,7 @@
 </file>
 
 <file path=customXml/itemProps1.xml><?xml version="1.0" encoding="utf-8"?>
-<ds:datastoreItem xmlns:ds="http://schemas.openxmlformats.org/officeDocument/2006/customXml" ds:itemID="{01981360-B26D-4F22-9FF6-351F81D81852}">
+<ds:datastoreItem xmlns:ds="http://schemas.openxmlformats.org/officeDocument/2006/customXml" ds:itemID="{41FB9C9F-054A-4074-A4DB-4F9C2582B39A}">
   <ds:schemaRefs>
     <ds:schemaRef ds:uri="http://schemas.openxmlformats.org/officeDocument/2006/bibliography"/>
   </ds:schemaRefs>

</xml_diff>